<commit_message>
Ajout du Gant au rapport
</commit_message>
<xml_diff>
--- a/rapport/RemiseTP3/Alpha_3.docx
+++ b/rapport/RemiseTP3/Alpha_3.docx
@@ -1,6 +1,6 @@
 
 <file path=word/document.xml><?xml version="1.0" encoding="utf-8"?>
-<w:document xmlns:wpc="http://schemas.microsoft.com/office/word/2010/wordprocessingCanvas" xmlns:mo="http://schemas.microsoft.com/office/mac/office/2008/main" xmlns:mc="http://schemas.openxmlformats.org/markup-compatibility/2006" xmlns:mv="urn:schemas-microsoft-com:mac:vml" xmlns:o="urn:schemas-microsoft-com:office:office" xmlns:r="http://schemas.openxmlformats.org/officeDocument/2006/relationships" xmlns:m="http://schemas.openxmlformats.org/officeDocument/2006/math" xmlns:v="urn:schemas-microsoft-com:vml" xmlns:wp14="http://schemas.microsoft.com/office/word/2010/wordprocessingDrawing" xmlns:wp="http://schemas.openxmlformats.org/drawingml/2006/wordprocessingDrawing" xmlns:w10="urn:schemas-microsoft-com:office:word" xmlns:w="http://schemas.openxmlformats.org/wordprocessingml/2006/main" xmlns:w14="http://schemas.microsoft.com/office/word/2010/wordml" xmlns:wpg="http://schemas.microsoft.com/office/word/2010/wordprocessingGroup" xmlns:wpi="http://schemas.microsoft.com/office/word/2010/wordprocessingInk" xmlns:wne="http://schemas.microsoft.com/office/word/2006/wordml" xmlns:wps="http://schemas.microsoft.com/office/word/2010/wordprocessingShape" mc:Ignorable="w14 wp14 mv">
+<w:document xmlns:wpc="http://schemas.microsoft.com/office/word/2010/wordprocessingCanvas" xmlns:mc="http://schemas.openxmlformats.org/markup-compatibility/2006" xmlns:o="urn:schemas-microsoft-com:office:office" xmlns:r="http://schemas.openxmlformats.org/officeDocument/2006/relationships" xmlns:m="http://schemas.openxmlformats.org/officeDocument/2006/math" xmlns:v="urn:schemas-microsoft-com:vml" xmlns:wp14="http://schemas.microsoft.com/office/word/2010/wordprocessingDrawing" xmlns:wp="http://schemas.openxmlformats.org/drawingml/2006/wordprocessingDrawing" xmlns:w10="urn:schemas-microsoft-com:office:word" xmlns:w="http://schemas.openxmlformats.org/wordprocessingml/2006/main" xmlns:w14="http://schemas.microsoft.com/office/word/2010/wordml" xmlns:w15="http://schemas.microsoft.com/office/word/2012/wordml" xmlns:wpg="http://schemas.microsoft.com/office/word/2010/wordprocessingGroup" xmlns:wpi="http://schemas.microsoft.com/office/word/2010/wordprocessingInk" xmlns:wne="http://schemas.microsoft.com/office/word/2006/wordml" xmlns:wps="http://schemas.microsoft.com/office/word/2010/wordprocessingShape" mc:Ignorable="w14 w15 wp14">
   <w:body>
     <w:p>
       <w:pPr>
@@ -16,7 +16,7 @@
           <w:color w:val="FF0000"/>
           <w:sz w:val="36"/>
           <w:szCs w:val="36"/>
-          <w:lang w:val="fr-FR" w:eastAsia="fr-FR"/>
+          <w:lang w:eastAsia="fr-CA"/>
         </w:rPr>
         <w:drawing>
           <wp:anchor distT="0" distB="0" distL="114300" distR="114300" simplePos="0" relativeHeight="251659264" behindDoc="0" locked="0" layoutInCell="1" allowOverlap="1" wp14:anchorId="0F04B4F7" wp14:editId="429F2433">
@@ -44,7 +44,7 @@
                     </pic:cNvPicPr>
                   </pic:nvPicPr>
                   <pic:blipFill>
-                    <a:blip r:embed="rId7">
+                    <a:blip r:embed="rId6">
                       <a:extLst>
                         <a:ext uri="{28A0092B-C50C-407E-A947-70E740481C1C}">
                           <a14:useLocalDpi xmlns:a14="http://schemas.microsoft.com/office/drawing/2010/main" val="0"/>
@@ -177,7 +177,7 @@
           <w:sz w:val="36"/>
           <w:szCs w:val="36"/>
         </w:rPr>
-        <w:t>Travail pratique 2</w:t>
+        <w:t>Travail pratique 3</w:t>
       </w:r>
     </w:p>
     <w:p>
@@ -418,258 +418,206 @@
         </w:rPr>
         <w:t xml:space="preserve">             </w:t>
       </w:r>
-      <w:hyperlink r:id="rId8" w:history="1">
-        <w:proofErr w:type="spellStart"/>
+      <w:hyperlink r:id="rId7" w:history="1">
         <w:r>
           <w:rPr>
-            <w:rStyle w:val="Lienhypertexte"/>
+            <w:rStyle w:val="Hyperlink"/>
             <w:sz w:val="23"/>
             <w:szCs w:val="23"/>
           </w:rPr>
           <w:t>Philippe.chayer.1@ulaval.ca</w:t>
         </w:r>
-        <w:proofErr w:type="spellEnd"/>
       </w:hyperlink>
       <w:r>
         <w:rPr>
           <w:sz w:val="23"/>
           <w:szCs w:val="23"/>
         </w:rPr>
-        <w:t xml:space="preserve"> </w:t>
-      </w:r>
+        <w:t xml:space="preserve"> IFT</w:t>
+      </w:r>
+      <w:r>
+        <w:rPr>
+          <w:sz w:val="23"/>
+          <w:szCs w:val="23"/>
+        </w:rPr>
+        <w:t xml:space="preserve">           </w:t>
+      </w:r>
+      <w:r>
+        <w:rPr>
+          <w:sz w:val="23"/>
+          <w:szCs w:val="23"/>
+        </w:rPr>
+        <w:t xml:space="preserve">      </w:t>
+      </w:r>
+      <w:r>
+        <w:rPr>
+          <w:sz w:val="23"/>
+          <w:szCs w:val="23"/>
+        </w:rPr>
+        <w:t xml:space="preserve">     </w:t>
+      </w:r>
+      <w:r>
+        <w:rPr>
+          <w:sz w:val="23"/>
+          <w:szCs w:val="23"/>
+        </w:rPr>
+        <w:t xml:space="preserve">        </w:t>
+      </w:r>
+      <w:r>
+        <w:rPr>
+          <w:sz w:val="23"/>
+          <w:szCs w:val="23"/>
+        </w:rPr>
+        <w:t xml:space="preserve">    </w:t>
+      </w:r>
+      <w:r>
+        <w:rPr>
+          <w:sz w:val="23"/>
+          <w:szCs w:val="23"/>
+        </w:rPr>
+        <w:t xml:space="preserve">  PHCHA47</w:t>
+      </w:r>
+    </w:p>
+    <w:p>
+      <w:pPr>
+        <w:rPr>
+          <w:sz w:val="23"/>
+          <w:szCs w:val="23"/>
+          <w:lang w:val="en-CA"/>
+        </w:rPr>
+      </w:pPr>
       <w:proofErr w:type="spellStart"/>
       <w:r>
         <w:rPr>
           <w:sz w:val="23"/>
           <w:szCs w:val="23"/>
-        </w:rPr>
-        <w:t>IFT</w:t>
+          <w:lang w:val="en-CA"/>
+        </w:rPr>
+        <w:t>Khouma</w:t>
       </w:r>
       <w:proofErr w:type="spellEnd"/>
       <w:r>
         <w:rPr>
           <w:sz w:val="23"/>
           <w:szCs w:val="23"/>
-        </w:rPr>
-        <w:t xml:space="preserve">           </w:t>
-      </w:r>
-      <w:r>
-        <w:rPr>
-          <w:sz w:val="23"/>
-          <w:szCs w:val="23"/>
-        </w:rPr>
-        <w:t xml:space="preserve">      </w:t>
-      </w:r>
-      <w:r>
-        <w:rPr>
-          <w:sz w:val="23"/>
-          <w:szCs w:val="23"/>
-        </w:rPr>
-        <w:t xml:space="preserve">     </w:t>
-      </w:r>
-      <w:r>
-        <w:rPr>
-          <w:sz w:val="23"/>
-          <w:szCs w:val="23"/>
-        </w:rPr>
-        <w:t xml:space="preserve">        </w:t>
-      </w:r>
-      <w:r>
-        <w:rPr>
-          <w:sz w:val="23"/>
-          <w:szCs w:val="23"/>
-        </w:rPr>
-        <w:t xml:space="preserve">    </w:t>
-      </w:r>
-      <w:r>
-        <w:rPr>
-          <w:sz w:val="23"/>
-          <w:szCs w:val="23"/>
-        </w:rPr>
-        <w:t xml:space="preserve">  </w:t>
+          <w:lang w:val="en-CA"/>
+        </w:rPr>
+        <w:t xml:space="preserve">, </w:t>
       </w:r>
       <w:proofErr w:type="spellStart"/>
       <w:r>
         <w:rPr>
           <w:sz w:val="23"/>
           <w:szCs w:val="23"/>
-        </w:rPr>
-        <w:t>PHCHA47</w:t>
+          <w:lang w:val="en-CA"/>
+        </w:rPr>
+        <w:t>Abdou</w:t>
       </w:r>
       <w:proofErr w:type="spellEnd"/>
-    </w:p>
-    <w:p>
-      <w:pPr>
+      <w:r>
         <w:rPr>
           <w:sz w:val="23"/>
           <w:szCs w:val="23"/>
           <w:lang w:val="en-CA"/>
         </w:rPr>
-      </w:pPr>
-      <w:proofErr w:type="spellStart"/>
-      <w:r>
-        <w:rPr>
-          <w:sz w:val="23"/>
-          <w:szCs w:val="23"/>
-          <w:lang w:val="en-CA"/>
-        </w:rPr>
-        <w:t>Khouma</w:t>
-      </w:r>
-      <w:proofErr w:type="spellEnd"/>
-      <w:r>
-        <w:rPr>
-          <w:sz w:val="23"/>
-          <w:szCs w:val="23"/>
-          <w:lang w:val="en-CA"/>
-        </w:rPr>
-        <w:t xml:space="preserve">, </w:t>
-      </w:r>
-      <w:proofErr w:type="spellStart"/>
-      <w:proofErr w:type="gramStart"/>
-      <w:r>
-        <w:rPr>
-          <w:sz w:val="23"/>
-          <w:szCs w:val="23"/>
-          <w:lang w:val="en-CA"/>
-        </w:rPr>
-        <w:t>Abdou</w:t>
-      </w:r>
-      <w:proofErr w:type="spellEnd"/>
-      <w:r>
-        <w:rPr>
-          <w:sz w:val="23"/>
-          <w:szCs w:val="23"/>
-          <w:lang w:val="en-CA"/>
-        </w:rPr>
         <w:t xml:space="preserve">                          </w:t>
       </w:r>
-      <w:proofErr w:type="gramEnd"/>
-      <w:r>
-        <w:fldChar w:fldCharType="begin"/>
-      </w:r>
-      <w:r>
-        <w:instrText xml:space="preserve"> HYPERLINK "mailto:abdou.khouma.1@ulaval.ca" </w:instrText>
-      </w:r>
-      <w:r>
-        <w:fldChar w:fldCharType="separate"/>
-      </w:r>
-      <w:proofErr w:type="spellStart"/>
-      <w:r>
-        <w:rPr>
-          <w:rStyle w:val="Lienhypertexte"/>
-          <w:sz w:val="23"/>
-          <w:szCs w:val="23"/>
-          <w:lang w:val="en-CA"/>
-        </w:rPr>
-        <w:t>abdou.khouma.1@ulaval.ca</w:t>
-      </w:r>
-      <w:proofErr w:type="spellEnd"/>
-      <w:r>
-        <w:rPr>
-          <w:rStyle w:val="Lienhypertexte"/>
-          <w:sz w:val="23"/>
-          <w:szCs w:val="23"/>
-          <w:lang w:val="en-CA"/>
-        </w:rPr>
-        <w:fldChar w:fldCharType="end"/>
-      </w:r>
-      <w:r>
-        <w:rPr>
-          <w:sz w:val="23"/>
-          <w:szCs w:val="23"/>
-          <w:lang w:val="en-CA"/>
-        </w:rPr>
-        <w:t xml:space="preserve"> GIF                                 </w:t>
-      </w:r>
-      <w:r>
-        <w:rPr>
-          <w:sz w:val="23"/>
-          <w:szCs w:val="23"/>
-          <w:lang w:val="en-CA"/>
-        </w:rPr>
-        <w:t xml:space="preserve"> </w:t>
-      </w:r>
-      <w:r>
-        <w:rPr>
-          <w:sz w:val="23"/>
-          <w:szCs w:val="23"/>
-          <w:lang w:val="en-CA"/>
-        </w:rPr>
-        <w:t xml:space="preserve">   </w:t>
-      </w:r>
-      <w:proofErr w:type="spellStart"/>
-      <w:r>
-        <w:rPr>
-          <w:sz w:val="23"/>
-          <w:szCs w:val="23"/>
-          <w:lang w:val="en-CA"/>
-        </w:rPr>
-        <w:t>ABKHO9</w:t>
-      </w:r>
-      <w:proofErr w:type="spellEnd"/>
-    </w:p>
-    <w:p>
-      <w:pPr>
-        <w:rPr>
-          <w:sz w:val="23"/>
-          <w:szCs w:val="23"/>
-          <w:lang w:val="en-CA"/>
-        </w:rPr>
-      </w:pPr>
-      <w:proofErr w:type="spellStart"/>
-      <w:r>
-        <w:rPr>
-          <w:sz w:val="23"/>
-          <w:szCs w:val="23"/>
-          <w:lang w:val="en-CA"/>
-        </w:rPr>
-        <w:t>Gadoury</w:t>
-      </w:r>
-      <w:proofErr w:type="spellEnd"/>
-      <w:r>
-        <w:rPr>
-          <w:sz w:val="23"/>
-          <w:szCs w:val="23"/>
-          <w:lang w:val="en-CA"/>
-        </w:rPr>
-        <w:t>, Gabriel</w:t>
-      </w:r>
-      <w:r>
-        <w:rPr>
-          <w:sz w:val="23"/>
-          <w:szCs w:val="23"/>
-          <w:lang w:val="en-CA"/>
-        </w:rPr>
-        <w:t xml:space="preserve"> </w:t>
-      </w:r>
-      <w:r>
-        <w:rPr>
-          <w:sz w:val="23"/>
-          <w:szCs w:val="23"/>
-          <w:lang w:val="en-CA"/>
-        </w:rPr>
-        <w:tab/>
-      </w:r>
-      <w:r>
-        <w:rPr>
-          <w:sz w:val="23"/>
-          <w:szCs w:val="23"/>
-          <w:lang w:val="en-CA"/>
-        </w:rPr>
-        <w:tab/>
-      </w:r>
-      <w:hyperlink r:id="rId9" w:history="1">
-        <w:proofErr w:type="spellStart"/>
+      <w:hyperlink r:id="rId8" w:history="1">
         <w:r>
           <w:rPr>
-            <w:rStyle w:val="Lienhypertexte"/>
+            <w:rStyle w:val="Hyperlink"/>
+            <w:sz w:val="23"/>
+            <w:szCs w:val="23"/>
+            <w:lang w:val="en-CA"/>
+          </w:rPr>
+          <w:t>abdou.khouma.1@ulaval.ca</w:t>
+        </w:r>
+      </w:hyperlink>
+      <w:r>
+        <w:rPr>
+          <w:sz w:val="23"/>
+          <w:szCs w:val="23"/>
+          <w:lang w:val="en-CA"/>
+        </w:rPr>
+        <w:t xml:space="preserve"> GIF                                 </w:t>
+      </w:r>
+      <w:r>
+        <w:rPr>
+          <w:sz w:val="23"/>
+          <w:szCs w:val="23"/>
+          <w:lang w:val="en-CA"/>
+        </w:rPr>
+        <w:t xml:space="preserve"> </w:t>
+      </w:r>
+      <w:r>
+        <w:rPr>
+          <w:sz w:val="23"/>
+          <w:szCs w:val="23"/>
+          <w:lang w:val="en-CA"/>
+        </w:rPr>
+        <w:t xml:space="preserve">   ABKHO9</w:t>
+      </w:r>
+    </w:p>
+    <w:p>
+      <w:pPr>
+        <w:rPr>
+          <w:sz w:val="23"/>
+          <w:szCs w:val="23"/>
+          <w:lang w:val="en-CA"/>
+        </w:rPr>
+      </w:pPr>
+      <w:proofErr w:type="spellStart"/>
+      <w:r>
+        <w:rPr>
+          <w:sz w:val="23"/>
+          <w:szCs w:val="23"/>
+          <w:lang w:val="en-CA"/>
+        </w:rPr>
+        <w:t>Gadoury</w:t>
+      </w:r>
+      <w:proofErr w:type="spellEnd"/>
+      <w:r>
+        <w:rPr>
+          <w:sz w:val="23"/>
+          <w:szCs w:val="23"/>
+          <w:lang w:val="en-CA"/>
+        </w:rPr>
+        <w:t>, Gabriel</w:t>
+      </w:r>
+      <w:r>
+        <w:rPr>
+          <w:sz w:val="23"/>
+          <w:szCs w:val="23"/>
+          <w:lang w:val="en-CA"/>
+        </w:rPr>
+        <w:t xml:space="preserve"> </w:t>
+      </w:r>
+      <w:r>
+        <w:rPr>
+          <w:sz w:val="23"/>
+          <w:szCs w:val="23"/>
+          <w:lang w:val="en-CA"/>
+        </w:rPr>
+        <w:tab/>
+      </w:r>
+      <w:r>
+        <w:rPr>
+          <w:sz w:val="23"/>
+          <w:szCs w:val="23"/>
+          <w:lang w:val="en-CA"/>
+        </w:rPr>
+        <w:tab/>
+      </w:r>
+      <w:hyperlink r:id="rId9" w:history="1">
+        <w:r>
+          <w:rPr>
+            <w:rStyle w:val="Hyperlink"/>
             <w:sz w:val="23"/>
             <w:szCs w:val="23"/>
             <w:lang w:val="en-CA"/>
           </w:rPr>
           <w:t>Gabriel.gadoury.1@ulaval.ca</w:t>
         </w:r>
-        <w:proofErr w:type="spellEnd"/>
       </w:hyperlink>
       <w:r>
         <w:rPr>
@@ -677,7 +625,41 @@
           <w:szCs w:val="23"/>
           <w:lang w:val="en-CA"/>
         </w:rPr>
-        <w:t xml:space="preserve"> </w:t>
+        <w:t xml:space="preserve"> IFT</w:t>
+      </w:r>
+      <w:r>
+        <w:rPr>
+          <w:sz w:val="23"/>
+          <w:szCs w:val="23"/>
+          <w:lang w:val="en-CA"/>
+        </w:rPr>
+        <w:tab/>
+      </w:r>
+      <w:r>
+        <w:rPr>
+          <w:sz w:val="23"/>
+          <w:szCs w:val="23"/>
+          <w:lang w:val="en-CA"/>
+        </w:rPr>
+        <w:tab/>
+        <w:t xml:space="preserve">            GAGAD1</w:t>
+      </w:r>
+    </w:p>
+    <w:p>
+      <w:pPr>
+        <w:rPr>
+          <w:sz w:val="23"/>
+          <w:szCs w:val="23"/>
+          <w:lang w:val="en-CA"/>
+        </w:rPr>
+      </w:pPr>
+      <w:r>
+        <w:rPr>
+          <w:sz w:val="23"/>
+          <w:szCs w:val="23"/>
+          <w:lang w:val="en-CA"/>
+        </w:rPr>
+        <w:t xml:space="preserve">Yeo, </w:t>
       </w:r>
       <w:proofErr w:type="spellStart"/>
       <w:r>
@@ -686,7 +668,7 @@
           <w:szCs w:val="23"/>
           <w:lang w:val="en-CA"/>
         </w:rPr>
-        <w:t>IFT</w:t>
+        <w:t>Clotioloman</w:t>
       </w:r>
       <w:proofErr w:type="spellEnd"/>
       <w:r>
@@ -695,138 +677,36 @@
           <w:szCs w:val="23"/>
           <w:lang w:val="en-CA"/>
         </w:rPr>
+        <w:t xml:space="preserve">                        </w:t>
+      </w:r>
+      <w:hyperlink r:id="rId10" w:history="1">
+        <w:r>
+          <w:rPr>
+            <w:rStyle w:val="Hyperlink"/>
+            <w:sz w:val="23"/>
+            <w:szCs w:val="23"/>
+            <w:lang w:val="en-CA"/>
+          </w:rPr>
+          <w:t>Clotioloman.yeo.1@ulaval.ca</w:t>
+        </w:r>
+      </w:hyperlink>
+      <w:r>
+        <w:rPr>
+          <w:sz w:val="23"/>
+          <w:szCs w:val="23"/>
+          <w:lang w:val="en-CA"/>
+        </w:rPr>
+        <w:t xml:space="preserve"> GLO              </w:t>
+      </w:r>
+      <w:r>
+        <w:rPr>
+          <w:sz w:val="23"/>
+          <w:szCs w:val="23"/>
+          <w:lang w:val="en-CA"/>
+        </w:rPr>
         <w:tab/>
-      </w:r>
-      <w:r>
-        <w:rPr>
-          <w:sz w:val="23"/>
-          <w:szCs w:val="23"/>
-          <w:lang w:val="en-CA"/>
-        </w:rPr>
-        <w:tab/>
-        <w:t xml:space="preserve">            </w:t>
-      </w:r>
-      <w:proofErr w:type="spellStart"/>
-      <w:r>
-        <w:rPr>
-          <w:sz w:val="23"/>
-          <w:szCs w:val="23"/>
-          <w:lang w:val="en-CA"/>
-        </w:rPr>
-        <w:t>GAGAD1</w:t>
-      </w:r>
-      <w:proofErr w:type="spellEnd"/>
-    </w:p>
-    <w:p>
-      <w:pPr>
-        <w:rPr>
-          <w:sz w:val="23"/>
-          <w:szCs w:val="23"/>
-          <w:lang w:val="en-CA"/>
-        </w:rPr>
-      </w:pPr>
-      <w:r>
-        <w:rPr>
-          <w:sz w:val="23"/>
-          <w:szCs w:val="23"/>
-          <w:lang w:val="en-CA"/>
-        </w:rPr>
-        <w:t xml:space="preserve">Yeo, </w:t>
-      </w:r>
-      <w:proofErr w:type="spellStart"/>
-      <w:proofErr w:type="gramStart"/>
-      <w:r>
-        <w:rPr>
-          <w:sz w:val="23"/>
-          <w:szCs w:val="23"/>
-          <w:lang w:val="en-CA"/>
-        </w:rPr>
-        <w:t>Clotioloman</w:t>
-      </w:r>
-      <w:proofErr w:type="spellEnd"/>
-      <w:r>
-        <w:rPr>
-          <w:sz w:val="23"/>
-          <w:szCs w:val="23"/>
-          <w:lang w:val="en-CA"/>
-        </w:rPr>
-        <w:t xml:space="preserve">                        </w:t>
-      </w:r>
-      <w:proofErr w:type="gramEnd"/>
-      <w:r>
-        <w:fldChar w:fldCharType="begin"/>
-      </w:r>
-      <w:r>
-        <w:instrText xml:space="preserve"> HYPERLINK "mailto:Clotioloman.yeo.1@ulaval.ca" </w:instrText>
-      </w:r>
-      <w:r>
-        <w:fldChar w:fldCharType="separate"/>
-      </w:r>
-      <w:proofErr w:type="spellStart"/>
-      <w:r>
-        <w:rPr>
-          <w:rStyle w:val="Lienhypertexte"/>
-          <w:sz w:val="23"/>
-          <w:szCs w:val="23"/>
-          <w:lang w:val="en-CA"/>
-        </w:rPr>
-        <w:t>Clotioloman.yeo.1@ulaval.ca</w:t>
-      </w:r>
-      <w:proofErr w:type="spellEnd"/>
-      <w:r>
-        <w:rPr>
-          <w:rStyle w:val="Lienhypertexte"/>
-          <w:sz w:val="23"/>
-          <w:szCs w:val="23"/>
-          <w:lang w:val="en-CA"/>
-        </w:rPr>
-        <w:fldChar w:fldCharType="end"/>
-      </w:r>
-      <w:r>
-        <w:rPr>
-          <w:sz w:val="23"/>
-          <w:szCs w:val="23"/>
-          <w:lang w:val="en-CA"/>
-        </w:rPr>
-        <w:t xml:space="preserve"> </w:t>
-      </w:r>
-      <w:proofErr w:type="spellStart"/>
-      <w:r>
-        <w:rPr>
-          <w:sz w:val="23"/>
-          <w:szCs w:val="23"/>
-          <w:lang w:val="en-CA"/>
-        </w:rPr>
-        <w:t>GLO</w:t>
-      </w:r>
-      <w:proofErr w:type="spellEnd"/>
-      <w:r>
-        <w:rPr>
-          <w:sz w:val="23"/>
-          <w:szCs w:val="23"/>
-          <w:lang w:val="en-CA"/>
-        </w:rPr>
-        <w:t xml:space="preserve">              </w:t>
-      </w:r>
-      <w:r>
-        <w:rPr>
-          <w:sz w:val="23"/>
-          <w:szCs w:val="23"/>
-          <w:lang w:val="en-CA"/>
-        </w:rPr>
-        <w:tab/>
-        <w:t xml:space="preserve">            </w:t>
-      </w:r>
-      <w:proofErr w:type="spellStart"/>
-      <w:r>
-        <w:rPr>
-          <w:sz w:val="23"/>
-          <w:szCs w:val="23"/>
-          <w:lang w:val="en-CA"/>
-        </w:rPr>
-        <w:t>CLYEO1</w:t>
-      </w:r>
-      <w:proofErr w:type="spellEnd"/>
+        <w:t xml:space="preserve">            CLYEO1</w:t>
+      </w:r>
     </w:p>
     <w:sdt>
       <w:sdtPr>
@@ -853,7 +733,7 @@
       <w:sdtContent>
         <w:p>
           <w:pPr>
-            <w:pStyle w:val="En-ttedetabledesmatires"/>
+            <w:pStyle w:val="TOCHeading"/>
           </w:pPr>
           <w:r>
             <w:t xml:space="preserve">Table des </w:t>
@@ -866,7 +746,7 @@
         </w:p>
         <w:p>
           <w:pPr>
-            <w:pStyle w:val="TM1"/>
+            <w:pStyle w:val="TOC1"/>
             <w:tabs>
               <w:tab w:val="right" w:leader="dot" w:pos="8630"/>
             </w:tabs>
@@ -889,7 +769,7 @@
           <w:hyperlink w:anchor="_Toc416100361" w:history="1">
             <w:r>
               <w:rPr>
-                <w:rStyle w:val="Lienhypertexte"/>
+                <w:rStyle w:val="Hyperlink"/>
                 <w:noProof/>
               </w:rPr>
               <w:t>Introduction</w:t>
@@ -946,7 +826,7 @@
         </w:p>
         <w:p>
           <w:pPr>
-            <w:pStyle w:val="TM1"/>
+            <w:pStyle w:val="TOC1"/>
             <w:tabs>
               <w:tab w:val="right" w:leader="dot" w:pos="8630"/>
             </w:tabs>
@@ -960,7 +840,7 @@
           <w:hyperlink w:anchor="_Toc416100362" w:history="1">
             <w:r>
               <w:rPr>
-                <w:rStyle w:val="Lienhypertexte"/>
+                <w:rStyle w:val="Hyperlink"/>
                 <w:noProof/>
               </w:rPr>
               <w:t>Diagramme des classes de conception</w:t>
@@ -1017,7 +897,7 @@
         </w:p>
         <w:p>
           <w:pPr>
-            <w:pStyle w:val="TM1"/>
+            <w:pStyle w:val="TOC1"/>
             <w:tabs>
               <w:tab w:val="right" w:leader="dot" w:pos="8630"/>
             </w:tabs>
@@ -1031,7 +911,7 @@
           <w:hyperlink w:anchor="_Toc416100363" w:history="1">
             <w:r>
               <w:rPr>
-                <w:rStyle w:val="Lienhypertexte"/>
+                <w:rStyle w:val="Hyperlink"/>
                 <w:noProof/>
               </w:rPr>
               <w:t>Diagramme de package</w:t>
@@ -1088,7 +968,7 @@
         </w:p>
         <w:p>
           <w:pPr>
-            <w:pStyle w:val="TM1"/>
+            <w:pStyle w:val="TOC1"/>
             <w:tabs>
               <w:tab w:val="right" w:leader="dot" w:pos="8630"/>
             </w:tabs>
@@ -1102,7 +982,7 @@
           <w:hyperlink w:anchor="_Toc416100364" w:history="1">
             <w:r>
               <w:rPr>
-                <w:rStyle w:val="Lienhypertexte"/>
+                <w:rStyle w:val="Hyperlink"/>
                 <w:noProof/>
               </w:rPr>
               <w:t>Diagrammes de séquence</w:t>
@@ -1159,7 +1039,7 @@
         </w:p>
         <w:p>
           <w:pPr>
-            <w:pStyle w:val="TM2"/>
+            <w:pStyle w:val="TOC2"/>
             <w:tabs>
               <w:tab w:val="right" w:leader="dot" w:pos="8630"/>
             </w:tabs>
@@ -1173,7 +1053,7 @@
           <w:hyperlink w:anchor="_Toc416100365" w:history="1">
             <w:r>
               <w:rPr>
-                <w:rStyle w:val="Lienhypertexte"/>
+                <w:rStyle w:val="Hyperlink"/>
                 <w:noProof/>
               </w:rPr>
               <w:t>Indicateur du nombre de cours par jour</w:t>
@@ -1230,7 +1110,7 @@
         </w:p>
         <w:p>
           <w:pPr>
-            <w:pStyle w:val="TM2"/>
+            <w:pStyle w:val="TOC2"/>
             <w:tabs>
               <w:tab w:val="right" w:leader="dot" w:pos="8630"/>
             </w:tabs>
@@ -1244,7 +1124,7 @@
           <w:hyperlink w:anchor="_Toc416100366" w:history="1">
             <w:r>
               <w:rPr>
-                <w:rStyle w:val="Lienhypertexte"/>
+                <w:rStyle w:val="Hyperlink"/>
                 <w:noProof/>
               </w:rPr>
               <w:t>Affichage de la grille horaire</w:t>
@@ -1301,7 +1181,7 @@
         </w:p>
         <w:p>
           <w:pPr>
-            <w:pStyle w:val="TM2"/>
+            <w:pStyle w:val="TOC2"/>
             <w:tabs>
               <w:tab w:val="right" w:leader="dot" w:pos="8630"/>
             </w:tabs>
@@ -1315,7 +1195,7 @@
           <w:hyperlink w:anchor="_Toc416100367" w:history="1">
             <w:r>
               <w:rPr>
-                <w:rStyle w:val="Lienhypertexte"/>
+                <w:rStyle w:val="Hyperlink"/>
                 <w:noProof/>
               </w:rPr>
               <w:t>Sélection d’un cours dans la grille horaire avec l’aide de la souris / déplacement cours dans la grille horaire</w:t>
@@ -1372,7 +1252,7 @@
         </w:p>
         <w:p>
           <w:pPr>
-            <w:pStyle w:val="TM2"/>
+            <w:pStyle w:val="TOC2"/>
             <w:tabs>
               <w:tab w:val="right" w:leader="dot" w:pos="8630"/>
             </w:tabs>
@@ -1386,7 +1266,7 @@
           <w:hyperlink w:anchor="_Toc416100368" w:history="1">
             <w:r>
               <w:rPr>
-                <w:rStyle w:val="Lienhypertexte"/>
+                <w:rStyle w:val="Hyperlink"/>
                 <w:noProof/>
               </w:rPr>
               <w:t>Validation qu’un jour / heure de début est valide pour un cours donné</w:t>
@@ -1443,7 +1323,7 @@
         </w:p>
         <w:p>
           <w:pPr>
-            <w:pStyle w:val="TM1"/>
+            <w:pStyle w:val="TOC1"/>
             <w:tabs>
               <w:tab w:val="right" w:leader="dot" w:pos="8630"/>
             </w:tabs>
@@ -1457,7 +1337,7 @@
           <w:hyperlink w:anchor="_Toc416100369" w:history="1">
             <w:r>
               <w:rPr>
-                <w:rStyle w:val="Lienhypertexte"/>
+                <w:rStyle w:val="Hyperlink"/>
                 <w:noProof/>
               </w:rPr>
               <w:t>Annexe</w:t>
@@ -1514,7 +1394,7 @@
         </w:p>
         <w:p>
           <w:pPr>
-            <w:pStyle w:val="TM2"/>
+            <w:pStyle w:val="TOC2"/>
             <w:tabs>
               <w:tab w:val="right" w:leader="dot" w:pos="8630"/>
             </w:tabs>
@@ -1528,7 +1408,7 @@
           <w:hyperlink w:anchor="_Toc416100370" w:history="1">
             <w:r>
               <w:rPr>
-                <w:rStyle w:val="Lienhypertexte"/>
+                <w:rStyle w:val="Hyperlink"/>
                 <w:noProof/>
               </w:rPr>
               <w:t>Modèle du domaine</w:t>
@@ -1585,7 +1465,7 @@
         </w:p>
         <w:p>
           <w:pPr>
-            <w:pStyle w:val="TM2"/>
+            <w:pStyle w:val="TOC2"/>
             <w:tabs>
               <w:tab w:val="right" w:leader="dot" w:pos="8630"/>
             </w:tabs>
@@ -1599,7 +1479,7 @@
           <w:hyperlink w:anchor="_Toc416100371" w:history="1">
             <w:r>
               <w:rPr>
-                <w:rStyle w:val="Lienhypertexte"/>
+                <w:rStyle w:val="Hyperlink"/>
                 <w:noProof/>
               </w:rPr>
               <w:t>Modèle des cas d’utilisation</w:t>
@@ -1656,7 +1536,7 @@
         </w:p>
         <w:p>
           <w:pPr>
-            <w:pStyle w:val="TM2"/>
+            <w:pStyle w:val="TOC2"/>
             <w:tabs>
               <w:tab w:val="right" w:leader="dot" w:pos="8630"/>
             </w:tabs>
@@ -1670,7 +1550,7 @@
           <w:hyperlink w:anchor="_Toc416100372" w:history="1">
             <w:r>
               <w:rPr>
-                <w:rStyle w:val="Lienhypertexte"/>
+                <w:rStyle w:val="Hyperlink"/>
                 <w:noProof/>
               </w:rPr>
               <w:t>Glossaire</w:t>
@@ -1727,7 +1607,7 @@
         </w:p>
         <w:p>
           <w:pPr>
-            <w:pStyle w:val="TM2"/>
+            <w:pStyle w:val="TOC2"/>
             <w:tabs>
               <w:tab w:val="right" w:leader="dot" w:pos="8630"/>
             </w:tabs>
@@ -1741,7 +1621,7 @@
           <w:hyperlink w:anchor="_Toc416100373" w:history="1">
             <w:r>
               <w:rPr>
-                <w:rStyle w:val="Lienhypertexte"/>
+                <w:rStyle w:val="Hyperlink"/>
                 <w:noProof/>
               </w:rPr>
               <w:t>Gestion de projet</w:t>
@@ -1810,7 +1690,7 @@
     </w:sdt>
     <w:p>
       <w:pPr>
-        <w:pStyle w:val="En-ttedetabledesmatires"/>
+        <w:pStyle w:val="TOCHeading"/>
         <w:rPr>
           <w:lang w:val="fr-CA"/>
         </w:rPr>
@@ -1823,7 +1703,7 @@
     </w:p>
     <w:p>
       <w:pPr>
-        <w:pStyle w:val="Titre1"/>
+        <w:pStyle w:val="Heading1"/>
       </w:pPr>
       <w:bookmarkStart w:id="0" w:name="_Toc416100361"/>
       <w:r>
@@ -1861,27 +1741,7 @@
           <w:sz w:val="24"/>
           <w:szCs w:val="24"/>
         </w:rPr>
-        <w:t xml:space="preserve">La construction des horaires de session est une tâche difficile pour les directions de programme. À l’aide du logiciel dont nous avons le mandat, cette tâche deviendra visuelle et interactive, donc plus facile à réaliser. Ainsi, la direction économisera beaucoup de temps et, par le fait même, diminuera significativement le </w:t>
-      </w:r>
-      <w:proofErr w:type="spellStart"/>
-      <w:r>
-        <w:rPr>
-          <w:rFonts w:ascii="Arial" w:eastAsiaTheme="minorHAnsi" w:hAnsi="Arial" w:cs="Arial"/>
-          <w:color w:val="000000"/>
-          <w:sz w:val="24"/>
-          <w:szCs w:val="24"/>
-        </w:rPr>
-        <w:t>coût</w:t>
-      </w:r>
-      <w:proofErr w:type="spellEnd"/>
-      <w:r>
-        <w:rPr>
-          <w:rFonts w:ascii="Arial" w:eastAsiaTheme="minorHAnsi" w:hAnsi="Arial" w:cs="Arial"/>
-          <w:color w:val="000000"/>
-          <w:sz w:val="24"/>
-          <w:szCs w:val="24"/>
-        </w:rPr>
-        <w:t xml:space="preserve"> associé à la </w:t>
+        <w:t xml:space="preserve">La construction des horaires de session est une tâche difficile pour les directions de programme. À l’aide du logiciel dont nous avons le mandat, cette tâche deviendra visuelle et interactive, donc plus facile à réaliser. Ainsi, la direction économisera beaucoup de temps et, par le fait même, diminuera significativement le coût associé à la </w:t>
       </w:r>
       <w:r>
         <w:rPr>
@@ -2118,7 +1978,7 @@
     </w:p>
     <w:p>
       <w:pPr>
-        <w:pStyle w:val="Titre1"/>
+        <w:pStyle w:val="Heading1"/>
       </w:pPr>
       <w:bookmarkStart w:id="1" w:name="_Toc416100362"/>
       <w:r>
@@ -2510,7 +2370,7 @@
             <o:lock v:ext="edit" aspectratio="t"/>
           </v:shapetype>
           <v:shape id="_x0000_s1032" type="#_x0000_t75" style="position:absolute;margin-left:-43.75pt;margin-top:.3pt;width:525.55pt;height:623.2pt;z-index:-251646976;mso-position-horizontal-relative:text;mso-position-vertical-relative:text" wrapcoords="-38 0 -38 21562 21600 21562 21600 0 -38 0">
-            <v:imagedata r:id="rId10" o:title="Classe TP3"/>
+            <v:imagedata r:id="rId11" o:title="Classe TP3"/>
             <w10:wrap type="tight"/>
           </v:shape>
         </w:pict>
@@ -2593,8 +2453,8 @@
       <w:r>
         <w:lastRenderedPageBreak/>
         <w:pict w14:anchorId="2263AD5E">
-          <v:shape id="_x0000_i1025" type="#_x0000_t75" style="width:653.35pt;height:478pt">
-            <v:imagedata r:id="rId11" o:title="Classe TP3"/>
+          <v:shape id="_x0000_i1025" type="#_x0000_t75" style="width:653.25pt;height:477.75pt">
+            <v:imagedata r:id="rId12" o:title="Classe TP3"/>
           </v:shape>
         </w:pict>
       </w:r>
@@ -2610,7 +2470,7 @@
         <w:lastRenderedPageBreak/>
         <w:pict w14:anchorId="64FEC40A">
           <v:shape id="_x0000_s1033" type="#_x0000_t75" style="position:absolute;margin-left:-27.25pt;margin-top:52.65pt;width:687.6pt;height:317.6pt;z-index:-251644928;mso-position-horizontal-relative:text;mso-position-vertical-relative:text" wrapcoords="-38 0 -38 21514 21600 21514 21600 0 -38 0">
-            <v:imagedata r:id="rId12" o:title="guivpp"/>
+            <v:imagedata r:id="rId13" o:title="guivpp"/>
             <w10:wrap type="tight"/>
           </v:shape>
         </w:pict>
@@ -2618,7 +2478,7 @@
     </w:p>
     <w:p>
       <w:pPr>
-        <w:pStyle w:val="Titre1"/>
+        <w:pStyle w:val="Heading1"/>
         <w:sectPr>
           <w:pgSz w:w="15840" w:h="12240" w:orient="landscape"/>
           <w:pgMar w:top="1800" w:right="1440" w:bottom="1800" w:left="1440" w:header="708" w:footer="708" w:gutter="0"/>
@@ -2630,7 +2490,7 @@
     </w:p>
     <w:p>
       <w:pPr>
-        <w:pStyle w:val="Titre1"/>
+        <w:pStyle w:val="Heading1"/>
       </w:pPr>
       <w:r>
         <w:lastRenderedPageBreak/>
@@ -2640,7 +2500,7 @@
     <w:p/>
     <w:p>
       <w:pPr>
-        <w:pStyle w:val="Titre2"/>
+        <w:pStyle w:val="Heading2"/>
       </w:pPr>
       <w:r>
         <w:t>Diagramme d’états d’une activité</w:t>
@@ -2648,7 +2508,7 @@
     </w:p>
     <w:p>
       <w:pPr>
-        <w:pStyle w:val="Titre2"/>
+        <w:pStyle w:val="Heading2"/>
       </w:pPr>
       <w:r>
         <w:rPr>
@@ -2656,7 +2516,7 @@
         </w:rPr>
         <w:pict w14:anchorId="1CB3AC1F">
           <v:shape id="_x0000_s1037" type="#_x0000_t75" style="position:absolute;margin-left:-1.5pt;margin-top:8.05pt;width:6in;height:258.75pt;z-index:251675648;mso-position-horizontal-relative:text;mso-position-vertical-relative:text">
-            <v:imagedata r:id="rId13" o:title="captureétatsact"/>
+            <v:imagedata r:id="rId14" o:title="captureétatsact"/>
             <w10:wrap type="square"/>
           </v:shape>
         </w:pict>
@@ -2844,7 +2704,7 @@
     </w:p>
     <w:p>
       <w:pPr>
-        <w:pStyle w:val="Titre2"/>
+        <w:pStyle w:val="Heading2"/>
         <w:sectPr>
           <w:pgSz w:w="12240" w:h="15840"/>
           <w:pgMar w:top="1440" w:right="1800" w:bottom="1440" w:left="1800" w:header="708" w:footer="708" w:gutter="0"/>
@@ -2859,7 +2719,7 @@
         <w:lastRenderedPageBreak/>
         <w:pict w14:anchorId="33DED7BC">
           <v:shape id="_x0000_s1035" type="#_x0000_t75" style="position:absolute;margin-left:0;margin-top:55.5pt;width:431.4pt;height:307pt;z-index:-251642880;mso-position-horizontal-relative:text;mso-position-vertical-relative:text" wrapcoords="-38 0 -38 21547 21600 21547 21600 0 -38 0">
-            <v:imagedata r:id="rId14" o:title="États Horaire"/>
+            <v:imagedata r:id="rId15" o:title="États Horaire"/>
             <w10:wrap type="tight"/>
           </v:shape>
         </w:pict>
@@ -2952,12 +2812,12 @@
     </w:p>
     <w:p>
       <w:pPr>
-        <w:pStyle w:val="Titre1"/>
-      </w:pPr>
-    </w:p>
-    <w:p>
-      <w:pPr>
-        <w:pStyle w:val="Titre1"/>
+        <w:pStyle w:val="Heading1"/>
+      </w:pPr>
+    </w:p>
+    <w:p>
+      <w:pPr>
+        <w:pStyle w:val="Heading1"/>
       </w:pPr>
       <w:r>
         <w:t>Diagrammes de séquence</w:t>
@@ -2966,13 +2826,13 @@
     </w:p>
     <w:p>
       <w:pPr>
-        <w:pStyle w:val="Titre2"/>
+        <w:pStyle w:val="Heading2"/>
       </w:pPr>
       <w:bookmarkStart w:id="3" w:name="_Toc413142412"/>
     </w:p>
     <w:p>
       <w:pPr>
-        <w:pStyle w:val="Titre2"/>
+        <w:pStyle w:val="Heading2"/>
       </w:pPr>
       <w:bookmarkStart w:id="4" w:name="_Toc416100365"/>
       <w:r>
@@ -3034,7 +2894,7 @@
     </w:p>
     <w:p>
       <w:pPr>
-        <w:pStyle w:val="Titre2"/>
+        <w:pStyle w:val="Heading2"/>
       </w:pPr>
       <w:bookmarkStart w:id="5" w:name="_Toc413142413"/>
       <w:bookmarkStart w:id="6" w:name="_Toc416100366"/>
@@ -3076,7 +2936,7 @@
     </w:p>
     <w:p>
       <w:pPr>
-        <w:pStyle w:val="Titre2"/>
+        <w:pStyle w:val="Heading2"/>
         <w:sectPr>
           <w:pgSz w:w="12240" w:h="15840"/>
           <w:pgMar w:top="1440" w:right="1800" w:bottom="1440" w:left="1800" w:header="708" w:footer="708" w:gutter="0"/>
@@ -3094,7 +2954,7 @@
     <w:p/>
     <w:p>
       <w:pPr>
-        <w:pStyle w:val="Titre1"/>
+        <w:pStyle w:val="Heading1"/>
       </w:pPr>
       <w:bookmarkStart w:id="8" w:name="_Toc416100369"/>
       <w:r>
@@ -3105,12 +2965,12 @@
     </w:p>
     <w:p>
       <w:pPr>
-        <w:pStyle w:val="Titre2"/>
-      </w:pPr>
-    </w:p>
-    <w:p>
-      <w:pPr>
-        <w:pStyle w:val="Titre2"/>
+        <w:pStyle w:val="Heading2"/>
+      </w:pPr>
+    </w:p>
+    <w:p>
+      <w:pPr>
+        <w:pStyle w:val="Heading2"/>
       </w:pPr>
       <w:bookmarkStart w:id="9" w:name="_Toc416100370"/>
       <w:r>
@@ -3131,7 +2991,7 @@
       <w:r>
         <w:rPr>
           <w:noProof/>
-          <w:lang w:val="fr-FR" w:eastAsia="fr-FR"/>
+          <w:lang w:eastAsia="fr-CA"/>
         </w:rPr>
         <w:drawing>
           <wp:inline distT="0" distB="0" distL="0" distR="0" wp14:anchorId="0707232A" wp14:editId="37DCA9E5">
@@ -3151,7 +3011,7 @@
                     </pic:cNvPicPr>
                   </pic:nvPicPr>
                   <pic:blipFill>
-                    <a:blip r:embed="rId15">
+                    <a:blip r:embed="rId16">
                       <a:extLst>
                         <a:ext uri="{28A0092B-C50C-407E-A947-70E740481C1C}">
                           <a14:useLocalDpi xmlns:a14="http://schemas.microsoft.com/office/drawing/2010/main" val="0"/>
@@ -3185,7 +3045,7 @@
     </w:p>
     <w:p>
       <w:pPr>
-        <w:pStyle w:val="Titre2"/>
+        <w:pStyle w:val="Heading2"/>
         <w:sectPr>
           <w:pgSz w:w="12240" w:h="15840"/>
           <w:pgMar w:top="1440" w:right="1800" w:bottom="1440" w:left="1800" w:header="708" w:footer="708" w:gutter="0"/>
@@ -3197,12 +3057,12 @@
     </w:p>
     <w:p>
       <w:pPr>
-        <w:pStyle w:val="Titre2"/>
+        <w:pStyle w:val="Heading2"/>
       </w:pPr>
       <w:r>
         <w:rPr>
           <w:noProof/>
-          <w:lang w:val="fr-FR" w:eastAsia="fr-FR"/>
+          <w:lang w:eastAsia="fr-CA"/>
         </w:rPr>
         <w:lastRenderedPageBreak/>
         <w:drawing>
@@ -3231,7 +3091,7 @@
                     </pic:cNvPicPr>
                   </pic:nvPicPr>
                   <pic:blipFill>
-                    <a:blip r:embed="rId16">
+                    <a:blip r:embed="rId17">
                       <a:extLst>
                         <a:ext uri="{28A0092B-C50C-407E-A947-70E740481C1C}">
                           <a14:useLocalDpi xmlns:a14="http://schemas.microsoft.com/office/drawing/2010/main" val="0"/>
@@ -3281,7 +3141,7 @@
     </w:p>
     <w:p>
       <w:pPr>
-        <w:pStyle w:val="Titre2"/>
+        <w:pStyle w:val="Heading2"/>
       </w:pPr>
       <w:bookmarkStart w:id="11" w:name="_Toc411942605"/>
       <w:bookmarkStart w:id="12" w:name="_Toc416100372"/>
@@ -3372,23 +3232,7 @@
           <w:i/>
           <w:sz w:val="24"/>
         </w:rPr>
-        <w:t xml:space="preserve">. : </w:t>
-      </w:r>
-      <w:proofErr w:type="spellStart"/>
-      <w:r>
-        <w:rPr>
-          <w:i/>
-          <w:sz w:val="24"/>
-        </w:rPr>
-        <w:t>Larousse.fr</w:t>
-      </w:r>
-      <w:proofErr w:type="spellEnd"/>
-      <w:r>
-        <w:rPr>
-          <w:i/>
-          <w:sz w:val="24"/>
-        </w:rPr>
-        <w:t>)</w:t>
+        <w:t>. : Larousse.fr)</w:t>
       </w:r>
     </w:p>
     <w:p>
@@ -3466,23 +3310,7 @@
           <w:b/>
           <w:sz w:val="24"/>
         </w:rPr>
-        <w:t>Diagramme de séquence système (</w:t>
-      </w:r>
-      <w:proofErr w:type="spellStart"/>
-      <w:r>
-        <w:rPr>
-          <w:b/>
-          <w:sz w:val="24"/>
-        </w:rPr>
-        <w:t>DSS</w:t>
-      </w:r>
-      <w:proofErr w:type="spellEnd"/>
-      <w:r>
-        <w:rPr>
-          <w:b/>
-          <w:sz w:val="24"/>
-        </w:rPr>
-        <w:t>)</w:t>
+        <w:t>Diagramme de séquence système (DSS)</w:t>
       </w:r>
     </w:p>
     <w:p>
@@ -4249,8 +4077,6 @@
         </w:rPr>
         <w:t xml:space="preserve">Diagramme illustrant ce </w:t>
       </w:r>
-      <w:bookmarkStart w:id="13" w:name="_GoBack"/>
-      <w:bookmarkEnd w:id="13"/>
       <w:r>
         <w:rPr>
           <w:sz w:val="24"/>
@@ -4260,17 +4086,17 @@
     </w:p>
     <w:p>
       <w:pPr>
-        <w:pStyle w:val="Titre2"/>
-      </w:pPr>
-    </w:p>
-    <w:p>
-      <w:pPr>
-        <w:pStyle w:val="Titre2"/>
-      </w:pPr>
-    </w:p>
-    <w:p>
-      <w:pPr>
-        <w:pStyle w:val="Titre2"/>
+        <w:pStyle w:val="Heading2"/>
+      </w:pPr>
+    </w:p>
+    <w:p>
+      <w:pPr>
+        <w:pStyle w:val="Heading2"/>
+      </w:pPr>
+    </w:p>
+    <w:p>
+      <w:pPr>
+        <w:pStyle w:val="Heading2"/>
         <w:sectPr>
           <w:type w:val="continuous"/>
           <w:pgSz w:w="12240" w:h="15840"/>
@@ -4282,14 +4108,19 @@
     </w:p>
     <w:p>
       <w:pPr>
-        <w:pStyle w:val="Titre2"/>
-      </w:pPr>
-      <w:bookmarkStart w:id="14" w:name="_Toc416100373"/>
+        <w:pStyle w:val="Heading2"/>
+      </w:pPr>
+      <w:bookmarkStart w:id="13" w:name="_Toc416100373"/>
       <w:r>
         <w:lastRenderedPageBreak/>
-        <w:t>Gestion de projet</w:t>
-      </w:r>
+        <w:t>Gestion de pr</w:t>
+      </w:r>
+      <w:bookmarkStart w:id="14" w:name="_GoBack"/>
       <w:bookmarkEnd w:id="14"/>
+      <w:r>
+        <w:t>ojet</w:t>
+      </w:r>
+      <w:bookmarkEnd w:id="13"/>
     </w:p>
     <w:p/>
     <w:p>
@@ -4299,6 +4130,86 @@
           <w:i/>
         </w:rPr>
       </w:pPr>
+    </w:p>
+    <w:p>
+      <w:pPr>
+        <w:rPr>
+          <w:b/>
+          <w:i/>
+        </w:rPr>
+      </w:pPr>
+    </w:p>
+    <w:p>
+      <w:pPr>
+        <w:rPr>
+          <w:b/>
+          <w:i/>
+        </w:rPr>
+      </w:pPr>
+    </w:p>
+    <w:p>
+      <w:pPr>
+        <w:rPr>
+          <w:b/>
+          <w:i/>
+        </w:rPr>
+      </w:pPr>
+      <w:r>
+        <w:rPr>
+          <w:b/>
+          <w:i/>
+          <w:noProof/>
+          <w:lang w:eastAsia="fr-CA"/>
+        </w:rPr>
+        <w:drawing>
+          <wp:inline distT="0" distB="0" distL="0" distR="0" wp14:anchorId="4F570BC4" wp14:editId="36D6B60F">
+            <wp:extent cx="8972550" cy="3390900"/>
+            <wp:effectExtent l="0" t="0" r="0" b="0"/>
+            <wp:docPr id="5" name="Picture 5" descr="D:\COURS\GLO orienté objet\planIFTicateur\diagrammeDeGant.png"/>
+            <wp:cNvGraphicFramePr>
+              <a:graphicFrameLocks xmlns:a="http://schemas.openxmlformats.org/drawingml/2006/main" noChangeAspect="1"/>
+            </wp:cNvGraphicFramePr>
+            <a:graphic xmlns:a="http://schemas.openxmlformats.org/drawingml/2006/main">
+              <a:graphicData uri="http://schemas.openxmlformats.org/drawingml/2006/picture">
+                <pic:pic xmlns:pic="http://schemas.openxmlformats.org/drawingml/2006/picture">
+                  <pic:nvPicPr>
+                    <pic:cNvPr id="0" name="Picture 5" descr="D:\COURS\GLO orienté objet\planIFTicateur\diagrammeDeGant.png"/>
+                    <pic:cNvPicPr>
+                      <a:picLocks noChangeAspect="1" noChangeArrowheads="1"/>
+                    </pic:cNvPicPr>
+                  </pic:nvPicPr>
+                  <pic:blipFill>
+                    <a:blip r:embed="rId18">
+                      <a:extLst>
+                        <a:ext uri="{28A0092B-C50C-407E-A947-70E740481C1C}">
+                          <a14:useLocalDpi xmlns:a14="http://schemas.microsoft.com/office/drawing/2010/main" val="0"/>
+                        </a:ext>
+                      </a:extLst>
+                    </a:blip>
+                    <a:srcRect/>
+                    <a:stretch>
+                      <a:fillRect/>
+                    </a:stretch>
+                  </pic:blipFill>
+                  <pic:spPr bwMode="auto">
+                    <a:xfrm>
+                      <a:off x="0" y="0"/>
+                      <a:ext cx="8972550" cy="3390900"/>
+                    </a:xfrm>
+                    <a:prstGeom prst="rect">
+                      <a:avLst/>
+                    </a:prstGeom>
+                    <a:noFill/>
+                    <a:ln>
+                      <a:noFill/>
+                    </a:ln>
+                  </pic:spPr>
+                </pic:pic>
+              </a:graphicData>
+            </a:graphic>
+          </wp:inline>
+        </w:drawing>
+      </w:r>
     </w:p>
     <w:p>
       <w:pPr>
@@ -4346,7 +4257,7 @@
 </file>
 
 <file path=word/numbering.xml><?xml version="1.0" encoding="utf-8"?>
-<w:numbering xmlns:wpc="http://schemas.microsoft.com/office/word/2010/wordprocessingCanvas" xmlns:mo="http://schemas.microsoft.com/office/mac/office/2008/main" xmlns:mc="http://schemas.openxmlformats.org/markup-compatibility/2006" xmlns:mv="urn:schemas-microsoft-com:mac:vml" xmlns:o="urn:schemas-microsoft-com:office:office" xmlns:r="http://schemas.openxmlformats.org/officeDocument/2006/relationships" xmlns:m="http://schemas.openxmlformats.org/officeDocument/2006/math" xmlns:v="urn:schemas-microsoft-com:vml" xmlns:wp14="http://schemas.microsoft.com/office/word/2010/wordprocessingDrawing" xmlns:wp="http://schemas.openxmlformats.org/drawingml/2006/wordprocessingDrawing" xmlns:w10="urn:schemas-microsoft-com:office:word" xmlns:w="http://schemas.openxmlformats.org/wordprocessingml/2006/main" xmlns:w14="http://schemas.microsoft.com/office/word/2010/wordml" xmlns:wpg="http://schemas.microsoft.com/office/word/2010/wordprocessingGroup" xmlns:wpi="http://schemas.microsoft.com/office/word/2010/wordprocessingInk" xmlns:wne="http://schemas.microsoft.com/office/word/2006/wordml" xmlns:wps="http://schemas.microsoft.com/office/word/2010/wordprocessingShape" mc:Ignorable="w14 wp14 mv">
+<w:numbering xmlns:wpc="http://schemas.microsoft.com/office/word/2010/wordprocessingCanvas" xmlns:mc="http://schemas.openxmlformats.org/markup-compatibility/2006" xmlns:o="urn:schemas-microsoft-com:office:office" xmlns:r="http://schemas.openxmlformats.org/officeDocument/2006/relationships" xmlns:m="http://schemas.openxmlformats.org/officeDocument/2006/math" xmlns:v="urn:schemas-microsoft-com:vml" xmlns:wp14="http://schemas.microsoft.com/office/word/2010/wordprocessingDrawing" xmlns:wp="http://schemas.openxmlformats.org/drawingml/2006/wordprocessingDrawing" xmlns:w10="urn:schemas-microsoft-com:office:word" xmlns:w="http://schemas.openxmlformats.org/wordprocessingml/2006/main" xmlns:w14="http://schemas.microsoft.com/office/word/2010/wordml" xmlns:w15="http://schemas.microsoft.com/office/word/2012/wordml" xmlns:wpg="http://schemas.microsoft.com/office/word/2010/wordprocessingGroup" xmlns:wpi="http://schemas.microsoft.com/office/word/2010/wordprocessingInk" xmlns:wne="http://schemas.microsoft.com/office/word/2006/wordml" xmlns:wps="http://schemas.microsoft.com/office/word/2010/wordprocessingShape" mc:Ignorable="w14 w15 wp14">
   <w:abstractNum w:abstractNumId="0">
     <w:nsid w:val="55CA6964"/>
     <w:multiLevelType w:val="hybridMultilevel"/>
@@ -4467,7 +4378,7 @@
 </file>
 
 <file path=word/styles.xml><?xml version="1.0" encoding="utf-8"?>
-<w:styles xmlns:mc="http://schemas.openxmlformats.org/markup-compatibility/2006" xmlns:r="http://schemas.openxmlformats.org/officeDocument/2006/relationships" xmlns:w="http://schemas.openxmlformats.org/wordprocessingml/2006/main" xmlns:w14="http://schemas.microsoft.com/office/word/2010/wordml" mc:Ignorable="w14">
+<w:styles xmlns:mc="http://schemas.openxmlformats.org/markup-compatibility/2006" xmlns:r="http://schemas.openxmlformats.org/officeDocument/2006/relationships" xmlns:w="http://schemas.openxmlformats.org/wordprocessingml/2006/main" xmlns:w14="http://schemas.microsoft.com/office/word/2010/wordml" xmlns:w15="http://schemas.microsoft.com/office/word/2012/wordml" mc:Ignorable="w14 w15">
   <w:docDefaults>
     <w:rPrDefault>
       <w:rPr>
@@ -4483,153 +4394,369 @@
       </w:pPr>
     </w:pPrDefault>
   </w:docDefaults>
-  <w:latentStyles w:defLockedState="0" w:defUIPriority="99" w:defSemiHidden="1" w:defUnhideWhenUsed="1" w:defQFormat="0" w:count="276">
-    <w:lsdException w:name="Normal" w:semiHidden="0" w:uiPriority="0" w:unhideWhenUsed="0" w:qFormat="1"/>
-    <w:lsdException w:name="heading 1" w:semiHidden="0" w:uiPriority="9" w:unhideWhenUsed="0" w:qFormat="1"/>
-    <w:lsdException w:name="heading 2" w:uiPriority="9" w:qFormat="1"/>
-    <w:lsdException w:name="heading 3" w:uiPriority="9" w:qFormat="1"/>
-    <w:lsdException w:name="heading 4" w:uiPriority="9" w:qFormat="1"/>
-    <w:lsdException w:name="heading 5" w:uiPriority="9" w:qFormat="1"/>
-    <w:lsdException w:name="heading 6" w:uiPriority="9" w:qFormat="1"/>
-    <w:lsdException w:name="heading 7" w:uiPriority="9" w:qFormat="1"/>
-    <w:lsdException w:name="heading 8" w:uiPriority="9" w:qFormat="1"/>
-    <w:lsdException w:name="heading 9" w:uiPriority="9" w:qFormat="1"/>
-    <w:lsdException w:name="toc 1" w:uiPriority="39"/>
-    <w:lsdException w:name="toc 2" w:uiPriority="39"/>
-    <w:lsdException w:name="toc 3" w:uiPriority="39"/>
-    <w:lsdException w:name="toc 4" w:uiPriority="39"/>
-    <w:lsdException w:name="toc 5" w:uiPriority="39"/>
-    <w:lsdException w:name="toc 6" w:uiPriority="39"/>
-    <w:lsdException w:name="toc 7" w:uiPriority="39"/>
-    <w:lsdException w:name="toc 8" w:uiPriority="39"/>
-    <w:lsdException w:name="toc 9" w:uiPriority="39"/>
-    <w:lsdException w:name="caption" w:uiPriority="35" w:qFormat="1"/>
-    <w:lsdException w:name="Title" w:semiHidden="0" w:uiPriority="10" w:unhideWhenUsed="0" w:qFormat="1"/>
-    <w:lsdException w:name="Default Paragraph Font" w:uiPriority="1"/>
-    <w:lsdException w:name="Subtitle" w:semiHidden="0" w:uiPriority="11" w:unhideWhenUsed="0" w:qFormat="1"/>
-    <w:lsdException w:name="Strong" w:semiHidden="0" w:uiPriority="22" w:unhideWhenUsed="0" w:qFormat="1"/>
-    <w:lsdException w:name="Emphasis" w:semiHidden="0" w:uiPriority="20" w:unhideWhenUsed="0" w:qFormat="1"/>
-    <w:lsdException w:name="Table Grid" w:semiHidden="0" w:uiPriority="39" w:unhideWhenUsed="0"/>
-    <w:lsdException w:name="Note Level 1" w:semiHidden="0" w:unhideWhenUsed="0"/>
-    <w:lsdException w:name="Note Level 2" w:semiHidden="0" w:unhideWhenUsed="0"/>
-    <w:lsdException w:name="Note Level 3" w:semiHidden="0" w:unhideWhenUsed="0"/>
-    <w:lsdException w:name="Note Level 4" w:semiHidden="0" w:unhideWhenUsed="0"/>
-    <w:lsdException w:name="Note Level 5" w:semiHidden="0" w:unhideWhenUsed="0"/>
-    <w:lsdException w:name="Note Level 6" w:semiHidden="0" w:unhideWhenUsed="0"/>
-    <w:lsdException w:name="Note Level 7" w:semiHidden="0" w:unhideWhenUsed="0"/>
-    <w:lsdException w:name="Note Level 8" w:semiHidden="0" w:unhideWhenUsed="0"/>
-    <w:lsdException w:name="Note Level 9" w:semiHidden="0" w:unhideWhenUsed="0"/>
-    <w:lsdException w:name="Placeholder Text" w:unhideWhenUsed="0"/>
-    <w:lsdException w:name="No Spacing" w:semiHidden="0" w:uiPriority="1" w:unhideWhenUsed="0" w:qFormat="1"/>
-    <w:lsdException w:name="Light Shading" w:semiHidden="0" w:uiPriority="60" w:unhideWhenUsed="0"/>
-    <w:lsdException w:name="Light List" w:semiHidden="0" w:uiPriority="61" w:unhideWhenUsed="0"/>
-    <w:lsdException w:name="Light Grid" w:semiHidden="0" w:uiPriority="62" w:unhideWhenUsed="0"/>
-    <w:lsdException w:name="Medium Shading 1" w:semiHidden="0" w:uiPriority="63" w:unhideWhenUsed="0"/>
-    <w:lsdException w:name="Medium Shading 2" w:semiHidden="0" w:uiPriority="64" w:unhideWhenUsed="0"/>
-    <w:lsdException w:name="Medium List 1" w:semiHidden="0" w:uiPriority="65" w:unhideWhenUsed="0"/>
-    <w:lsdException w:name="Medium List 2" w:semiHidden="0" w:uiPriority="66" w:unhideWhenUsed="0"/>
-    <w:lsdException w:name="Medium Grid 1" w:semiHidden="0" w:uiPriority="67" w:unhideWhenUsed="0"/>
-    <w:lsdException w:name="Medium Grid 2" w:semiHidden="0" w:uiPriority="68" w:unhideWhenUsed="0"/>
-    <w:lsdException w:name="Medium Grid 3" w:semiHidden="0" w:uiPriority="69" w:unhideWhenUsed="0"/>
-    <w:lsdException w:name="Dark List" w:semiHidden="0" w:uiPriority="70" w:unhideWhenUsed="0"/>
-    <w:lsdException w:name="Colorful Shading" w:semiHidden="0" w:uiPriority="71" w:unhideWhenUsed="0"/>
-    <w:lsdException w:name="Colorful List" w:semiHidden="0" w:uiPriority="72" w:unhideWhenUsed="0"/>
-    <w:lsdException w:name="Colorful Grid" w:semiHidden="0" w:uiPriority="73" w:unhideWhenUsed="0"/>
-    <w:lsdException w:name="Light Shading Accent 1" w:semiHidden="0" w:uiPriority="60" w:unhideWhenUsed="0"/>
-    <w:lsdException w:name="Light List Accent 1" w:semiHidden="0" w:uiPriority="61" w:unhideWhenUsed="0"/>
-    <w:lsdException w:name="Light Grid Accent 1" w:semiHidden="0" w:uiPriority="62" w:unhideWhenUsed="0"/>
-    <w:lsdException w:name="Medium Shading 1 Accent 1" w:semiHidden="0" w:uiPriority="63" w:unhideWhenUsed="0"/>
-    <w:lsdException w:name="Medium Shading 2 Accent 1" w:semiHidden="0" w:uiPriority="64" w:unhideWhenUsed="0"/>
-    <w:lsdException w:name="Medium List 1 Accent 1" w:semiHidden="0" w:uiPriority="65" w:unhideWhenUsed="0"/>
-    <w:lsdException w:name="Revision" w:unhideWhenUsed="0"/>
-    <w:lsdException w:name="List Paragraph" w:semiHidden="0" w:uiPriority="0" w:unhideWhenUsed="0" w:qFormat="1"/>
-    <w:lsdException w:name="Quote" w:semiHidden="0" w:uiPriority="29" w:unhideWhenUsed="0" w:qFormat="1"/>
-    <w:lsdException w:name="Intense Quote" w:semiHidden="0" w:uiPriority="30" w:unhideWhenUsed="0" w:qFormat="1"/>
-    <w:lsdException w:name="Medium List 2 Accent 1" w:semiHidden="0" w:uiPriority="66" w:unhideWhenUsed="0"/>
-    <w:lsdException w:name="Medium Grid 1 Accent 1" w:semiHidden="0" w:uiPriority="67" w:unhideWhenUsed="0"/>
-    <w:lsdException w:name="Medium Grid 2 Accent 1" w:semiHidden="0" w:uiPriority="68" w:unhideWhenUsed="0"/>
-    <w:lsdException w:name="Medium Grid 3 Accent 1" w:semiHidden="0" w:uiPriority="69" w:unhideWhenUsed="0"/>
-    <w:lsdException w:name="Dark List Accent 1" w:semiHidden="0" w:uiPriority="70" w:unhideWhenUsed="0"/>
-    <w:lsdException w:name="Colorful Shading Accent 1" w:semiHidden="0" w:uiPriority="71" w:unhideWhenUsed="0"/>
-    <w:lsdException w:name="Colorful List Accent 1" w:semiHidden="0" w:uiPriority="72" w:unhideWhenUsed="0"/>
-    <w:lsdException w:name="Colorful Grid Accent 1" w:semiHidden="0" w:uiPriority="73" w:unhideWhenUsed="0"/>
-    <w:lsdException w:name="Light Shading Accent 2" w:semiHidden="0" w:uiPriority="60" w:unhideWhenUsed="0"/>
-    <w:lsdException w:name="Light List Accent 2" w:semiHidden="0" w:uiPriority="61" w:unhideWhenUsed="0"/>
-    <w:lsdException w:name="Light Grid Accent 2" w:semiHidden="0" w:uiPriority="62" w:unhideWhenUsed="0"/>
-    <w:lsdException w:name="Medium Shading 1 Accent 2" w:semiHidden="0" w:uiPriority="63" w:unhideWhenUsed="0"/>
-    <w:lsdException w:name="Medium Shading 2 Accent 2" w:semiHidden="0" w:uiPriority="64" w:unhideWhenUsed="0"/>
-    <w:lsdException w:name="Medium List 1 Accent 2" w:semiHidden="0" w:uiPriority="65" w:unhideWhenUsed="0"/>
-    <w:lsdException w:name="Medium List 2 Accent 2" w:semiHidden="0" w:uiPriority="66" w:unhideWhenUsed="0"/>
-    <w:lsdException w:name="Medium Grid 1 Accent 2" w:semiHidden="0" w:uiPriority="67" w:unhideWhenUsed="0"/>
-    <w:lsdException w:name="Medium Grid 2 Accent 2" w:semiHidden="0" w:uiPriority="68" w:unhideWhenUsed="0"/>
-    <w:lsdException w:name="Medium Grid 3 Accent 2" w:semiHidden="0" w:uiPriority="69" w:unhideWhenUsed="0"/>
-    <w:lsdException w:name="Dark List Accent 2" w:semiHidden="0" w:uiPriority="70" w:unhideWhenUsed="0"/>
-    <w:lsdException w:name="Colorful Shading Accent 2" w:semiHidden="0" w:uiPriority="71" w:unhideWhenUsed="0"/>
-    <w:lsdException w:name="Colorful List Accent 2" w:semiHidden="0" w:uiPriority="72" w:unhideWhenUsed="0"/>
-    <w:lsdException w:name="Colorful Grid Accent 2" w:semiHidden="0" w:uiPriority="73" w:unhideWhenUsed="0"/>
-    <w:lsdException w:name="Light Shading Accent 3" w:semiHidden="0" w:uiPriority="60" w:unhideWhenUsed="0"/>
-    <w:lsdException w:name="Light List Accent 3" w:semiHidden="0" w:uiPriority="61" w:unhideWhenUsed="0"/>
-    <w:lsdException w:name="Light Grid Accent 3" w:semiHidden="0" w:uiPriority="62" w:unhideWhenUsed="0"/>
-    <w:lsdException w:name="Medium Shading 1 Accent 3" w:semiHidden="0" w:uiPriority="63" w:unhideWhenUsed="0"/>
-    <w:lsdException w:name="Medium Shading 2 Accent 3" w:semiHidden="0" w:uiPriority="64" w:unhideWhenUsed="0"/>
-    <w:lsdException w:name="Medium List 1 Accent 3" w:semiHidden="0" w:uiPriority="65" w:unhideWhenUsed="0"/>
-    <w:lsdException w:name="Medium List 2 Accent 3" w:semiHidden="0" w:uiPriority="66" w:unhideWhenUsed="0"/>
-    <w:lsdException w:name="Medium Grid 1 Accent 3" w:semiHidden="0" w:uiPriority="67" w:unhideWhenUsed="0"/>
-    <w:lsdException w:name="Medium Grid 2 Accent 3" w:semiHidden="0" w:uiPriority="68" w:unhideWhenUsed="0"/>
-    <w:lsdException w:name="Medium Grid 3 Accent 3" w:semiHidden="0" w:uiPriority="69" w:unhideWhenUsed="0"/>
-    <w:lsdException w:name="Dark List Accent 3" w:semiHidden="0" w:uiPriority="70" w:unhideWhenUsed="0"/>
-    <w:lsdException w:name="Colorful Shading Accent 3" w:semiHidden="0" w:uiPriority="71" w:unhideWhenUsed="0"/>
-    <w:lsdException w:name="Colorful List Accent 3" w:semiHidden="0" w:uiPriority="72" w:unhideWhenUsed="0"/>
-    <w:lsdException w:name="Colorful Grid Accent 3" w:semiHidden="0" w:uiPriority="73" w:unhideWhenUsed="0"/>
-    <w:lsdException w:name="Light Shading Accent 4" w:semiHidden="0" w:uiPriority="60" w:unhideWhenUsed="0"/>
-    <w:lsdException w:name="Light List Accent 4" w:semiHidden="0" w:uiPriority="61" w:unhideWhenUsed="0"/>
-    <w:lsdException w:name="Light Grid Accent 4" w:semiHidden="0" w:uiPriority="62" w:unhideWhenUsed="0"/>
-    <w:lsdException w:name="Medium Shading 1 Accent 4" w:semiHidden="0" w:uiPriority="63" w:unhideWhenUsed="0"/>
-    <w:lsdException w:name="Medium Shading 2 Accent 4" w:semiHidden="0" w:uiPriority="64" w:unhideWhenUsed="0"/>
-    <w:lsdException w:name="Medium List 1 Accent 4" w:semiHidden="0" w:uiPriority="65" w:unhideWhenUsed="0"/>
-    <w:lsdException w:name="Medium List 2 Accent 4" w:semiHidden="0" w:uiPriority="66" w:unhideWhenUsed="0"/>
-    <w:lsdException w:name="Medium Grid 1 Accent 4" w:semiHidden="0" w:uiPriority="67" w:unhideWhenUsed="0"/>
-    <w:lsdException w:name="Medium Grid 2 Accent 4" w:semiHidden="0" w:uiPriority="68" w:unhideWhenUsed="0"/>
-    <w:lsdException w:name="Medium Grid 3 Accent 4" w:semiHidden="0" w:uiPriority="69" w:unhideWhenUsed="0"/>
-    <w:lsdException w:name="Dark List Accent 4" w:semiHidden="0" w:uiPriority="70" w:unhideWhenUsed="0"/>
-    <w:lsdException w:name="Colorful Shading Accent 4" w:semiHidden="0" w:uiPriority="71" w:unhideWhenUsed="0"/>
-    <w:lsdException w:name="Colorful List Accent 4" w:semiHidden="0" w:uiPriority="72" w:unhideWhenUsed="0"/>
-    <w:lsdException w:name="Colorful Grid Accent 4" w:semiHidden="0" w:uiPriority="73" w:unhideWhenUsed="0"/>
-    <w:lsdException w:name="Light Shading Accent 5" w:semiHidden="0" w:uiPriority="60" w:unhideWhenUsed="0"/>
-    <w:lsdException w:name="Light List Accent 5" w:semiHidden="0" w:uiPriority="61" w:unhideWhenUsed="0"/>
-    <w:lsdException w:name="Light Grid Accent 5" w:semiHidden="0" w:uiPriority="62" w:unhideWhenUsed="0"/>
-    <w:lsdException w:name="Medium Shading 1 Accent 5" w:semiHidden="0" w:uiPriority="63" w:unhideWhenUsed="0"/>
-    <w:lsdException w:name="Medium Shading 2 Accent 5" w:semiHidden="0" w:uiPriority="64" w:unhideWhenUsed="0"/>
-    <w:lsdException w:name="Medium List 1 Accent 5" w:semiHidden="0" w:uiPriority="65" w:unhideWhenUsed="0"/>
-    <w:lsdException w:name="Medium List 2 Accent 5" w:semiHidden="0" w:uiPriority="66" w:unhideWhenUsed="0"/>
-    <w:lsdException w:name="Medium Grid 1 Accent 5" w:semiHidden="0" w:uiPriority="67" w:unhideWhenUsed="0"/>
-    <w:lsdException w:name="Medium Grid 2 Accent 5" w:semiHidden="0" w:uiPriority="68" w:unhideWhenUsed="0"/>
-    <w:lsdException w:name="Medium Grid 3 Accent 5" w:semiHidden="0" w:uiPriority="69" w:unhideWhenUsed="0"/>
-    <w:lsdException w:name="Dark List Accent 5" w:semiHidden="0" w:uiPriority="70" w:unhideWhenUsed="0"/>
-    <w:lsdException w:name="Colorful Shading Accent 5" w:semiHidden="0" w:uiPriority="71" w:unhideWhenUsed="0"/>
-    <w:lsdException w:name="Colorful List Accent 5" w:semiHidden="0" w:uiPriority="72" w:unhideWhenUsed="0"/>
-    <w:lsdException w:name="Colorful Grid Accent 5" w:semiHidden="0" w:uiPriority="73" w:unhideWhenUsed="0"/>
-    <w:lsdException w:name="Light Shading Accent 6" w:semiHidden="0" w:uiPriority="60" w:unhideWhenUsed="0"/>
-    <w:lsdException w:name="Light List Accent 6" w:semiHidden="0" w:uiPriority="61" w:unhideWhenUsed="0"/>
-    <w:lsdException w:name="Light Grid Accent 6" w:semiHidden="0" w:uiPriority="62" w:unhideWhenUsed="0"/>
-    <w:lsdException w:name="Medium Shading 1 Accent 6" w:semiHidden="0" w:uiPriority="63" w:unhideWhenUsed="0"/>
-    <w:lsdException w:name="Medium Shading 2 Accent 6" w:semiHidden="0" w:uiPriority="64" w:unhideWhenUsed="0"/>
-    <w:lsdException w:name="Medium List 1 Accent 6" w:semiHidden="0" w:uiPriority="65" w:unhideWhenUsed="0"/>
-    <w:lsdException w:name="Medium List 2 Accent 6" w:semiHidden="0" w:uiPriority="66" w:unhideWhenUsed="0"/>
-    <w:lsdException w:name="Medium Grid 1 Accent 6" w:semiHidden="0" w:uiPriority="67" w:unhideWhenUsed="0"/>
-    <w:lsdException w:name="Medium Grid 2 Accent 6" w:semiHidden="0" w:uiPriority="68" w:unhideWhenUsed="0"/>
-    <w:lsdException w:name="Medium Grid 3 Accent 6" w:semiHidden="0" w:uiPriority="69" w:unhideWhenUsed="0"/>
-    <w:lsdException w:name="Dark List Accent 6" w:semiHidden="0" w:uiPriority="70" w:unhideWhenUsed="0"/>
-    <w:lsdException w:name="Colorful Shading Accent 6" w:semiHidden="0" w:uiPriority="71" w:unhideWhenUsed="0"/>
-    <w:lsdException w:name="Colorful List Accent 6" w:semiHidden="0" w:uiPriority="72" w:unhideWhenUsed="0"/>
-    <w:lsdException w:name="Colorful Grid Accent 6" w:semiHidden="0" w:uiPriority="73" w:unhideWhenUsed="0"/>
-    <w:lsdException w:name="Subtle Emphasis" w:semiHidden="0" w:uiPriority="19" w:unhideWhenUsed="0" w:qFormat="1"/>
-    <w:lsdException w:name="Intense Emphasis" w:semiHidden="0" w:uiPriority="21" w:unhideWhenUsed="0" w:qFormat="1"/>
-    <w:lsdException w:name="Subtle Reference" w:semiHidden="0" w:uiPriority="31" w:unhideWhenUsed="0" w:qFormat="1"/>
-    <w:lsdException w:name="Intense Reference" w:semiHidden="0" w:uiPriority="32" w:unhideWhenUsed="0" w:qFormat="1"/>
-    <w:lsdException w:name="Book Title" w:semiHidden="0" w:uiPriority="33" w:unhideWhenUsed="0" w:qFormat="1"/>
-    <w:lsdException w:name="Bibliography" w:uiPriority="37"/>
-    <w:lsdException w:name="TOC Heading" w:uiPriority="39" w:qFormat="1"/>
+  <w:latentStyles w:defLockedState="0" w:defUIPriority="99" w:defSemiHidden="0" w:defUnhideWhenUsed="0" w:defQFormat="0" w:count="371">
+    <w:lsdException w:name="Normal" w:uiPriority="0" w:qFormat="1"/>
+    <w:lsdException w:name="heading 1" w:uiPriority="9" w:qFormat="1"/>
+    <w:lsdException w:name="heading 2" w:semiHidden="1" w:uiPriority="9" w:unhideWhenUsed="1" w:qFormat="1"/>
+    <w:lsdException w:name="heading 3" w:semiHidden="1" w:uiPriority="9" w:unhideWhenUsed="1" w:qFormat="1"/>
+    <w:lsdException w:name="heading 4" w:semiHidden="1" w:uiPriority="9" w:unhideWhenUsed="1" w:qFormat="1"/>
+    <w:lsdException w:name="heading 5" w:semiHidden="1" w:uiPriority="9" w:unhideWhenUsed="1" w:qFormat="1"/>
+    <w:lsdException w:name="heading 6" w:semiHidden="1" w:uiPriority="9" w:unhideWhenUsed="1" w:qFormat="1"/>
+    <w:lsdException w:name="heading 7" w:semiHidden="1" w:uiPriority="9" w:unhideWhenUsed="1" w:qFormat="1"/>
+    <w:lsdException w:name="heading 8" w:semiHidden="1" w:uiPriority="9" w:unhideWhenUsed="1" w:qFormat="1"/>
+    <w:lsdException w:name="heading 9" w:semiHidden="1" w:uiPriority="9" w:unhideWhenUsed="1" w:qFormat="1"/>
+    <w:lsdException w:name="index 1" w:semiHidden="1" w:unhideWhenUsed="1"/>
+    <w:lsdException w:name="index 2" w:semiHidden="1" w:unhideWhenUsed="1"/>
+    <w:lsdException w:name="index 3" w:semiHidden="1" w:unhideWhenUsed="1"/>
+    <w:lsdException w:name="index 4" w:semiHidden="1" w:unhideWhenUsed="1"/>
+    <w:lsdException w:name="index 5" w:semiHidden="1" w:unhideWhenUsed="1"/>
+    <w:lsdException w:name="index 6" w:semiHidden="1" w:unhideWhenUsed="1"/>
+    <w:lsdException w:name="index 7" w:semiHidden="1" w:unhideWhenUsed="1"/>
+    <w:lsdException w:name="index 8" w:semiHidden="1" w:unhideWhenUsed="1"/>
+    <w:lsdException w:name="index 9" w:semiHidden="1" w:unhideWhenUsed="1"/>
+    <w:lsdException w:name="toc 1" w:semiHidden="1" w:uiPriority="39" w:unhideWhenUsed="1"/>
+    <w:lsdException w:name="toc 2" w:semiHidden="1" w:uiPriority="39" w:unhideWhenUsed="1"/>
+    <w:lsdException w:name="toc 3" w:semiHidden="1" w:uiPriority="39" w:unhideWhenUsed="1"/>
+    <w:lsdException w:name="toc 4" w:semiHidden="1" w:uiPriority="39" w:unhideWhenUsed="1"/>
+    <w:lsdException w:name="toc 5" w:semiHidden="1" w:uiPriority="39" w:unhideWhenUsed="1"/>
+    <w:lsdException w:name="toc 6" w:semiHidden="1" w:uiPriority="39" w:unhideWhenUsed="1"/>
+    <w:lsdException w:name="toc 7" w:semiHidden="1" w:uiPriority="39" w:unhideWhenUsed="1"/>
+    <w:lsdException w:name="toc 8" w:semiHidden="1" w:uiPriority="39" w:unhideWhenUsed="1"/>
+    <w:lsdException w:name="toc 9" w:semiHidden="1" w:uiPriority="39" w:unhideWhenUsed="1"/>
+    <w:lsdException w:name="Normal Indent" w:semiHidden="1" w:unhideWhenUsed="1"/>
+    <w:lsdException w:name="footnote text" w:semiHidden="1" w:unhideWhenUsed="1"/>
+    <w:lsdException w:name="annotation text" w:semiHidden="1" w:unhideWhenUsed="1"/>
+    <w:lsdException w:name="header" w:semiHidden="1" w:unhideWhenUsed="1"/>
+    <w:lsdException w:name="footer" w:semiHidden="1" w:unhideWhenUsed="1"/>
+    <w:lsdException w:name="index heading" w:semiHidden="1" w:unhideWhenUsed="1"/>
+    <w:lsdException w:name="caption" w:semiHidden="1" w:uiPriority="35" w:unhideWhenUsed="1" w:qFormat="1"/>
+    <w:lsdException w:name="table of figures" w:semiHidden="1" w:unhideWhenUsed="1"/>
+    <w:lsdException w:name="envelope address" w:semiHidden="1" w:unhideWhenUsed="1"/>
+    <w:lsdException w:name="envelope return" w:semiHidden="1" w:unhideWhenUsed="1"/>
+    <w:lsdException w:name="footnote reference" w:semiHidden="1" w:unhideWhenUsed="1"/>
+    <w:lsdException w:name="annotation reference" w:semiHidden="1" w:unhideWhenUsed="1"/>
+    <w:lsdException w:name="line number" w:semiHidden="1" w:unhideWhenUsed="1"/>
+    <w:lsdException w:name="page number" w:semiHidden="1" w:unhideWhenUsed="1"/>
+    <w:lsdException w:name="endnote reference" w:semiHidden="1" w:unhideWhenUsed="1"/>
+    <w:lsdException w:name="endnote text" w:semiHidden="1" w:unhideWhenUsed="1"/>
+    <w:lsdException w:name="table of authorities" w:semiHidden="1" w:unhideWhenUsed="1"/>
+    <w:lsdException w:name="macro" w:semiHidden="1" w:unhideWhenUsed="1"/>
+    <w:lsdException w:name="toa heading" w:semiHidden="1" w:unhideWhenUsed="1"/>
+    <w:lsdException w:name="List" w:semiHidden="1" w:unhideWhenUsed="1"/>
+    <w:lsdException w:name="List Bullet" w:semiHidden="1" w:unhideWhenUsed="1"/>
+    <w:lsdException w:name="List Number" w:semiHidden="1" w:unhideWhenUsed="1"/>
+    <w:lsdException w:name="List 2" w:semiHidden="1" w:unhideWhenUsed="1"/>
+    <w:lsdException w:name="List 3" w:semiHidden="1" w:unhideWhenUsed="1"/>
+    <w:lsdException w:name="List 4" w:semiHidden="1" w:unhideWhenUsed="1"/>
+    <w:lsdException w:name="List 5" w:semiHidden="1" w:unhideWhenUsed="1"/>
+    <w:lsdException w:name="List Bullet 2" w:semiHidden="1" w:unhideWhenUsed="1"/>
+    <w:lsdException w:name="List Bullet 3" w:semiHidden="1" w:unhideWhenUsed="1"/>
+    <w:lsdException w:name="List Bullet 4" w:semiHidden="1" w:unhideWhenUsed="1"/>
+    <w:lsdException w:name="List Bullet 5" w:semiHidden="1" w:unhideWhenUsed="1"/>
+    <w:lsdException w:name="List Number 2" w:semiHidden="1" w:unhideWhenUsed="1"/>
+    <w:lsdException w:name="List Number 3" w:semiHidden="1" w:unhideWhenUsed="1"/>
+    <w:lsdException w:name="List Number 4" w:semiHidden="1" w:unhideWhenUsed="1"/>
+    <w:lsdException w:name="List Number 5" w:semiHidden="1" w:unhideWhenUsed="1"/>
+    <w:lsdException w:name="Title" w:uiPriority="10" w:qFormat="1"/>
+    <w:lsdException w:name="Closing" w:semiHidden="1" w:unhideWhenUsed="1"/>
+    <w:lsdException w:name="Signature" w:semiHidden="1" w:unhideWhenUsed="1"/>
+    <w:lsdException w:name="Default Paragraph Font" w:semiHidden="1" w:uiPriority="1" w:unhideWhenUsed="1"/>
+    <w:lsdException w:name="Body Text" w:semiHidden="1" w:unhideWhenUsed="1"/>
+    <w:lsdException w:name="Body Text Indent" w:semiHidden="1" w:unhideWhenUsed="1"/>
+    <w:lsdException w:name="List Continue" w:semiHidden="1" w:unhideWhenUsed="1"/>
+    <w:lsdException w:name="List Continue 2" w:semiHidden="1" w:unhideWhenUsed="1"/>
+    <w:lsdException w:name="List Continue 3" w:semiHidden="1" w:unhideWhenUsed="1"/>
+    <w:lsdException w:name="List Continue 4" w:semiHidden="1" w:unhideWhenUsed="1"/>
+    <w:lsdException w:name="List Continue 5" w:semiHidden="1" w:unhideWhenUsed="1"/>
+    <w:lsdException w:name="Message Header" w:semiHidden="1" w:unhideWhenUsed="1"/>
+    <w:lsdException w:name="Subtitle" w:uiPriority="11" w:qFormat="1"/>
+    <w:lsdException w:name="Salutation" w:semiHidden="1" w:unhideWhenUsed="1"/>
+    <w:lsdException w:name="Date" w:semiHidden="1" w:unhideWhenUsed="1"/>
+    <w:lsdException w:name="Body Text First Indent" w:semiHidden="1" w:unhideWhenUsed="1"/>
+    <w:lsdException w:name="Body Text First Indent 2" w:semiHidden="1" w:unhideWhenUsed="1"/>
+    <w:lsdException w:name="Note Heading" w:semiHidden="1" w:unhideWhenUsed="1"/>
+    <w:lsdException w:name="Body Text 2" w:semiHidden="1" w:unhideWhenUsed="1"/>
+    <w:lsdException w:name="Body Text 3" w:semiHidden="1" w:unhideWhenUsed="1"/>
+    <w:lsdException w:name="Body Text Indent 2" w:semiHidden="1" w:unhideWhenUsed="1"/>
+    <w:lsdException w:name="Body Text Indent 3" w:semiHidden="1" w:unhideWhenUsed="1"/>
+    <w:lsdException w:name="Block Text" w:semiHidden="1" w:unhideWhenUsed="1"/>
+    <w:lsdException w:name="Hyperlink" w:semiHidden="1" w:unhideWhenUsed="1"/>
+    <w:lsdException w:name="FollowedHyperlink" w:semiHidden="1" w:unhideWhenUsed="1"/>
+    <w:lsdException w:name="Strong" w:uiPriority="22" w:qFormat="1"/>
+    <w:lsdException w:name="Emphasis" w:uiPriority="20" w:qFormat="1"/>
+    <w:lsdException w:name="Document Map" w:semiHidden="1" w:unhideWhenUsed="1"/>
+    <w:lsdException w:name="Plain Text" w:semiHidden="1" w:unhideWhenUsed="1"/>
+    <w:lsdException w:name="E-mail Signature" w:semiHidden="1" w:unhideWhenUsed="1"/>
+    <w:lsdException w:name="HTML Top of Form" w:semiHidden="1" w:unhideWhenUsed="1"/>
+    <w:lsdException w:name="HTML Bottom of Form" w:semiHidden="1" w:unhideWhenUsed="1"/>
+    <w:lsdException w:name="Normal (Web)" w:semiHidden="1" w:unhideWhenUsed="1"/>
+    <w:lsdException w:name="HTML Acronym" w:semiHidden="1" w:unhideWhenUsed="1"/>
+    <w:lsdException w:name="HTML Address" w:semiHidden="1" w:unhideWhenUsed="1"/>
+    <w:lsdException w:name="HTML Cite" w:semiHidden="1" w:unhideWhenUsed="1"/>
+    <w:lsdException w:name="HTML Code" w:semiHidden="1" w:unhideWhenUsed="1"/>
+    <w:lsdException w:name="HTML Definition" w:semiHidden="1" w:unhideWhenUsed="1"/>
+    <w:lsdException w:name="HTML Keyboard" w:semiHidden="1" w:unhideWhenUsed="1"/>
+    <w:lsdException w:name="HTML Preformatted" w:semiHidden="1" w:unhideWhenUsed="1"/>
+    <w:lsdException w:name="HTML Sample" w:semiHidden="1" w:unhideWhenUsed="1"/>
+    <w:lsdException w:name="HTML Typewriter" w:semiHidden="1" w:unhideWhenUsed="1"/>
+    <w:lsdException w:name="HTML Variable" w:semiHidden="1" w:unhideWhenUsed="1"/>
+    <w:lsdException w:name="Normal Table" w:semiHidden="1" w:unhideWhenUsed="1"/>
+    <w:lsdException w:name="annotation subject" w:semiHidden="1" w:unhideWhenUsed="1"/>
+    <w:lsdException w:name="No List" w:semiHidden="1" w:unhideWhenUsed="1"/>
+    <w:lsdException w:name="Outline List 1" w:semiHidden="1" w:unhideWhenUsed="1"/>
+    <w:lsdException w:name="Outline List 2" w:semiHidden="1" w:unhideWhenUsed="1"/>
+    <w:lsdException w:name="Outline List 3" w:semiHidden="1" w:unhideWhenUsed="1"/>
+    <w:lsdException w:name="Table Simple 1" w:semiHidden="1" w:unhideWhenUsed="1"/>
+    <w:lsdException w:name="Table Simple 2" w:semiHidden="1" w:unhideWhenUsed="1"/>
+    <w:lsdException w:name="Table Simple 3" w:semiHidden="1" w:unhideWhenUsed="1"/>
+    <w:lsdException w:name="Table Classic 1" w:semiHidden="1" w:unhideWhenUsed="1"/>
+    <w:lsdException w:name="Table Classic 2" w:semiHidden="1" w:unhideWhenUsed="1"/>
+    <w:lsdException w:name="Table Classic 3" w:semiHidden="1" w:unhideWhenUsed="1"/>
+    <w:lsdException w:name="Table Classic 4" w:semiHidden="1" w:unhideWhenUsed="1"/>
+    <w:lsdException w:name="Table Colorful 1" w:semiHidden="1" w:unhideWhenUsed="1"/>
+    <w:lsdException w:name="Table Colorful 2" w:semiHidden="1" w:unhideWhenUsed="1"/>
+    <w:lsdException w:name="Table Colorful 3" w:semiHidden="1" w:unhideWhenUsed="1"/>
+    <w:lsdException w:name="Table Columns 1" w:semiHidden="1" w:unhideWhenUsed="1"/>
+    <w:lsdException w:name="Table Columns 2" w:semiHidden="1" w:unhideWhenUsed="1"/>
+    <w:lsdException w:name="Table Columns 3" w:semiHidden="1" w:unhideWhenUsed="1"/>
+    <w:lsdException w:name="Table Columns 4" w:semiHidden="1" w:unhideWhenUsed="1"/>
+    <w:lsdException w:name="Table Columns 5" w:semiHidden="1" w:unhideWhenUsed="1"/>
+    <w:lsdException w:name="Table Grid 1" w:semiHidden="1" w:unhideWhenUsed="1"/>
+    <w:lsdException w:name="Table Grid 2" w:semiHidden="1" w:unhideWhenUsed="1"/>
+    <w:lsdException w:name="Table Grid 3" w:semiHidden="1" w:unhideWhenUsed="1"/>
+    <w:lsdException w:name="Table Grid 4" w:semiHidden="1" w:unhideWhenUsed="1"/>
+    <w:lsdException w:name="Table Grid 5" w:semiHidden="1" w:unhideWhenUsed="1"/>
+    <w:lsdException w:name="Table Grid 6" w:semiHidden="1" w:unhideWhenUsed="1"/>
+    <w:lsdException w:name="Table Grid 7" w:semiHidden="1" w:unhideWhenUsed="1"/>
+    <w:lsdException w:name="Table Grid 8" w:semiHidden="1" w:unhideWhenUsed="1"/>
+    <w:lsdException w:name="Table List 1" w:semiHidden="1" w:unhideWhenUsed="1"/>
+    <w:lsdException w:name="Table List 2" w:semiHidden="1" w:unhideWhenUsed="1"/>
+    <w:lsdException w:name="Table List 3" w:semiHidden="1" w:unhideWhenUsed="1"/>
+    <w:lsdException w:name="Table List 4" w:semiHidden="1" w:unhideWhenUsed="1"/>
+    <w:lsdException w:name="Table List 5" w:semiHidden="1" w:unhideWhenUsed="1"/>
+    <w:lsdException w:name="Table List 6" w:semiHidden="1" w:unhideWhenUsed="1"/>
+    <w:lsdException w:name="Table List 7" w:semiHidden="1" w:unhideWhenUsed="1"/>
+    <w:lsdException w:name="Table List 8" w:semiHidden="1" w:unhideWhenUsed="1"/>
+    <w:lsdException w:name="Table 3D effects 1" w:semiHidden="1" w:unhideWhenUsed="1"/>
+    <w:lsdException w:name="Table 3D effects 2" w:semiHidden="1" w:unhideWhenUsed="1"/>
+    <w:lsdException w:name="Table 3D effects 3" w:semiHidden="1" w:unhideWhenUsed="1"/>
+    <w:lsdException w:name="Table Contemporary" w:semiHidden="1" w:unhideWhenUsed="1"/>
+    <w:lsdException w:name="Table Elegant" w:semiHidden="1" w:unhideWhenUsed="1"/>
+    <w:lsdException w:name="Table Professional" w:semiHidden="1" w:unhideWhenUsed="1"/>
+    <w:lsdException w:name="Table Subtle 1" w:semiHidden="1" w:unhideWhenUsed="1"/>
+    <w:lsdException w:name="Table Subtle 2" w:semiHidden="1" w:unhideWhenUsed="1"/>
+    <w:lsdException w:name="Table Web 1" w:semiHidden="1" w:unhideWhenUsed="1"/>
+    <w:lsdException w:name="Table Web 2" w:semiHidden="1" w:unhideWhenUsed="1"/>
+    <w:lsdException w:name="Table Web 3" w:semiHidden="1" w:unhideWhenUsed="1"/>
+    <w:lsdException w:name="Balloon Text" w:semiHidden="1" w:unhideWhenUsed="1"/>
+    <w:lsdException w:name="Table Grid" w:uiPriority="39"/>
+    <w:lsdException w:name="Table Theme" w:semiHidden="1" w:unhideWhenUsed="1"/>
+    <w:lsdException w:name="Placeholder Text" w:semiHidden="1"/>
+    <w:lsdException w:name="No Spacing" w:uiPriority="1" w:qFormat="1"/>
+    <w:lsdException w:name="Light Shading" w:uiPriority="60"/>
+    <w:lsdException w:name="Light List" w:uiPriority="61"/>
+    <w:lsdException w:name="Light Grid" w:uiPriority="62"/>
+    <w:lsdException w:name="Medium Shading 1" w:uiPriority="63"/>
+    <w:lsdException w:name="Medium Shading 2" w:uiPriority="64"/>
+    <w:lsdException w:name="Medium List 1" w:uiPriority="65"/>
+    <w:lsdException w:name="Medium List 2" w:uiPriority="66"/>
+    <w:lsdException w:name="Medium Grid 1" w:uiPriority="67"/>
+    <w:lsdException w:name="Medium Grid 2" w:uiPriority="68"/>
+    <w:lsdException w:name="Medium Grid 3" w:uiPriority="69"/>
+    <w:lsdException w:name="Dark List" w:uiPriority="70"/>
+    <w:lsdException w:name="Colorful Shading" w:uiPriority="71"/>
+    <w:lsdException w:name="Colorful List" w:uiPriority="72"/>
+    <w:lsdException w:name="Colorful Grid" w:uiPriority="73"/>
+    <w:lsdException w:name="Light Shading Accent 1" w:uiPriority="60"/>
+    <w:lsdException w:name="Light List Accent 1" w:uiPriority="61"/>
+    <w:lsdException w:name="Light Grid Accent 1" w:uiPriority="62"/>
+    <w:lsdException w:name="Medium Shading 1 Accent 1" w:uiPriority="63"/>
+    <w:lsdException w:name="Medium Shading 2 Accent 1" w:uiPriority="64"/>
+    <w:lsdException w:name="Medium List 1 Accent 1" w:uiPriority="65"/>
+    <w:lsdException w:name="Revision" w:semiHidden="1"/>
+    <w:lsdException w:name="List Paragraph" w:uiPriority="0" w:qFormat="1"/>
+    <w:lsdException w:name="Quote" w:uiPriority="29" w:qFormat="1"/>
+    <w:lsdException w:name="Intense Quote" w:uiPriority="30" w:qFormat="1"/>
+    <w:lsdException w:name="Medium List 2 Accent 1" w:uiPriority="66"/>
+    <w:lsdException w:name="Medium Grid 1 Accent 1" w:uiPriority="67"/>
+    <w:lsdException w:name="Medium Grid 2 Accent 1" w:uiPriority="68"/>
+    <w:lsdException w:name="Medium Grid 3 Accent 1" w:uiPriority="69"/>
+    <w:lsdException w:name="Dark List Accent 1" w:uiPriority="70"/>
+    <w:lsdException w:name="Colorful Shading Accent 1" w:uiPriority="71"/>
+    <w:lsdException w:name="Colorful List Accent 1" w:uiPriority="72"/>
+    <w:lsdException w:name="Colorful Grid Accent 1" w:uiPriority="73"/>
+    <w:lsdException w:name="Light Shading Accent 2" w:uiPriority="60"/>
+    <w:lsdException w:name="Light List Accent 2" w:uiPriority="61"/>
+    <w:lsdException w:name="Light Grid Accent 2" w:uiPriority="62"/>
+    <w:lsdException w:name="Medium Shading 1 Accent 2" w:uiPriority="63"/>
+    <w:lsdException w:name="Medium Shading 2 Accent 2" w:uiPriority="64"/>
+    <w:lsdException w:name="Medium List 1 Accent 2" w:uiPriority="65"/>
+    <w:lsdException w:name="Medium List 2 Accent 2" w:uiPriority="66"/>
+    <w:lsdException w:name="Medium Grid 1 Accent 2" w:uiPriority="67"/>
+    <w:lsdException w:name="Medium Grid 2 Accent 2" w:uiPriority="68"/>
+    <w:lsdException w:name="Medium Grid 3 Accent 2" w:uiPriority="69"/>
+    <w:lsdException w:name="Dark List Accent 2" w:uiPriority="70"/>
+    <w:lsdException w:name="Colorful Shading Accent 2" w:uiPriority="71"/>
+    <w:lsdException w:name="Colorful List Accent 2" w:uiPriority="72"/>
+    <w:lsdException w:name="Colorful Grid Accent 2" w:uiPriority="73"/>
+    <w:lsdException w:name="Light Shading Accent 3" w:uiPriority="60"/>
+    <w:lsdException w:name="Light List Accent 3" w:uiPriority="61"/>
+    <w:lsdException w:name="Light Grid Accent 3" w:uiPriority="62"/>
+    <w:lsdException w:name="Medium Shading 1 Accent 3" w:uiPriority="63"/>
+    <w:lsdException w:name="Medium Shading 2 Accent 3" w:uiPriority="64"/>
+    <w:lsdException w:name="Medium List 1 Accent 3" w:uiPriority="65"/>
+    <w:lsdException w:name="Medium List 2 Accent 3" w:uiPriority="66"/>
+    <w:lsdException w:name="Medium Grid 1 Accent 3" w:uiPriority="67"/>
+    <w:lsdException w:name="Medium Grid 2 Accent 3" w:uiPriority="68"/>
+    <w:lsdException w:name="Medium Grid 3 Accent 3" w:uiPriority="69"/>
+    <w:lsdException w:name="Dark List Accent 3" w:uiPriority="70"/>
+    <w:lsdException w:name="Colorful Shading Accent 3" w:uiPriority="71"/>
+    <w:lsdException w:name="Colorful List Accent 3" w:uiPriority="72"/>
+    <w:lsdException w:name="Colorful Grid Accent 3" w:uiPriority="73"/>
+    <w:lsdException w:name="Light Shading Accent 4" w:uiPriority="60"/>
+    <w:lsdException w:name="Light List Accent 4" w:uiPriority="61"/>
+    <w:lsdException w:name="Light Grid Accent 4" w:uiPriority="62"/>
+    <w:lsdException w:name="Medium Shading 1 Accent 4" w:uiPriority="63"/>
+    <w:lsdException w:name="Medium Shading 2 Accent 4" w:uiPriority="64"/>
+    <w:lsdException w:name="Medium List 1 Accent 4" w:uiPriority="65"/>
+    <w:lsdException w:name="Medium List 2 Accent 4" w:uiPriority="66"/>
+    <w:lsdException w:name="Medium Grid 1 Accent 4" w:uiPriority="67"/>
+    <w:lsdException w:name="Medium Grid 2 Accent 4" w:uiPriority="68"/>
+    <w:lsdException w:name="Medium Grid 3 Accent 4" w:uiPriority="69"/>
+    <w:lsdException w:name="Dark List Accent 4" w:uiPriority="70"/>
+    <w:lsdException w:name="Colorful Shading Accent 4" w:uiPriority="71"/>
+    <w:lsdException w:name="Colorful List Accent 4" w:uiPriority="72"/>
+    <w:lsdException w:name="Colorful Grid Accent 4" w:uiPriority="73"/>
+    <w:lsdException w:name="Light Shading Accent 5" w:uiPriority="60"/>
+    <w:lsdException w:name="Light List Accent 5" w:uiPriority="61"/>
+    <w:lsdException w:name="Light Grid Accent 5" w:uiPriority="62"/>
+    <w:lsdException w:name="Medium Shading 1 Accent 5" w:uiPriority="63"/>
+    <w:lsdException w:name="Medium Shading 2 Accent 5" w:uiPriority="64"/>
+    <w:lsdException w:name="Medium List 1 Accent 5" w:uiPriority="65"/>
+    <w:lsdException w:name="Medium List 2 Accent 5" w:uiPriority="66"/>
+    <w:lsdException w:name="Medium Grid 1 Accent 5" w:uiPriority="67"/>
+    <w:lsdException w:name="Medium Grid 2 Accent 5" w:uiPriority="68"/>
+    <w:lsdException w:name="Medium Grid 3 Accent 5" w:uiPriority="69"/>
+    <w:lsdException w:name="Dark List Accent 5" w:uiPriority="70"/>
+    <w:lsdException w:name="Colorful Shading Accent 5" w:uiPriority="71"/>
+    <w:lsdException w:name="Colorful List Accent 5" w:uiPriority="72"/>
+    <w:lsdException w:name="Colorful Grid Accent 5" w:uiPriority="73"/>
+    <w:lsdException w:name="Light Shading Accent 6" w:uiPriority="60"/>
+    <w:lsdException w:name="Light List Accent 6" w:uiPriority="61"/>
+    <w:lsdException w:name="Light Grid Accent 6" w:uiPriority="62"/>
+    <w:lsdException w:name="Medium Shading 1 Accent 6" w:uiPriority="63"/>
+    <w:lsdException w:name="Medium Shading 2 Accent 6" w:uiPriority="64"/>
+    <w:lsdException w:name="Medium List 1 Accent 6" w:uiPriority="65"/>
+    <w:lsdException w:name="Medium List 2 Accent 6" w:uiPriority="66"/>
+    <w:lsdException w:name="Medium Grid 1 Accent 6" w:uiPriority="67"/>
+    <w:lsdException w:name="Medium Grid 2 Accent 6" w:uiPriority="68"/>
+    <w:lsdException w:name="Medium Grid 3 Accent 6" w:uiPriority="69"/>
+    <w:lsdException w:name="Dark List Accent 6" w:uiPriority="70"/>
+    <w:lsdException w:name="Colorful Shading Accent 6" w:uiPriority="71"/>
+    <w:lsdException w:name="Colorful List Accent 6" w:uiPriority="72"/>
+    <w:lsdException w:name="Colorful Grid Accent 6" w:uiPriority="73"/>
+    <w:lsdException w:name="Subtle Emphasis" w:uiPriority="19" w:qFormat="1"/>
+    <w:lsdException w:name="Intense Emphasis" w:uiPriority="21" w:qFormat="1"/>
+    <w:lsdException w:name="Subtle Reference" w:uiPriority="31" w:qFormat="1"/>
+    <w:lsdException w:name="Intense Reference" w:uiPriority="32" w:qFormat="1"/>
+    <w:lsdException w:name="Book Title" w:uiPriority="33" w:qFormat="1"/>
+    <w:lsdException w:name="Bibliography" w:semiHidden="1" w:uiPriority="37" w:unhideWhenUsed="1"/>
+    <w:lsdException w:name="TOC Heading" w:semiHidden="1" w:uiPriority="39" w:unhideWhenUsed="1" w:qFormat="1"/>
+    <w:lsdException w:name="Grid Table 4" w:uiPriority="49"/>
+    <w:lsdException w:name="Grid Table 5 Dark" w:uiPriority="50"/>
+    <w:lsdException w:name="Grid Table 6 Colorful" w:uiPriority="51"/>
+    <w:lsdException w:name="Grid Table 7 Colorful" w:uiPriority="52"/>
+    <w:lsdException w:name="Grid Table 1 Light Accent 1" w:uiPriority="46"/>
+    <w:lsdException w:name="Grid Table 2 Accent 1" w:uiPriority="47"/>
+    <w:lsdException w:name="Grid Table 3 Accent 1" w:uiPriority="48"/>
+    <w:lsdException w:name="Grid Table 4 Accent 1" w:uiPriority="49"/>
+    <w:lsdException w:name="Grid Table 5 Dark Accent 1" w:uiPriority="50"/>
+    <w:lsdException w:name="Grid Table 6 Colorful Accent 1" w:uiPriority="51"/>
+    <w:lsdException w:name="Grid Table 7 Colorful Accent 1" w:uiPriority="52"/>
+    <w:lsdException w:name="Grid Table 1 Light Accent 2" w:uiPriority="46"/>
+    <w:lsdException w:name="Grid Table 2 Accent 2" w:uiPriority="47"/>
+    <w:lsdException w:name="Grid Table 3 Accent 2" w:uiPriority="48"/>
+    <w:lsdException w:name="Grid Table 4 Accent 2" w:uiPriority="49"/>
+    <w:lsdException w:name="Grid Table 5 Dark Accent 2" w:uiPriority="50"/>
+    <w:lsdException w:name="Grid Table 6 Colorful Accent 2" w:uiPriority="51"/>
+    <w:lsdException w:name="Grid Table 7 Colorful Accent 2" w:uiPriority="52"/>
+    <w:lsdException w:name="Grid Table 1 Light Accent 3" w:uiPriority="46"/>
+    <w:lsdException w:name="Grid Table 2 Accent 3" w:uiPriority="47"/>
+    <w:lsdException w:name="Grid Table 3 Accent 3" w:uiPriority="48"/>
+    <w:lsdException w:name="Grid Table 4 Accent 3" w:uiPriority="49"/>
+    <w:lsdException w:name="Grid Table 5 Dark Accent 3" w:uiPriority="50"/>
+    <w:lsdException w:name="Grid Table 6 Colorful Accent 3" w:uiPriority="51"/>
+    <w:lsdException w:name="Grid Table 7 Colorful Accent 3" w:uiPriority="52"/>
+    <w:lsdException w:name="Grid Table 1 Light Accent 4" w:uiPriority="46"/>
+    <w:lsdException w:name="Grid Table 2 Accent 4" w:uiPriority="47"/>
+    <w:lsdException w:name="Grid Table 3 Accent 4" w:uiPriority="48"/>
+    <w:lsdException w:name="Grid Table 4 Accent 4" w:uiPriority="49"/>
+    <w:lsdException w:name="Grid Table 5 Dark Accent 4" w:uiPriority="50"/>
+    <w:lsdException w:name="Grid Table 6 Colorful Accent 4" w:uiPriority="51"/>
+    <w:lsdException w:name="Grid Table 7 Colorful Accent 4" w:uiPriority="52"/>
+    <w:lsdException w:name="Grid Table 1 Light Accent 5" w:uiPriority="46"/>
+    <w:lsdException w:name="Grid Table 2 Accent 5" w:uiPriority="47"/>
+    <w:lsdException w:name="Grid Table 3 Accent 5" w:uiPriority="48"/>
+    <w:lsdException w:name="Grid Table 4 Accent 5" w:uiPriority="49"/>
+    <w:lsdException w:name="Grid Table 5 Dark Accent 5" w:uiPriority="50"/>
+    <w:lsdException w:name="Grid Table 6 Colorful Accent 5" w:uiPriority="51"/>
+    <w:lsdException w:name="Grid Table 7 Colorful Accent 5" w:uiPriority="52"/>
+    <w:lsdException w:name="Grid Table 1 Light Accent 6" w:uiPriority="46"/>
+    <w:lsdException w:name="Grid Table 2 Accent 6" w:uiPriority="47"/>
+    <w:lsdException w:name="Grid Table 3 Accent 6" w:uiPriority="48"/>
+    <w:lsdException w:name="Grid Table 4 Accent 6" w:uiPriority="49"/>
+    <w:lsdException w:name="Grid Table 5 Dark Accent 6" w:uiPriority="50"/>
+    <w:lsdException w:name="Grid Table 6 Colorful Accent 6" w:uiPriority="51"/>
+    <w:lsdException w:name="Grid Table 7 Colorful Accent 6" w:uiPriority="52"/>
+    <w:lsdException w:name="List Table 1 Light" w:uiPriority="46"/>
+    <w:lsdException w:name="List Table 2" w:uiPriority="47"/>
+    <w:lsdException w:name="List Table 3" w:uiPriority="48"/>
+    <w:lsdException w:name="List Table 4" w:uiPriority="49"/>
+    <w:lsdException w:name="List Table 5 Dark" w:uiPriority="50"/>
+    <w:lsdException w:name="List Table 6 Colorful" w:uiPriority="51"/>
+    <w:lsdException w:name="List Table 7 Colorful" w:uiPriority="52"/>
+    <w:lsdException w:name="List Table 1 Light Accent 1" w:uiPriority="46"/>
+    <w:lsdException w:name="List Table 2 Accent 1" w:uiPriority="47"/>
+    <w:lsdException w:name="List Table 3 Accent 1" w:uiPriority="48"/>
+    <w:lsdException w:name="List Table 4 Accent 1" w:uiPriority="49"/>
+    <w:lsdException w:name="List Table 5 Dark Accent 1" w:uiPriority="50"/>
+    <w:lsdException w:name="List Table 6 Colorful Accent 1" w:uiPriority="51"/>
+    <w:lsdException w:name="List Table 7 Colorful Accent 1" w:uiPriority="52"/>
+    <w:lsdException w:name="List Table 1 Light Accent 2" w:uiPriority="46"/>
+    <w:lsdException w:name="List Table 2 Accent 2" w:uiPriority="47"/>
+    <w:lsdException w:name="List Table 3 Accent 2" w:uiPriority="48"/>
+    <w:lsdException w:name="List Table 4 Accent 2" w:uiPriority="49"/>
+    <w:lsdException w:name="List Table 5 Dark Accent 2" w:uiPriority="50"/>
+    <w:lsdException w:name="List Table 6 Colorful Accent 2" w:uiPriority="51"/>
+    <w:lsdException w:name="List Table 7 Colorful Accent 2" w:uiPriority="52"/>
+    <w:lsdException w:name="List Table 1 Light Accent 3" w:uiPriority="46"/>
+    <w:lsdException w:name="List Table 2 Accent 3" w:uiPriority="47"/>
+    <w:lsdException w:name="List Table 3 Accent 3" w:uiPriority="48"/>
+    <w:lsdException w:name="List Table 4 Accent 3" w:uiPriority="49"/>
+    <w:lsdException w:name="List Table 5 Dark Accent 3" w:uiPriority="50"/>
+    <w:lsdException w:name="List Table 6 Colorful Accent 3" w:uiPriority="51"/>
+    <w:lsdException w:name="List Table 7 Colorful Accent 3" w:uiPriority="52"/>
+    <w:lsdException w:name="List Table 1 Light Accent 4" w:uiPriority="46"/>
+    <w:lsdException w:name="List Table 2 Accent 4" w:uiPriority="47"/>
+    <w:lsdException w:name="List Table 3 Accent 4" w:uiPriority="48"/>
+    <w:lsdException w:name="List Table 4 Accent 4" w:uiPriority="49"/>
+    <w:lsdException w:name="List Table 5 Dark Accent 4" w:uiPriority="50"/>
+    <w:lsdException w:name="List Table 6 Colorful Accent 4" w:uiPriority="51"/>
+    <w:lsdException w:name="List Table 7 Colorful Accent 4" w:uiPriority="52"/>
+    <w:lsdException w:name="List Table 1 Light Accent 5" w:uiPriority="46"/>
+    <w:lsdException w:name="List Table 2 Accent 5" w:uiPriority="47"/>
+    <w:lsdException w:name="List Table 3 Accent 5" w:uiPriority="48"/>
+    <w:lsdException w:name="List Table 4 Accent 5" w:uiPriority="49"/>
+    <w:lsdException w:name="List Table 5 Dark Accent 5" w:uiPriority="50"/>
+    <w:lsdException w:name="List Table 6 Colorful Accent 5" w:uiPriority="51"/>
+    <w:lsdException w:name="List Table 7 Colorful Accent 5" w:uiPriority="52"/>
+    <w:lsdException w:name="List Table 1 Light Accent 6" w:uiPriority="46"/>
+    <w:lsdException w:name="List Table 2 Accent 6" w:uiPriority="47"/>
+    <w:lsdException w:name="List Table 3 Accent 6" w:uiPriority="48"/>
+    <w:lsdException w:name="List Table 4 Accent 6" w:uiPriority="49"/>
+    <w:lsdException w:name="List Table 5 Dark Accent 6" w:uiPriority="50"/>
+    <w:lsdException w:name="List Table 6 Colorful Accent 6" w:uiPriority="51"/>
+    <w:lsdException w:name="List Table 7 Colorful Accent 6" w:uiPriority="52"/>
   </w:latentStyles>
   <w:style w:type="paragraph" w:default="1" w:styleId="Normal">
     <w:name w:val="Normal"/>
@@ -4645,11 +4772,11 @@
       <w:lang w:val="fr-CA"/>
     </w:rPr>
   </w:style>
-  <w:style w:type="paragraph" w:styleId="Titre1">
+  <w:style w:type="paragraph" w:styleId="Heading1">
     <w:name w:val="heading 1"/>
     <w:basedOn w:val="Normal"/>
     <w:next w:val="Normal"/>
-    <w:link w:val="Titre1Car"/>
+    <w:link w:val="Heading1Char"/>
     <w:uiPriority w:val="9"/>
     <w:qFormat/>
     <w:rsid w:val="00902B14"/>
@@ -4669,11 +4796,11 @@
       <w:szCs w:val="36"/>
     </w:rPr>
   </w:style>
-  <w:style w:type="paragraph" w:styleId="Titre2">
+  <w:style w:type="paragraph" w:styleId="Heading2">
     <w:name w:val="heading 2"/>
     <w:basedOn w:val="Normal"/>
     <w:next w:val="Normal"/>
-    <w:link w:val="Titre2Car"/>
+    <w:link w:val="Heading2Char"/>
     <w:uiPriority w:val="9"/>
     <w:unhideWhenUsed/>
     <w:qFormat/>
@@ -4693,13 +4820,13 @@
       <w:szCs w:val="26"/>
     </w:rPr>
   </w:style>
-  <w:style w:type="character" w:default="1" w:styleId="Policepardfaut">
+  <w:style w:type="character" w:default="1" w:styleId="DefaultParagraphFont">
     <w:name w:val="Default Paragraph Font"/>
     <w:uiPriority w:val="1"/>
     <w:semiHidden/>
     <w:unhideWhenUsed/>
   </w:style>
-  <w:style w:type="table" w:default="1" w:styleId="TableauNormal">
+  <w:style w:type="table" w:default="1" w:styleId="TableNormal">
     <w:name w:val="Normal Table"/>
     <w:uiPriority w:val="99"/>
     <w:semiHidden/>
@@ -4714,16 +4841,16 @@
       </w:tblCellMar>
     </w:tblPr>
   </w:style>
-  <w:style w:type="numbering" w:default="1" w:styleId="Aucuneliste">
+  <w:style w:type="numbering" w:default="1" w:styleId="NoList">
     <w:name w:val="No List"/>
     <w:uiPriority w:val="99"/>
     <w:semiHidden/>
     <w:unhideWhenUsed/>
   </w:style>
-  <w:style w:type="character" w:customStyle="1" w:styleId="Titre1Car">
-    <w:name w:val="Titre 1 Car"/>
-    <w:basedOn w:val="Policepardfaut"/>
-    <w:link w:val="Titre1"/>
+  <w:style w:type="character" w:customStyle="1" w:styleId="Heading1Char">
+    <w:name w:val="Heading 1 Char"/>
+    <w:basedOn w:val="DefaultParagraphFont"/>
+    <w:link w:val="Heading1"/>
     <w:uiPriority w:val="9"/>
     <w:rsid w:val="00902B14"/>
     <w:rPr>
@@ -4734,10 +4861,10 @@
       <w:lang w:val="fr-CA"/>
     </w:rPr>
   </w:style>
-  <w:style w:type="character" w:customStyle="1" w:styleId="Titre2Car">
-    <w:name w:val="Titre 2 Car"/>
-    <w:basedOn w:val="Policepardfaut"/>
-    <w:link w:val="Titre2"/>
+  <w:style w:type="character" w:customStyle="1" w:styleId="Heading2Char">
+    <w:name w:val="Heading 2 Char"/>
+    <w:basedOn w:val="DefaultParagraphFont"/>
+    <w:link w:val="Heading2"/>
     <w:uiPriority w:val="9"/>
     <w:rsid w:val="00902B14"/>
     <w:rPr>
@@ -4750,7 +4877,7 @@
       <w:lang w:val="fr-CA"/>
     </w:rPr>
   </w:style>
-  <w:style w:type="paragraph" w:styleId="Paragraphedeliste">
+  <w:style w:type="paragraph" w:styleId="ListParagraph">
     <w:name w:val="List Paragraph"/>
     <w:basedOn w:val="Normal"/>
     <w:qFormat/>
@@ -4783,9 +4910,9 @@
       <w:lang w:val="fr-CA"/>
     </w:rPr>
   </w:style>
-  <w:style w:type="paragraph" w:styleId="En-ttedetabledesmatires">
+  <w:style w:type="paragraph" w:styleId="TOCHeading">
     <w:name w:val="TOC Heading"/>
-    <w:basedOn w:val="Titre1"/>
+    <w:basedOn w:val="Heading1"/>
     <w:next w:val="Normal"/>
     <w:uiPriority w:val="39"/>
     <w:unhideWhenUsed/>
@@ -4806,7 +4933,7 @@
       <w:lang w:val="en-US" w:eastAsia="ja-JP"/>
     </w:rPr>
   </w:style>
-  <w:style w:type="paragraph" w:styleId="TM1">
+  <w:style w:type="paragraph" w:styleId="TOC1">
     <w:name w:val="toc 1"/>
     <w:basedOn w:val="Normal"/>
     <w:next w:val="Normal"/>
@@ -4818,7 +4945,7 @@
       <w:spacing w:after="100"/>
     </w:pPr>
   </w:style>
-  <w:style w:type="paragraph" w:styleId="TM2">
+  <w:style w:type="paragraph" w:styleId="TOC2">
     <w:name w:val="toc 2"/>
     <w:basedOn w:val="Normal"/>
     <w:next w:val="Normal"/>
@@ -4831,9 +4958,9 @@
       <w:ind w:left="210"/>
     </w:pPr>
   </w:style>
-  <w:style w:type="character" w:styleId="Lienhypertexte">
+  <w:style w:type="character" w:styleId="Hyperlink">
     <w:name w:val="Hyperlink"/>
-    <w:basedOn w:val="Policepardfaut"/>
+    <w:basedOn w:val="DefaultParagraphFont"/>
     <w:uiPriority w:val="99"/>
     <w:unhideWhenUsed/>
     <w:rsid w:val="00902B14"/>
@@ -4842,10 +4969,10 @@
       <w:u w:val="single"/>
     </w:rPr>
   </w:style>
-  <w:style w:type="paragraph" w:styleId="Textedebulles">
+  <w:style w:type="paragraph" w:styleId="BalloonText">
     <w:name w:val="Balloon Text"/>
     <w:basedOn w:val="Normal"/>
-    <w:link w:val="TextedebullesCar"/>
+    <w:link w:val="BalloonTextChar"/>
     <w:uiPriority w:val="99"/>
     <w:semiHidden/>
     <w:unhideWhenUsed/>
@@ -4859,10 +4986,10 @@
       <w:szCs w:val="18"/>
     </w:rPr>
   </w:style>
-  <w:style w:type="character" w:customStyle="1" w:styleId="TextedebullesCar">
-    <w:name w:val="Texte de bulles Car"/>
-    <w:basedOn w:val="Policepardfaut"/>
-    <w:link w:val="Textedebulles"/>
+  <w:style w:type="character" w:customStyle="1" w:styleId="BalloonTextChar">
+    <w:name w:val="Balloon Text Char"/>
+    <w:basedOn w:val="DefaultParagraphFont"/>
+    <w:link w:val="BalloonText"/>
     <w:uiPriority w:val="99"/>
     <w:semiHidden/>
     <w:rsid w:val="00CD758C"/>
@@ -4873,431 +5000,9 @@
       <w:lang w:val="fr-CA"/>
     </w:rPr>
   </w:style>
-  <w:style w:type="character" w:styleId="Lienhypertextesuivi">
+  <w:style w:type="character" w:styleId="FollowedHyperlink">
     <w:name w:val="FollowedHyperlink"/>
-    <w:basedOn w:val="Policepardfaut"/>
-    <w:uiPriority w:val="99"/>
-    <w:semiHidden/>
-    <w:unhideWhenUsed/>
-    <w:rsid w:val="00CD758C"/>
-    <w:rPr>
-      <w:color w:val="954F72" w:themeColor="followedHyperlink"/>
-      <w:u w:val="single"/>
-    </w:rPr>
-  </w:style>
-</w:styles>
-</file>
-
-<file path=word/stylesWithEffects.xml><?xml version="1.0" encoding="utf-8"?>
-<w:styles xmlns:wpc="http://schemas.microsoft.com/office/word/2010/wordprocessingCanvas" xmlns:mo="http://schemas.microsoft.com/office/mac/office/2008/main" xmlns:mc="http://schemas.openxmlformats.org/markup-compatibility/2006" xmlns:mv="urn:schemas-microsoft-com:mac:vml" xmlns:o="urn:schemas-microsoft-com:office:office" xmlns:r="http://schemas.openxmlformats.org/officeDocument/2006/relationships" xmlns:m="http://schemas.openxmlformats.org/officeDocument/2006/math" xmlns:v="urn:schemas-microsoft-com:vml" xmlns:wp14="http://schemas.microsoft.com/office/word/2010/wordprocessingDrawing" xmlns:wp="http://schemas.openxmlformats.org/drawingml/2006/wordprocessingDrawing" xmlns:w10="urn:schemas-microsoft-com:office:word" xmlns:w="http://schemas.openxmlformats.org/wordprocessingml/2006/main" xmlns:w14="http://schemas.microsoft.com/office/word/2010/wordml" xmlns:wpg="http://schemas.microsoft.com/office/word/2010/wordprocessingGroup" xmlns:wpi="http://schemas.microsoft.com/office/word/2010/wordprocessingInk" xmlns:wne="http://schemas.microsoft.com/office/word/2006/wordml" xmlns:wps="http://schemas.microsoft.com/office/word/2010/wordprocessingShape" mc:Ignorable="w14 wp14 mv">
-  <w:docDefaults>
-    <w:rPrDefault>
-      <w:rPr>
-        <w:rFonts w:asciiTheme="minorHAnsi" w:eastAsiaTheme="minorHAnsi" w:hAnsiTheme="minorHAnsi" w:cstheme="minorBidi"/>
-        <w:sz w:val="22"/>
-        <w:szCs w:val="22"/>
-        <w:lang w:val="en-CA" w:eastAsia="en-US" w:bidi="ar-SA"/>
-      </w:rPr>
-    </w:rPrDefault>
-    <w:pPrDefault>
-      <w:pPr>
-        <w:spacing w:after="160" w:line="259" w:lineRule="auto"/>
-      </w:pPr>
-    </w:pPrDefault>
-  </w:docDefaults>
-  <w:latentStyles w:defLockedState="0" w:defUIPriority="99" w:defSemiHidden="1" w:defUnhideWhenUsed="1" w:defQFormat="0" w:count="276">
-    <w:lsdException w:name="Normal" w:semiHidden="0" w:uiPriority="0" w:unhideWhenUsed="0" w:qFormat="1"/>
-    <w:lsdException w:name="heading 1" w:semiHidden="0" w:uiPriority="9" w:unhideWhenUsed="0" w:qFormat="1"/>
-    <w:lsdException w:name="heading 2" w:uiPriority="9" w:qFormat="1"/>
-    <w:lsdException w:name="heading 3" w:uiPriority="9" w:qFormat="1"/>
-    <w:lsdException w:name="heading 4" w:uiPriority="9" w:qFormat="1"/>
-    <w:lsdException w:name="heading 5" w:uiPriority="9" w:qFormat="1"/>
-    <w:lsdException w:name="heading 6" w:uiPriority="9" w:qFormat="1"/>
-    <w:lsdException w:name="heading 7" w:uiPriority="9" w:qFormat="1"/>
-    <w:lsdException w:name="heading 8" w:uiPriority="9" w:qFormat="1"/>
-    <w:lsdException w:name="heading 9" w:uiPriority="9" w:qFormat="1"/>
-    <w:lsdException w:name="toc 1" w:uiPriority="39"/>
-    <w:lsdException w:name="toc 2" w:uiPriority="39"/>
-    <w:lsdException w:name="toc 3" w:uiPriority="39"/>
-    <w:lsdException w:name="toc 4" w:uiPriority="39"/>
-    <w:lsdException w:name="toc 5" w:uiPriority="39"/>
-    <w:lsdException w:name="toc 6" w:uiPriority="39"/>
-    <w:lsdException w:name="toc 7" w:uiPriority="39"/>
-    <w:lsdException w:name="toc 8" w:uiPriority="39"/>
-    <w:lsdException w:name="toc 9" w:uiPriority="39"/>
-    <w:lsdException w:name="caption" w:uiPriority="35" w:qFormat="1"/>
-    <w:lsdException w:name="Title" w:semiHidden="0" w:uiPriority="10" w:unhideWhenUsed="0" w:qFormat="1"/>
-    <w:lsdException w:name="Default Paragraph Font" w:uiPriority="1"/>
-    <w:lsdException w:name="Subtitle" w:semiHidden="0" w:uiPriority="11" w:unhideWhenUsed="0" w:qFormat="1"/>
-    <w:lsdException w:name="Strong" w:semiHidden="0" w:uiPriority="22" w:unhideWhenUsed="0" w:qFormat="1"/>
-    <w:lsdException w:name="Emphasis" w:semiHidden="0" w:uiPriority="20" w:unhideWhenUsed="0" w:qFormat="1"/>
-    <w:lsdException w:name="Table Grid" w:semiHidden="0" w:uiPriority="39" w:unhideWhenUsed="0"/>
-    <w:lsdException w:name="Note Level 1" w:semiHidden="0" w:unhideWhenUsed="0"/>
-    <w:lsdException w:name="Note Level 2" w:semiHidden="0" w:unhideWhenUsed="0"/>
-    <w:lsdException w:name="Note Level 3" w:semiHidden="0" w:unhideWhenUsed="0"/>
-    <w:lsdException w:name="Note Level 4" w:semiHidden="0" w:unhideWhenUsed="0"/>
-    <w:lsdException w:name="Note Level 5" w:semiHidden="0" w:unhideWhenUsed="0"/>
-    <w:lsdException w:name="Note Level 6" w:semiHidden="0" w:unhideWhenUsed="0"/>
-    <w:lsdException w:name="Note Level 7" w:semiHidden="0" w:unhideWhenUsed="0"/>
-    <w:lsdException w:name="Note Level 8" w:semiHidden="0" w:unhideWhenUsed="0"/>
-    <w:lsdException w:name="Note Level 9" w:semiHidden="0" w:unhideWhenUsed="0"/>
-    <w:lsdException w:name="Placeholder Text" w:unhideWhenUsed="0"/>
-    <w:lsdException w:name="No Spacing" w:semiHidden="0" w:uiPriority="1" w:unhideWhenUsed="0" w:qFormat="1"/>
-    <w:lsdException w:name="Light Shading" w:semiHidden="0" w:uiPriority="60" w:unhideWhenUsed="0"/>
-    <w:lsdException w:name="Light List" w:semiHidden="0" w:uiPriority="61" w:unhideWhenUsed="0"/>
-    <w:lsdException w:name="Light Grid" w:semiHidden="0" w:uiPriority="62" w:unhideWhenUsed="0"/>
-    <w:lsdException w:name="Medium Shading 1" w:semiHidden="0" w:uiPriority="63" w:unhideWhenUsed="0"/>
-    <w:lsdException w:name="Medium Shading 2" w:semiHidden="0" w:uiPriority="64" w:unhideWhenUsed="0"/>
-    <w:lsdException w:name="Medium List 1" w:semiHidden="0" w:uiPriority="65" w:unhideWhenUsed="0"/>
-    <w:lsdException w:name="Medium List 2" w:semiHidden="0" w:uiPriority="66" w:unhideWhenUsed="0"/>
-    <w:lsdException w:name="Medium Grid 1" w:semiHidden="0" w:uiPriority="67" w:unhideWhenUsed="0"/>
-    <w:lsdException w:name="Medium Grid 2" w:semiHidden="0" w:uiPriority="68" w:unhideWhenUsed="0"/>
-    <w:lsdException w:name="Medium Grid 3" w:semiHidden="0" w:uiPriority="69" w:unhideWhenUsed="0"/>
-    <w:lsdException w:name="Dark List" w:semiHidden="0" w:uiPriority="70" w:unhideWhenUsed="0"/>
-    <w:lsdException w:name="Colorful Shading" w:semiHidden="0" w:uiPriority="71" w:unhideWhenUsed="0"/>
-    <w:lsdException w:name="Colorful List" w:semiHidden="0" w:uiPriority="72" w:unhideWhenUsed="0"/>
-    <w:lsdException w:name="Colorful Grid" w:semiHidden="0" w:uiPriority="73" w:unhideWhenUsed="0"/>
-    <w:lsdException w:name="Light Shading Accent 1" w:semiHidden="0" w:uiPriority="60" w:unhideWhenUsed="0"/>
-    <w:lsdException w:name="Light List Accent 1" w:semiHidden="0" w:uiPriority="61" w:unhideWhenUsed="0"/>
-    <w:lsdException w:name="Light Grid Accent 1" w:semiHidden="0" w:uiPriority="62" w:unhideWhenUsed="0"/>
-    <w:lsdException w:name="Medium Shading 1 Accent 1" w:semiHidden="0" w:uiPriority="63" w:unhideWhenUsed="0"/>
-    <w:lsdException w:name="Medium Shading 2 Accent 1" w:semiHidden="0" w:uiPriority="64" w:unhideWhenUsed="0"/>
-    <w:lsdException w:name="Medium List 1 Accent 1" w:semiHidden="0" w:uiPriority="65" w:unhideWhenUsed="0"/>
-    <w:lsdException w:name="Revision" w:unhideWhenUsed="0"/>
-    <w:lsdException w:name="List Paragraph" w:semiHidden="0" w:uiPriority="0" w:unhideWhenUsed="0" w:qFormat="1"/>
-    <w:lsdException w:name="Quote" w:semiHidden="0" w:uiPriority="29" w:unhideWhenUsed="0" w:qFormat="1"/>
-    <w:lsdException w:name="Intense Quote" w:semiHidden="0" w:uiPriority="30" w:unhideWhenUsed="0" w:qFormat="1"/>
-    <w:lsdException w:name="Medium List 2 Accent 1" w:semiHidden="0" w:uiPriority="66" w:unhideWhenUsed="0"/>
-    <w:lsdException w:name="Medium Grid 1 Accent 1" w:semiHidden="0" w:uiPriority="67" w:unhideWhenUsed="0"/>
-    <w:lsdException w:name="Medium Grid 2 Accent 1" w:semiHidden="0" w:uiPriority="68" w:unhideWhenUsed="0"/>
-    <w:lsdException w:name="Medium Grid 3 Accent 1" w:semiHidden="0" w:uiPriority="69" w:unhideWhenUsed="0"/>
-    <w:lsdException w:name="Dark List Accent 1" w:semiHidden="0" w:uiPriority="70" w:unhideWhenUsed="0"/>
-    <w:lsdException w:name="Colorful Shading Accent 1" w:semiHidden="0" w:uiPriority="71" w:unhideWhenUsed="0"/>
-    <w:lsdException w:name="Colorful List Accent 1" w:semiHidden="0" w:uiPriority="72" w:unhideWhenUsed="0"/>
-    <w:lsdException w:name="Colorful Grid Accent 1" w:semiHidden="0" w:uiPriority="73" w:unhideWhenUsed="0"/>
-    <w:lsdException w:name="Light Shading Accent 2" w:semiHidden="0" w:uiPriority="60" w:unhideWhenUsed="0"/>
-    <w:lsdException w:name="Light List Accent 2" w:semiHidden="0" w:uiPriority="61" w:unhideWhenUsed="0"/>
-    <w:lsdException w:name="Light Grid Accent 2" w:semiHidden="0" w:uiPriority="62" w:unhideWhenUsed="0"/>
-    <w:lsdException w:name="Medium Shading 1 Accent 2" w:semiHidden="0" w:uiPriority="63" w:unhideWhenUsed="0"/>
-    <w:lsdException w:name="Medium Shading 2 Accent 2" w:semiHidden="0" w:uiPriority="64" w:unhideWhenUsed="0"/>
-    <w:lsdException w:name="Medium List 1 Accent 2" w:semiHidden="0" w:uiPriority="65" w:unhideWhenUsed="0"/>
-    <w:lsdException w:name="Medium List 2 Accent 2" w:semiHidden="0" w:uiPriority="66" w:unhideWhenUsed="0"/>
-    <w:lsdException w:name="Medium Grid 1 Accent 2" w:semiHidden="0" w:uiPriority="67" w:unhideWhenUsed="0"/>
-    <w:lsdException w:name="Medium Grid 2 Accent 2" w:semiHidden="0" w:uiPriority="68" w:unhideWhenUsed="0"/>
-    <w:lsdException w:name="Medium Grid 3 Accent 2" w:semiHidden="0" w:uiPriority="69" w:unhideWhenUsed="0"/>
-    <w:lsdException w:name="Dark List Accent 2" w:semiHidden="0" w:uiPriority="70" w:unhideWhenUsed="0"/>
-    <w:lsdException w:name="Colorful Shading Accent 2" w:semiHidden="0" w:uiPriority="71" w:unhideWhenUsed="0"/>
-    <w:lsdException w:name="Colorful List Accent 2" w:semiHidden="0" w:uiPriority="72" w:unhideWhenUsed="0"/>
-    <w:lsdException w:name="Colorful Grid Accent 2" w:semiHidden="0" w:uiPriority="73" w:unhideWhenUsed="0"/>
-    <w:lsdException w:name="Light Shading Accent 3" w:semiHidden="0" w:uiPriority="60" w:unhideWhenUsed="0"/>
-    <w:lsdException w:name="Light List Accent 3" w:semiHidden="0" w:uiPriority="61" w:unhideWhenUsed="0"/>
-    <w:lsdException w:name="Light Grid Accent 3" w:semiHidden="0" w:uiPriority="62" w:unhideWhenUsed="0"/>
-    <w:lsdException w:name="Medium Shading 1 Accent 3" w:semiHidden="0" w:uiPriority="63" w:unhideWhenUsed="0"/>
-    <w:lsdException w:name="Medium Shading 2 Accent 3" w:semiHidden="0" w:uiPriority="64" w:unhideWhenUsed="0"/>
-    <w:lsdException w:name="Medium List 1 Accent 3" w:semiHidden="0" w:uiPriority="65" w:unhideWhenUsed="0"/>
-    <w:lsdException w:name="Medium List 2 Accent 3" w:semiHidden="0" w:uiPriority="66" w:unhideWhenUsed="0"/>
-    <w:lsdException w:name="Medium Grid 1 Accent 3" w:semiHidden="0" w:uiPriority="67" w:unhideWhenUsed="0"/>
-    <w:lsdException w:name="Medium Grid 2 Accent 3" w:semiHidden="0" w:uiPriority="68" w:unhideWhenUsed="0"/>
-    <w:lsdException w:name="Medium Grid 3 Accent 3" w:semiHidden="0" w:uiPriority="69" w:unhideWhenUsed="0"/>
-    <w:lsdException w:name="Dark List Accent 3" w:semiHidden="0" w:uiPriority="70" w:unhideWhenUsed="0"/>
-    <w:lsdException w:name="Colorful Shading Accent 3" w:semiHidden="0" w:uiPriority="71" w:unhideWhenUsed="0"/>
-    <w:lsdException w:name="Colorful List Accent 3" w:semiHidden="0" w:uiPriority="72" w:unhideWhenUsed="0"/>
-    <w:lsdException w:name="Colorful Grid Accent 3" w:semiHidden="0" w:uiPriority="73" w:unhideWhenUsed="0"/>
-    <w:lsdException w:name="Light Shading Accent 4" w:semiHidden="0" w:uiPriority="60" w:unhideWhenUsed="0"/>
-    <w:lsdException w:name="Light List Accent 4" w:semiHidden="0" w:uiPriority="61" w:unhideWhenUsed="0"/>
-    <w:lsdException w:name="Light Grid Accent 4" w:semiHidden="0" w:uiPriority="62" w:unhideWhenUsed="0"/>
-    <w:lsdException w:name="Medium Shading 1 Accent 4" w:semiHidden="0" w:uiPriority="63" w:unhideWhenUsed="0"/>
-    <w:lsdException w:name="Medium Shading 2 Accent 4" w:semiHidden="0" w:uiPriority="64" w:unhideWhenUsed="0"/>
-    <w:lsdException w:name="Medium List 1 Accent 4" w:semiHidden="0" w:uiPriority="65" w:unhideWhenUsed="0"/>
-    <w:lsdException w:name="Medium List 2 Accent 4" w:semiHidden="0" w:uiPriority="66" w:unhideWhenUsed="0"/>
-    <w:lsdException w:name="Medium Grid 1 Accent 4" w:semiHidden="0" w:uiPriority="67" w:unhideWhenUsed="0"/>
-    <w:lsdException w:name="Medium Grid 2 Accent 4" w:semiHidden="0" w:uiPriority="68" w:unhideWhenUsed="0"/>
-    <w:lsdException w:name="Medium Grid 3 Accent 4" w:semiHidden="0" w:uiPriority="69" w:unhideWhenUsed="0"/>
-    <w:lsdException w:name="Dark List Accent 4" w:semiHidden="0" w:uiPriority="70" w:unhideWhenUsed="0"/>
-    <w:lsdException w:name="Colorful Shading Accent 4" w:semiHidden="0" w:uiPriority="71" w:unhideWhenUsed="0"/>
-    <w:lsdException w:name="Colorful List Accent 4" w:semiHidden="0" w:uiPriority="72" w:unhideWhenUsed="0"/>
-    <w:lsdException w:name="Colorful Grid Accent 4" w:semiHidden="0" w:uiPriority="73" w:unhideWhenUsed="0"/>
-    <w:lsdException w:name="Light Shading Accent 5" w:semiHidden="0" w:uiPriority="60" w:unhideWhenUsed="0"/>
-    <w:lsdException w:name="Light List Accent 5" w:semiHidden="0" w:uiPriority="61" w:unhideWhenUsed="0"/>
-    <w:lsdException w:name="Light Grid Accent 5" w:semiHidden="0" w:uiPriority="62" w:unhideWhenUsed="0"/>
-    <w:lsdException w:name="Medium Shading 1 Accent 5" w:semiHidden="0" w:uiPriority="63" w:unhideWhenUsed="0"/>
-    <w:lsdException w:name="Medium Shading 2 Accent 5" w:semiHidden="0" w:uiPriority="64" w:unhideWhenUsed="0"/>
-    <w:lsdException w:name="Medium List 1 Accent 5" w:semiHidden="0" w:uiPriority="65" w:unhideWhenUsed="0"/>
-    <w:lsdException w:name="Medium List 2 Accent 5" w:semiHidden="0" w:uiPriority="66" w:unhideWhenUsed="0"/>
-    <w:lsdException w:name="Medium Grid 1 Accent 5" w:semiHidden="0" w:uiPriority="67" w:unhideWhenUsed="0"/>
-    <w:lsdException w:name="Medium Grid 2 Accent 5" w:semiHidden="0" w:uiPriority="68" w:unhideWhenUsed="0"/>
-    <w:lsdException w:name="Medium Grid 3 Accent 5" w:semiHidden="0" w:uiPriority="69" w:unhideWhenUsed="0"/>
-    <w:lsdException w:name="Dark List Accent 5" w:semiHidden="0" w:uiPriority="70" w:unhideWhenUsed="0"/>
-    <w:lsdException w:name="Colorful Shading Accent 5" w:semiHidden="0" w:uiPriority="71" w:unhideWhenUsed="0"/>
-    <w:lsdException w:name="Colorful List Accent 5" w:semiHidden="0" w:uiPriority="72" w:unhideWhenUsed="0"/>
-    <w:lsdException w:name="Colorful Grid Accent 5" w:semiHidden="0" w:uiPriority="73" w:unhideWhenUsed="0"/>
-    <w:lsdException w:name="Light Shading Accent 6" w:semiHidden="0" w:uiPriority="60" w:unhideWhenUsed="0"/>
-    <w:lsdException w:name="Light List Accent 6" w:semiHidden="0" w:uiPriority="61" w:unhideWhenUsed="0"/>
-    <w:lsdException w:name="Light Grid Accent 6" w:semiHidden="0" w:uiPriority="62" w:unhideWhenUsed="0"/>
-    <w:lsdException w:name="Medium Shading 1 Accent 6" w:semiHidden="0" w:uiPriority="63" w:unhideWhenUsed="0"/>
-    <w:lsdException w:name="Medium Shading 2 Accent 6" w:semiHidden="0" w:uiPriority="64" w:unhideWhenUsed="0"/>
-    <w:lsdException w:name="Medium List 1 Accent 6" w:semiHidden="0" w:uiPriority="65" w:unhideWhenUsed="0"/>
-    <w:lsdException w:name="Medium List 2 Accent 6" w:semiHidden="0" w:uiPriority="66" w:unhideWhenUsed="0"/>
-    <w:lsdException w:name="Medium Grid 1 Accent 6" w:semiHidden="0" w:uiPriority="67" w:unhideWhenUsed="0"/>
-    <w:lsdException w:name="Medium Grid 2 Accent 6" w:semiHidden="0" w:uiPriority="68" w:unhideWhenUsed="0"/>
-    <w:lsdException w:name="Medium Grid 3 Accent 6" w:semiHidden="0" w:uiPriority="69" w:unhideWhenUsed="0"/>
-    <w:lsdException w:name="Dark List Accent 6" w:semiHidden="0" w:uiPriority="70" w:unhideWhenUsed="0"/>
-    <w:lsdException w:name="Colorful Shading Accent 6" w:semiHidden="0" w:uiPriority="71" w:unhideWhenUsed="0"/>
-    <w:lsdException w:name="Colorful List Accent 6" w:semiHidden="0" w:uiPriority="72" w:unhideWhenUsed="0"/>
-    <w:lsdException w:name="Colorful Grid Accent 6" w:semiHidden="0" w:uiPriority="73" w:unhideWhenUsed="0"/>
-    <w:lsdException w:name="Subtle Emphasis" w:semiHidden="0" w:uiPriority="19" w:unhideWhenUsed="0" w:qFormat="1"/>
-    <w:lsdException w:name="Intense Emphasis" w:semiHidden="0" w:uiPriority="21" w:unhideWhenUsed="0" w:qFormat="1"/>
-    <w:lsdException w:name="Subtle Reference" w:semiHidden="0" w:uiPriority="31" w:unhideWhenUsed="0" w:qFormat="1"/>
-    <w:lsdException w:name="Intense Reference" w:semiHidden="0" w:uiPriority="32" w:unhideWhenUsed="0" w:qFormat="1"/>
-    <w:lsdException w:name="Book Title" w:semiHidden="0" w:uiPriority="33" w:unhideWhenUsed="0" w:qFormat="1"/>
-    <w:lsdException w:name="Bibliography" w:uiPriority="37"/>
-    <w:lsdException w:name="TOC Heading" w:uiPriority="39" w:qFormat="1"/>
-  </w:latentStyles>
-  <w:style w:type="paragraph" w:default="1" w:styleId="Normal">
-    <w:name w:val="Normal"/>
-    <w:qFormat/>
-    <w:rsid w:val="00902B14"/>
-    <w:pPr>
-      <w:spacing w:after="120" w:line="264" w:lineRule="auto"/>
-    </w:pPr>
-    <w:rPr>
-      <w:rFonts w:eastAsiaTheme="minorEastAsia"/>
-      <w:sz w:val="21"/>
-      <w:szCs w:val="21"/>
-      <w:lang w:val="fr-CA"/>
-    </w:rPr>
-  </w:style>
-  <w:style w:type="paragraph" w:styleId="Titre1">
-    <w:name w:val="heading 1"/>
-    <w:basedOn w:val="Normal"/>
-    <w:next w:val="Normal"/>
-    <w:link w:val="Titre1Car"/>
-    <w:uiPriority w:val="9"/>
-    <w:qFormat/>
-    <w:rsid w:val="00902B14"/>
-    <w:pPr>
-      <w:keepNext/>
-      <w:keepLines/>
-      <w:pBdr>
-        <w:bottom w:val="single" w:sz="4" w:space="1" w:color="5B9BD5" w:themeColor="accent1"/>
-      </w:pBdr>
-      <w:spacing w:before="400" w:after="40" w:line="240" w:lineRule="auto"/>
-      <w:outlineLvl w:val="0"/>
-    </w:pPr>
-    <w:rPr>
-      <w:rFonts w:asciiTheme="majorHAnsi" w:eastAsiaTheme="majorEastAsia" w:hAnsiTheme="majorHAnsi" w:cstheme="majorBidi"/>
-      <w:color w:val="2E74B5" w:themeColor="accent1" w:themeShade="BF"/>
-      <w:sz w:val="36"/>
-      <w:szCs w:val="36"/>
-    </w:rPr>
-  </w:style>
-  <w:style w:type="paragraph" w:styleId="Titre2">
-    <w:name w:val="heading 2"/>
-    <w:basedOn w:val="Normal"/>
-    <w:next w:val="Normal"/>
-    <w:link w:val="Titre2Car"/>
-    <w:uiPriority w:val="9"/>
-    <w:unhideWhenUsed/>
-    <w:qFormat/>
-    <w:rsid w:val="00902B14"/>
-    <w:pPr>
-      <w:keepNext/>
-      <w:keepLines/>
-      <w:spacing w:before="200" w:after="0"/>
-      <w:outlineLvl w:val="1"/>
-    </w:pPr>
-    <w:rPr>
-      <w:rFonts w:asciiTheme="majorHAnsi" w:eastAsiaTheme="majorEastAsia" w:hAnsiTheme="majorHAnsi" w:cstheme="majorBidi"/>
-      <w:b/>
-      <w:bCs/>
-      <w:color w:val="5B9BD5" w:themeColor="accent1"/>
-      <w:sz w:val="26"/>
-      <w:szCs w:val="26"/>
-    </w:rPr>
-  </w:style>
-  <w:style w:type="character" w:default="1" w:styleId="Policepardfaut">
-    <w:name w:val="Default Paragraph Font"/>
-    <w:uiPriority w:val="1"/>
-    <w:semiHidden/>
-    <w:unhideWhenUsed/>
-  </w:style>
-  <w:style w:type="table" w:default="1" w:styleId="TableauNormal">
-    <w:name w:val="Normal Table"/>
-    <w:uiPriority w:val="99"/>
-    <w:semiHidden/>
-    <w:unhideWhenUsed/>
-    <w:tblPr>
-      <w:tblInd w:w="0" w:type="dxa"/>
-      <w:tblCellMar>
-        <w:top w:w="0" w:type="dxa"/>
-        <w:left w:w="108" w:type="dxa"/>
-        <w:bottom w:w="0" w:type="dxa"/>
-        <w:right w:w="108" w:type="dxa"/>
-      </w:tblCellMar>
-    </w:tblPr>
-  </w:style>
-  <w:style w:type="numbering" w:default="1" w:styleId="Aucuneliste">
-    <w:name w:val="No List"/>
-    <w:uiPriority w:val="99"/>
-    <w:semiHidden/>
-    <w:unhideWhenUsed/>
-  </w:style>
-  <w:style w:type="character" w:customStyle="1" w:styleId="Titre1Car">
-    <w:name w:val="Titre 1 Car"/>
-    <w:basedOn w:val="Policepardfaut"/>
-    <w:link w:val="Titre1"/>
-    <w:uiPriority w:val="9"/>
-    <w:rsid w:val="00902B14"/>
-    <w:rPr>
-      <w:rFonts w:asciiTheme="majorHAnsi" w:eastAsiaTheme="majorEastAsia" w:hAnsiTheme="majorHAnsi" w:cstheme="majorBidi"/>
-      <w:color w:val="2E74B5" w:themeColor="accent1" w:themeShade="BF"/>
-      <w:sz w:val="36"/>
-      <w:szCs w:val="36"/>
-      <w:lang w:val="fr-CA"/>
-    </w:rPr>
-  </w:style>
-  <w:style w:type="character" w:customStyle="1" w:styleId="Titre2Car">
-    <w:name w:val="Titre 2 Car"/>
-    <w:basedOn w:val="Policepardfaut"/>
-    <w:link w:val="Titre2"/>
-    <w:uiPriority w:val="9"/>
-    <w:rsid w:val="00902B14"/>
-    <w:rPr>
-      <w:rFonts w:asciiTheme="majorHAnsi" w:eastAsiaTheme="majorEastAsia" w:hAnsiTheme="majorHAnsi" w:cstheme="majorBidi"/>
-      <w:b/>
-      <w:bCs/>
-      <w:color w:val="5B9BD5" w:themeColor="accent1"/>
-      <w:sz w:val="26"/>
-      <w:szCs w:val="26"/>
-      <w:lang w:val="fr-CA"/>
-    </w:rPr>
-  </w:style>
-  <w:style w:type="paragraph" w:styleId="Paragraphedeliste">
-    <w:name w:val="List Paragraph"/>
-    <w:basedOn w:val="Normal"/>
-    <w:qFormat/>
-    <w:rsid w:val="00902B14"/>
-    <w:pPr>
-      <w:spacing w:after="200" w:line="276" w:lineRule="auto"/>
-      <w:ind w:left="720"/>
-      <w:contextualSpacing/>
-    </w:pPr>
-    <w:rPr>
-      <w:rFonts w:eastAsiaTheme="minorHAnsi"/>
-      <w:sz w:val="22"/>
-      <w:szCs w:val="22"/>
-    </w:rPr>
-  </w:style>
-  <w:style w:type="paragraph" w:customStyle="1" w:styleId="Default">
-    <w:name w:val="Default"/>
-    <w:rsid w:val="00902B14"/>
-    <w:pPr>
-      <w:autoSpaceDE w:val="0"/>
-      <w:autoSpaceDN w:val="0"/>
-      <w:adjustRightInd w:val="0"/>
-      <w:spacing w:after="0" w:line="240" w:lineRule="auto"/>
-    </w:pPr>
-    <w:rPr>
-      <w:rFonts w:ascii="Calibri" w:hAnsi="Calibri" w:cs="Calibri"/>
-      <w:color w:val="000000"/>
-      <w:sz w:val="24"/>
-      <w:szCs w:val="24"/>
-      <w:lang w:val="fr-CA"/>
-    </w:rPr>
-  </w:style>
-  <w:style w:type="paragraph" w:styleId="En-ttedetabledesmatires">
-    <w:name w:val="TOC Heading"/>
-    <w:basedOn w:val="Titre1"/>
-    <w:next w:val="Normal"/>
-    <w:uiPriority w:val="39"/>
-    <w:unhideWhenUsed/>
-    <w:qFormat/>
-    <w:rsid w:val="00902B14"/>
-    <w:pPr>
-      <w:pBdr>
-        <w:bottom w:val="none" w:sz="0" w:space="0" w:color="auto"/>
-      </w:pBdr>
-      <w:spacing w:before="480" w:after="0" w:line="276" w:lineRule="auto"/>
-      <w:outlineLvl w:val="9"/>
-    </w:pPr>
-    <w:rPr>
-      <w:b/>
-      <w:bCs/>
-      <w:sz w:val="28"/>
-      <w:szCs w:val="28"/>
-      <w:lang w:val="en-US" w:eastAsia="ja-JP"/>
-    </w:rPr>
-  </w:style>
-  <w:style w:type="paragraph" w:styleId="TM1">
-    <w:name w:val="toc 1"/>
-    <w:basedOn w:val="Normal"/>
-    <w:next w:val="Normal"/>
-    <w:autoRedefine/>
-    <w:uiPriority w:val="39"/>
-    <w:unhideWhenUsed/>
-    <w:rsid w:val="00902B14"/>
-    <w:pPr>
-      <w:spacing w:after="100"/>
-    </w:pPr>
-  </w:style>
-  <w:style w:type="paragraph" w:styleId="TM2">
-    <w:name w:val="toc 2"/>
-    <w:basedOn w:val="Normal"/>
-    <w:next w:val="Normal"/>
-    <w:autoRedefine/>
-    <w:uiPriority w:val="39"/>
-    <w:unhideWhenUsed/>
-    <w:rsid w:val="00902B14"/>
-    <w:pPr>
-      <w:spacing w:after="100"/>
-      <w:ind w:left="210"/>
-    </w:pPr>
-  </w:style>
-  <w:style w:type="character" w:styleId="Lienhypertexte">
-    <w:name w:val="Hyperlink"/>
-    <w:basedOn w:val="Policepardfaut"/>
-    <w:uiPriority w:val="99"/>
-    <w:unhideWhenUsed/>
-    <w:rsid w:val="00902B14"/>
-    <w:rPr>
-      <w:color w:val="0563C1" w:themeColor="hyperlink"/>
-      <w:u w:val="single"/>
-    </w:rPr>
-  </w:style>
-  <w:style w:type="paragraph" w:styleId="Textedebulles">
-    <w:name w:val="Balloon Text"/>
-    <w:basedOn w:val="Normal"/>
-    <w:link w:val="TextedebullesCar"/>
-    <w:uiPriority w:val="99"/>
-    <w:semiHidden/>
-    <w:unhideWhenUsed/>
-    <w:rsid w:val="00CD758C"/>
-    <w:pPr>
-      <w:spacing w:after="0" w:line="240" w:lineRule="auto"/>
-    </w:pPr>
-    <w:rPr>
-      <w:rFonts w:ascii="Lucida Grande" w:hAnsi="Lucida Grande"/>
-      <w:sz w:val="18"/>
-      <w:szCs w:val="18"/>
-    </w:rPr>
-  </w:style>
-  <w:style w:type="character" w:customStyle="1" w:styleId="TextedebullesCar">
-    <w:name w:val="Texte de bulles Car"/>
-    <w:basedOn w:val="Policepardfaut"/>
-    <w:link w:val="Textedebulles"/>
-    <w:uiPriority w:val="99"/>
-    <w:semiHidden/>
-    <w:rsid w:val="00CD758C"/>
-    <w:rPr>
-      <w:rFonts w:ascii="Lucida Grande" w:eastAsiaTheme="minorEastAsia" w:hAnsi="Lucida Grande"/>
-      <w:sz w:val="18"/>
-      <w:szCs w:val="18"/>
-      <w:lang w:val="fr-CA"/>
-    </w:rPr>
-  </w:style>
-  <w:style w:type="character" w:styleId="Lienhypertextesuivi">
-    <w:name w:val="FollowedHyperlink"/>
-    <w:basedOn w:val="Policepardfaut"/>
+    <w:basedOn w:val="DefaultParagraphFont"/>
     <w:uiPriority w:val="99"/>
     <w:semiHidden/>
     <w:unhideWhenUsed/>
@@ -5565,7 +5270,7 @@
   <a:extraClrSchemeLst/>
   <a:extLst>
     <a:ext uri="{05A4C25C-085E-4340-85A3-A5531E510DB2}">
-      <thm15:themeFamily xmlns:thm15="http://schemas.microsoft.com/office/thememl/2012/main" xmlns="" name="Office Theme" id="{62F939B6-93AF-4DB8-9C6B-D6C7DFDC589F}" vid="{4A3C46E8-61CC-4603-A589-7422A47A8E4A}"/>
+      <thm15:themeFamily xmlns:thm15="http://schemas.microsoft.com/office/thememl/2012/main" name="Office Theme" id="{62F939B6-93AF-4DB8-9C6B-D6C7DFDC589F}" vid="{4A3C46E8-61CC-4603-A589-7422A47A8E4A}"/>
     </a:ext>
   </a:extLst>
 </a:theme>
@@ -5576,7 +5281,7 @@
 </file>
 
 <file path=customXml/itemProps1.xml><?xml version="1.0" encoding="utf-8"?>
-<ds:datastoreItem xmlns:ds="http://schemas.openxmlformats.org/officeDocument/2006/customXml" ds:itemID="{37DBE668-D42F-1942-B1D7-0C501B0C0D79}">
+<ds:datastoreItem xmlns:ds="http://schemas.openxmlformats.org/officeDocument/2006/customXml" ds:itemID="{B2D300AF-8BC5-4C0F-94A7-B06DAB192240}">
   <ds:schemaRefs>
     <ds:schemaRef ds:uri="http://schemas.openxmlformats.org/officeDocument/2006/bibliography"/>
   </ds:schemaRefs>

</xml_diff>

<commit_message>
création PDF pour remise
</commit_message>
<xml_diff>
--- a/rapport/RemiseTP3/Alpha_3.docx
+++ b/rapport/RemiseTP3/Alpha_3.docx
@@ -1,6 +1,6 @@
 
 <file path=word/document.xml><?xml version="1.0" encoding="utf-8"?>
-<w:document xmlns:wpc="http://schemas.microsoft.com/office/word/2010/wordprocessingCanvas" xmlns:mc="http://schemas.openxmlformats.org/markup-compatibility/2006" xmlns:o="urn:schemas-microsoft-com:office:office" xmlns:r="http://schemas.openxmlformats.org/officeDocument/2006/relationships" xmlns:m="http://schemas.openxmlformats.org/officeDocument/2006/math" xmlns:v="urn:schemas-microsoft-com:vml" xmlns:wp14="http://schemas.microsoft.com/office/word/2010/wordprocessingDrawing" xmlns:wp="http://schemas.openxmlformats.org/drawingml/2006/wordprocessingDrawing" xmlns:w10="urn:schemas-microsoft-com:office:word" xmlns:w="http://schemas.openxmlformats.org/wordprocessingml/2006/main" xmlns:w14="http://schemas.microsoft.com/office/word/2010/wordml" xmlns:wpg="http://schemas.microsoft.com/office/word/2010/wordprocessingGroup" xmlns:wpi="http://schemas.microsoft.com/office/word/2010/wordprocessingInk" xmlns:wne="http://schemas.microsoft.com/office/word/2006/wordml" xmlns:wps="http://schemas.microsoft.com/office/word/2010/wordprocessingShape" mc:Ignorable="w14 wp14">
+<w:document xmlns:wpc="http://schemas.microsoft.com/office/word/2010/wordprocessingCanvas" xmlns:mc="http://schemas.openxmlformats.org/markup-compatibility/2006" xmlns:o="urn:schemas-microsoft-com:office:office" xmlns:r="http://schemas.openxmlformats.org/officeDocument/2006/relationships" xmlns:m="http://schemas.openxmlformats.org/officeDocument/2006/math" xmlns:v="urn:schemas-microsoft-com:vml" xmlns:wp14="http://schemas.microsoft.com/office/word/2010/wordprocessingDrawing" xmlns:wp="http://schemas.openxmlformats.org/drawingml/2006/wordprocessingDrawing" xmlns:w10="urn:schemas-microsoft-com:office:word" xmlns:w="http://schemas.openxmlformats.org/wordprocessingml/2006/main" xmlns:w14="http://schemas.microsoft.com/office/word/2010/wordml" xmlns:w15="http://schemas.microsoft.com/office/word/2012/wordml" xmlns:wpg="http://schemas.microsoft.com/office/word/2010/wordprocessingGroup" xmlns:wpi="http://schemas.microsoft.com/office/word/2010/wordprocessingInk" xmlns:wne="http://schemas.microsoft.com/office/word/2006/wordml" xmlns:wps="http://schemas.microsoft.com/office/word/2010/wordprocessingShape" mc:Ignorable="w14 w15 wp14">
   <w:body>
     <w:p>
       <w:pPr>
@@ -16,7 +16,7 @@
           <w:color w:val="FF0000"/>
           <w:sz w:val="36"/>
           <w:szCs w:val="36"/>
-          <w:lang w:eastAsia="fr-CA"/>
+          <w:lang w:val="en-CA" w:eastAsia="en-CA"/>
         </w:rPr>
         <w:drawing>
           <wp:anchor distT="0" distB="0" distL="114300" distR="114300" simplePos="0" relativeHeight="251659264" behindDoc="0" locked="0" layoutInCell="1" allowOverlap="1" wp14:anchorId="0F04B4F7" wp14:editId="429F2433">
@@ -44,7 +44,7 @@
                     </pic:cNvPicPr>
                   </pic:nvPicPr>
                   <pic:blipFill>
-                    <a:blip r:embed="rId7">
+                    <a:blip r:embed="rId6">
                       <a:extLst>
                         <a:ext uri="{28A0092B-C50C-407E-A947-70E740481C1C}">
                           <a14:useLocalDpi xmlns:a14="http://schemas.microsoft.com/office/drawing/2010/main" val="0"/>
@@ -397,47 +397,38 @@
           <w:szCs w:val="23"/>
         </w:rPr>
       </w:pPr>
-      <w:proofErr w:type="spellStart"/>
       <w:r>
         <w:rPr>
           <w:sz w:val="23"/>
           <w:szCs w:val="23"/>
         </w:rPr>
-        <w:t>Chayer</w:t>
-      </w:r>
-      <w:proofErr w:type="spellEnd"/>
+        <w:t>Chayer, Philippe</w:t>
+      </w:r>
       <w:r>
         <w:rPr>
           <w:sz w:val="23"/>
           <w:szCs w:val="23"/>
         </w:rPr>
-        <w:t>, Philippe</w:t>
+        <w:t xml:space="preserve"> </w:t>
       </w:r>
       <w:r>
         <w:rPr>
           <w:sz w:val="23"/>
           <w:szCs w:val="23"/>
         </w:rPr>
-        <w:t xml:space="preserve"> </w:t>
+        <w:tab/>
       </w:r>
       <w:r>
         <w:rPr>
           <w:sz w:val="23"/>
           <w:szCs w:val="23"/>
         </w:rPr>
-        <w:tab/>
-      </w:r>
-      <w:r>
-        <w:rPr>
-          <w:sz w:val="23"/>
-          <w:szCs w:val="23"/>
-        </w:rPr>
         <w:t xml:space="preserve">             </w:t>
       </w:r>
-      <w:hyperlink r:id="rId8" w:history="1">
+      <w:hyperlink r:id="rId7" w:history="1">
         <w:r>
           <w:rPr>
-            <w:rStyle w:val="Hyperlink"/>
+            <w:rStyle w:val="Lienhypertexte"/>
             <w:sz w:val="23"/>
             <w:szCs w:val="23"/>
           </w:rPr>
@@ -538,10 +529,10 @@
         </w:rPr>
         <w:t xml:space="preserve">                          </w:t>
       </w:r>
-      <w:hyperlink r:id="rId9" w:history="1">
+      <w:hyperlink r:id="rId8" w:history="1">
         <w:r>
           <w:rPr>
-            <w:rStyle w:val="Hyperlink"/>
+            <w:rStyle w:val="Lienhypertexte"/>
             <w:sz w:val="23"/>
             <w:szCs w:val="23"/>
             <w:lang w:val="en-CA"/>
@@ -624,10 +615,10 @@
         </w:rPr>
         <w:tab/>
       </w:r>
-      <w:hyperlink r:id="rId10" w:history="1">
+      <w:hyperlink r:id="rId9" w:history="1">
         <w:r>
           <w:rPr>
-            <w:rStyle w:val="Hyperlink"/>
+            <w:rStyle w:val="Lienhypertexte"/>
             <w:sz w:val="23"/>
             <w:szCs w:val="23"/>
             <w:lang w:val="en-CA"/>
@@ -695,10 +686,10 @@
         </w:rPr>
         <w:t xml:space="preserve">                        </w:t>
       </w:r>
-      <w:hyperlink r:id="rId11" w:history="1">
+      <w:hyperlink r:id="rId10" w:history="1">
         <w:r>
           <w:rPr>
-            <w:rStyle w:val="Hyperlink"/>
+            <w:rStyle w:val="Lienhypertexte"/>
             <w:sz w:val="23"/>
             <w:szCs w:val="23"/>
             <w:lang w:val="en-CA"/>
@@ -749,7 +740,7 @@
       <w:sdtContent>
         <w:p>
           <w:pPr>
-            <w:pStyle w:val="TOCHeading"/>
+            <w:pStyle w:val="En-ttedetabledesmatires"/>
           </w:pPr>
           <w:r>
             <w:t xml:space="preserve">Table des </w:t>
@@ -762,7 +753,7 @@
         </w:p>
         <w:p>
           <w:pPr>
-            <w:pStyle w:val="TOC1"/>
+            <w:pStyle w:val="TM1"/>
             <w:tabs>
               <w:tab w:val="right" w:leader="dot" w:pos="8630"/>
             </w:tabs>
@@ -785,7 +776,7 @@
           <w:hyperlink w:anchor="_Toc416100361" w:history="1">
             <w:r>
               <w:rPr>
-                <w:rStyle w:val="Hyperlink"/>
+                <w:rStyle w:val="Lienhypertexte"/>
                 <w:noProof/>
               </w:rPr>
               <w:t>Introduction</w:t>
@@ -842,7 +833,7 @@
         </w:p>
         <w:p>
           <w:pPr>
-            <w:pStyle w:val="TOC1"/>
+            <w:pStyle w:val="TM1"/>
             <w:tabs>
               <w:tab w:val="right" w:leader="dot" w:pos="8630"/>
             </w:tabs>
@@ -856,7 +847,7 @@
           <w:hyperlink w:anchor="_Toc416100362" w:history="1">
             <w:r>
               <w:rPr>
-                <w:rStyle w:val="Hyperlink"/>
+                <w:rStyle w:val="Lienhypertexte"/>
                 <w:noProof/>
               </w:rPr>
               <w:t>Diagramme des classes de conception</w:t>
@@ -913,7 +904,7 @@
         </w:p>
         <w:p>
           <w:pPr>
-            <w:pStyle w:val="TOC1"/>
+            <w:pStyle w:val="TM1"/>
             <w:tabs>
               <w:tab w:val="right" w:leader="dot" w:pos="8630"/>
             </w:tabs>
@@ -927,7 +918,7 @@
           <w:hyperlink w:anchor="_Toc416100363" w:history="1">
             <w:r>
               <w:rPr>
-                <w:rStyle w:val="Hyperlink"/>
+                <w:rStyle w:val="Lienhypertexte"/>
                 <w:noProof/>
               </w:rPr>
               <w:t>Diagramme de package</w:t>
@@ -958,20 +949,17 @@
                 <w:noProof/>
                 <w:webHidden/>
               </w:rPr>
-            </w:r>
-            <w:r>
-              <w:rPr>
-                <w:noProof/>
-                <w:webHidden/>
-              </w:rPr>
               <w:fldChar w:fldCharType="separate"/>
             </w:r>
             <w:r>
               <w:rPr>
-                <w:noProof/>
-                <w:webHidden/>
-              </w:rPr>
-              <w:t>6</w:t>
+                <w:b/>
+                <w:bCs/>
+                <w:noProof/>
+                <w:webHidden/>
+                <w:lang w:val="fr-FR"/>
+              </w:rPr>
+              <w:t>Erreur ! Signet non défini.</w:t>
             </w:r>
             <w:r>
               <w:rPr>
@@ -984,7 +972,7 @@
         </w:p>
         <w:p>
           <w:pPr>
-            <w:pStyle w:val="TOC1"/>
+            <w:pStyle w:val="TM1"/>
             <w:tabs>
               <w:tab w:val="right" w:leader="dot" w:pos="8630"/>
             </w:tabs>
@@ -998,7 +986,7 @@
           <w:hyperlink w:anchor="_Toc416100364" w:history="1">
             <w:r>
               <w:rPr>
-                <w:rStyle w:val="Hyperlink"/>
+                <w:rStyle w:val="Lienhypertexte"/>
                 <w:noProof/>
               </w:rPr>
               <w:t>Diagrammes de séquence</w:t>
@@ -1042,7 +1030,7 @@
                 <w:noProof/>
                 <w:webHidden/>
               </w:rPr>
-              <w:t>7</w:t>
+              <w:t>9</w:t>
             </w:r>
             <w:r>
               <w:rPr>
@@ -1055,7 +1043,7 @@
         </w:p>
         <w:p>
           <w:pPr>
-            <w:pStyle w:val="TOC2"/>
+            <w:pStyle w:val="TM2"/>
             <w:tabs>
               <w:tab w:val="right" w:leader="dot" w:pos="8630"/>
             </w:tabs>
@@ -1069,7 +1057,7 @@
           <w:hyperlink w:anchor="_Toc416100365" w:history="1">
             <w:r>
               <w:rPr>
-                <w:rStyle w:val="Hyperlink"/>
+                <w:rStyle w:val="Lienhypertexte"/>
                 <w:noProof/>
               </w:rPr>
               <w:t>Indicateur du nombre de cours par jour</w:t>
@@ -1113,7 +1101,7 @@
                 <w:noProof/>
                 <w:webHidden/>
               </w:rPr>
-              <w:t>7</w:t>
+              <w:t>12</w:t>
             </w:r>
             <w:r>
               <w:rPr>
@@ -1126,7 +1114,7 @@
         </w:p>
         <w:p>
           <w:pPr>
-            <w:pStyle w:val="TOC2"/>
+            <w:pStyle w:val="TM2"/>
             <w:tabs>
               <w:tab w:val="right" w:leader="dot" w:pos="8630"/>
             </w:tabs>
@@ -1140,7 +1128,7 @@
           <w:hyperlink w:anchor="_Toc416100366" w:history="1">
             <w:r>
               <w:rPr>
-                <w:rStyle w:val="Hyperlink"/>
+                <w:rStyle w:val="Lienhypertexte"/>
                 <w:noProof/>
               </w:rPr>
               <w:t>Affichage de la grille horaire</w:t>
@@ -1184,7 +1172,7 @@
                 <w:noProof/>
                 <w:webHidden/>
               </w:rPr>
-              <w:t>9</w:t>
+              <w:t>13</w:t>
             </w:r>
             <w:r>
               <w:rPr>
@@ -1197,7 +1185,7 @@
         </w:p>
         <w:p>
           <w:pPr>
-            <w:pStyle w:val="TOC2"/>
+            <w:pStyle w:val="TM2"/>
             <w:tabs>
               <w:tab w:val="right" w:leader="dot" w:pos="8630"/>
             </w:tabs>
@@ -1211,7 +1199,7 @@
           <w:hyperlink w:anchor="_Toc416100367" w:history="1">
             <w:r>
               <w:rPr>
-                <w:rStyle w:val="Hyperlink"/>
+                <w:rStyle w:val="Lienhypertexte"/>
                 <w:noProof/>
               </w:rPr>
               <w:t>Sélection d’un cours dans la grille horaire avec l’aide de la souris / déplacement cours dans la grille horaire</w:t>
@@ -1255,7 +1243,7 @@
                 <w:noProof/>
                 <w:webHidden/>
               </w:rPr>
-              <w:t>10</w:t>
+              <w:t>13</w:t>
             </w:r>
             <w:r>
               <w:rPr>
@@ -1268,7 +1256,7 @@
         </w:p>
         <w:p>
           <w:pPr>
-            <w:pStyle w:val="TOC2"/>
+            <w:pStyle w:val="TM2"/>
             <w:tabs>
               <w:tab w:val="right" w:leader="dot" w:pos="8630"/>
             </w:tabs>
@@ -1282,7 +1270,7 @@
           <w:hyperlink w:anchor="_Toc416100368" w:history="1">
             <w:r>
               <w:rPr>
-                <w:rStyle w:val="Hyperlink"/>
+                <w:rStyle w:val="Lienhypertexte"/>
                 <w:noProof/>
               </w:rPr>
               <w:t>Validation qu’un jour / heure de début est valide pour un cours donné</w:t>
@@ -1313,20 +1301,17 @@
                 <w:noProof/>
                 <w:webHidden/>
               </w:rPr>
-            </w:r>
-            <w:r>
-              <w:rPr>
-                <w:noProof/>
-                <w:webHidden/>
-              </w:rPr>
               <w:fldChar w:fldCharType="separate"/>
             </w:r>
             <w:r>
               <w:rPr>
-                <w:noProof/>
-                <w:webHidden/>
-              </w:rPr>
-              <w:t>12</w:t>
+                <w:b/>
+                <w:bCs/>
+                <w:noProof/>
+                <w:webHidden/>
+                <w:lang w:val="fr-FR"/>
+              </w:rPr>
+              <w:t>Erreur ! Signet non défini.</w:t>
             </w:r>
             <w:r>
               <w:rPr>
@@ -1339,7 +1324,7 @@
         </w:p>
         <w:p>
           <w:pPr>
-            <w:pStyle w:val="TOC1"/>
+            <w:pStyle w:val="TM1"/>
             <w:tabs>
               <w:tab w:val="right" w:leader="dot" w:pos="8630"/>
             </w:tabs>
@@ -1353,7 +1338,7 @@
           <w:hyperlink w:anchor="_Toc416100369" w:history="1">
             <w:r>
               <w:rPr>
-                <w:rStyle w:val="Hyperlink"/>
+                <w:rStyle w:val="Lienhypertexte"/>
                 <w:noProof/>
               </w:rPr>
               <w:t>Annexe</w:t>
@@ -1397,7 +1382,7 @@
                 <w:noProof/>
                 <w:webHidden/>
               </w:rPr>
-              <w:t>14</w:t>
+              <w:t>17</w:t>
             </w:r>
             <w:r>
               <w:rPr>
@@ -1410,7 +1395,7 @@
         </w:p>
         <w:p>
           <w:pPr>
-            <w:pStyle w:val="TOC2"/>
+            <w:pStyle w:val="TM2"/>
             <w:tabs>
               <w:tab w:val="right" w:leader="dot" w:pos="8630"/>
             </w:tabs>
@@ -1424,7 +1409,7 @@
           <w:hyperlink w:anchor="_Toc416100370" w:history="1">
             <w:r>
               <w:rPr>
-                <w:rStyle w:val="Hyperlink"/>
+                <w:rStyle w:val="Lienhypertexte"/>
                 <w:noProof/>
               </w:rPr>
               <w:t>Modèle du domaine</w:t>
@@ -1468,7 +1453,7 @@
                 <w:noProof/>
                 <w:webHidden/>
               </w:rPr>
-              <w:t>14</w:t>
+              <w:t>17</w:t>
             </w:r>
             <w:r>
               <w:rPr>
@@ -1481,7 +1466,7 @@
         </w:p>
         <w:p>
           <w:pPr>
-            <w:pStyle w:val="TOC2"/>
+            <w:pStyle w:val="TM2"/>
             <w:tabs>
               <w:tab w:val="right" w:leader="dot" w:pos="8630"/>
             </w:tabs>
@@ -1495,7 +1480,7 @@
           <w:hyperlink w:anchor="_Toc416100371" w:history="1">
             <w:r>
               <w:rPr>
-                <w:rStyle w:val="Hyperlink"/>
+                <w:rStyle w:val="Lienhypertexte"/>
                 <w:noProof/>
               </w:rPr>
               <w:t>Modèle des cas d’utilisation</w:t>
@@ -1539,7 +1524,7 @@
                 <w:noProof/>
                 <w:webHidden/>
               </w:rPr>
-              <w:t>15</w:t>
+              <w:t>18</w:t>
             </w:r>
             <w:r>
               <w:rPr>
@@ -1552,7 +1537,7 @@
         </w:p>
         <w:p>
           <w:pPr>
-            <w:pStyle w:val="TOC2"/>
+            <w:pStyle w:val="TM2"/>
             <w:tabs>
               <w:tab w:val="right" w:leader="dot" w:pos="8630"/>
             </w:tabs>
@@ -1566,7 +1551,7 @@
           <w:hyperlink w:anchor="_Toc416100372" w:history="1">
             <w:r>
               <w:rPr>
-                <w:rStyle w:val="Hyperlink"/>
+                <w:rStyle w:val="Lienhypertexte"/>
                 <w:noProof/>
               </w:rPr>
               <w:t>Glossaire</w:t>
@@ -1610,7 +1595,7 @@
                 <w:noProof/>
                 <w:webHidden/>
               </w:rPr>
-              <w:t>16</w:t>
+              <w:t>19</w:t>
             </w:r>
             <w:r>
               <w:rPr>
@@ -1623,7 +1608,7 @@
         </w:p>
         <w:p>
           <w:pPr>
-            <w:pStyle w:val="TOC2"/>
+            <w:pStyle w:val="TM2"/>
             <w:tabs>
               <w:tab w:val="right" w:leader="dot" w:pos="8630"/>
             </w:tabs>
@@ -1637,7 +1622,7 @@
           <w:hyperlink w:anchor="_Toc416100373" w:history="1">
             <w:r>
               <w:rPr>
-                <w:rStyle w:val="Hyperlink"/>
+                <w:rStyle w:val="Lienhypertexte"/>
                 <w:noProof/>
               </w:rPr>
               <w:t>Gestion de projet</w:t>
@@ -1681,7 +1666,7 @@
                 <w:noProof/>
                 <w:webHidden/>
               </w:rPr>
-              <w:t>20</w:t>
+              <w:t>23</w:t>
             </w:r>
             <w:r>
               <w:rPr>
@@ -1706,7 +1691,7 @@
     </w:sdt>
     <w:p>
       <w:pPr>
-        <w:pStyle w:val="TOCHeading"/>
+        <w:pStyle w:val="En-ttedetabledesmatires"/>
         <w:rPr>
           <w:lang w:val="fr-CA"/>
         </w:rPr>
@@ -1719,7 +1704,7 @@
     </w:p>
     <w:p>
       <w:pPr>
-        <w:pStyle w:val="Heading1"/>
+        <w:pStyle w:val="Titre1"/>
       </w:pPr>
       <w:bookmarkStart w:id="0" w:name="_Toc416100361"/>
       <w:r>
@@ -2298,7 +2283,7 @@
     </w:p>
     <w:p>
       <w:pPr>
-        <w:pStyle w:val="Heading1"/>
+        <w:pStyle w:val="Titre1"/>
       </w:pPr>
       <w:bookmarkStart w:id="1" w:name="_Toc416100362"/>
       <w:r>
@@ -3071,7 +3056,7 @@
             <o:lock v:ext="edit" aspectratio="t"/>
           </v:shapetype>
           <v:shape id="_x0000_s1032" type="#_x0000_t75" style="position:absolute;margin-left:-43.75pt;margin-top:.3pt;width:525.55pt;height:623.2pt;z-index:-251646976;mso-position-horizontal-relative:text;mso-position-vertical-relative:text" wrapcoords="-38 0 -38 21562 21600 21562 21600 0 -38 0">
-            <v:imagedata r:id="rId12" o:title="Classe TP3"/>
+            <v:imagedata r:id="rId11" o:title="Classe TP3"/>
             <w10:wrap type="tight"/>
           </v:shape>
         </w:pict>
@@ -3177,8 +3162,8 @@
       <w:r>
         <w:lastRenderedPageBreak/>
         <w:pict w14:anchorId="2263AD5E">
-          <v:shape id="_x0000_i1025" type="#_x0000_t75" style="width:652.7pt;height:477.8pt">
-            <v:imagedata r:id="rId13" o:title="Classe TP3"/>
+          <v:shape id="_x0000_i1025" type="#_x0000_t75" style="width:652.5pt;height:477pt">
+            <v:imagedata r:id="rId12" o:title="Classe TP3"/>
           </v:shape>
         </w:pict>
       </w:r>
@@ -3194,7 +3179,7 @@
         <w:lastRenderedPageBreak/>
         <w:pict w14:anchorId="64FEC40A">
           <v:shape id="_x0000_s1033" type="#_x0000_t75" style="position:absolute;margin-left:-27.25pt;margin-top:52.65pt;width:687.6pt;height:317.6pt;z-index:-251644928;mso-position-horizontal-relative:text;mso-position-vertical-relative:text" wrapcoords="-38 0 -38 21514 21600 21514 21600 0 -38 0">
-            <v:imagedata r:id="rId14" o:title="guivpp"/>
+            <v:imagedata r:id="rId13" o:title="guivpp"/>
             <w10:wrap type="tight"/>
           </v:shape>
         </w:pict>
@@ -3202,7 +3187,7 @@
     </w:p>
     <w:p>
       <w:pPr>
-        <w:pStyle w:val="Heading1"/>
+        <w:pStyle w:val="Titre1"/>
         <w:sectPr>
           <w:pgSz w:w="15840" w:h="12240" w:orient="landscape"/>
           <w:pgMar w:top="1800" w:right="1440" w:bottom="1800" w:left="1440" w:header="708" w:footer="708" w:gutter="0"/>
@@ -3214,7 +3199,7 @@
     </w:p>
     <w:p>
       <w:pPr>
-        <w:pStyle w:val="Heading1"/>
+        <w:pStyle w:val="Titre1"/>
       </w:pPr>
       <w:r>
         <w:lastRenderedPageBreak/>
@@ -3224,7 +3209,7 @@
     <w:p/>
     <w:p>
       <w:pPr>
-        <w:pStyle w:val="Heading2"/>
+        <w:pStyle w:val="Titre2"/>
       </w:pPr>
       <w:r>
         <w:t>Diagramme d’états d’une activité</w:t>
@@ -3232,7 +3217,7 @@
     </w:p>
     <w:p>
       <w:pPr>
-        <w:pStyle w:val="Heading2"/>
+        <w:pStyle w:val="Titre2"/>
       </w:pPr>
       <w:r>
         <w:rPr>
@@ -3240,7 +3225,7 @@
         </w:rPr>
         <w:pict w14:anchorId="1CB3AC1F">
           <v:shape id="_x0000_s1037" type="#_x0000_t75" style="position:absolute;margin-left:-1.5pt;margin-top:8.05pt;width:6in;height:258.75pt;z-index:251675648;mso-position-horizontal-relative:text;mso-position-vertical-relative:text">
-            <v:imagedata r:id="rId15" o:title="captureétatsact"/>
+            <v:imagedata r:id="rId14" o:title="captureétatsact"/>
             <w10:wrap type="square"/>
           </v:shape>
         </w:pict>
@@ -3766,7 +3751,7 @@
     </w:p>
     <w:p>
       <w:pPr>
-        <w:pStyle w:val="Heading2"/>
+        <w:pStyle w:val="Titre2"/>
         <w:sectPr>
           <w:pgSz w:w="12240" w:h="15840"/>
           <w:pgMar w:top="1440" w:right="1800" w:bottom="1440" w:left="1800" w:header="708" w:footer="708" w:gutter="0"/>
@@ -3781,7 +3766,7 @@
         <w:lastRenderedPageBreak/>
         <w:pict w14:anchorId="33DED7BC">
           <v:shape id="_x0000_s1035" type="#_x0000_t75" style="position:absolute;margin-left:0;margin-top:55.5pt;width:431.4pt;height:307pt;z-index:-251642880;mso-position-horizontal-relative:text;mso-position-vertical-relative:text" wrapcoords="-38 0 -38 21547 21600 21547 21600 0 -38 0">
-            <v:imagedata r:id="rId16" o:title="États Horaire"/>
+            <v:imagedata r:id="rId15" o:title="États Horaire"/>
             <w10:wrap type="tight"/>
           </v:shape>
         </w:pict>
@@ -4095,7 +4080,7 @@
     </w:p>
     <w:p>
       <w:pPr>
-        <w:pStyle w:val="Heading1"/>
+        <w:pStyle w:val="Titre1"/>
       </w:pPr>
       <w:r>
         <w:lastRenderedPageBreak/>
@@ -4105,14 +4090,14 @@
     </w:p>
     <w:p>
       <w:pPr>
-        <w:pStyle w:val="Heading2"/>
+        <w:pStyle w:val="Titre2"/>
       </w:pPr>
       <w:bookmarkStart w:id="3" w:name="_Toc413142412"/>
     </w:p>
     <w:p/>
     <w:p>
       <w:pPr>
-        <w:pStyle w:val="Heading2"/>
+        <w:pStyle w:val="Titre2"/>
       </w:pPr>
       <w:bookmarkStart w:id="4" w:name="_Toc416100365"/>
       <w:r>
@@ -4144,7 +4129,7 @@
           <w:noProof/>
           <w:sz w:val="24"/>
           <w:szCs w:val="24"/>
-          <w:lang w:eastAsia="fr-CA"/>
+          <w:lang w:val="en-CA" w:eastAsia="en-CA"/>
         </w:rPr>
         <w:drawing>
           <wp:inline distT="0" distB="0" distL="0" distR="0" wp14:anchorId="0941FE17" wp14:editId="66B1FB11">
@@ -4164,7 +4149,7 @@
                     </pic:cNvPicPr>
                   </pic:nvPicPr>
                   <pic:blipFill>
-                    <a:blip r:embed="rId17">
+                    <a:blip r:embed="rId16">
                       <a:extLst>
                         <a:ext uri="{28A0092B-C50C-407E-A947-70E740481C1C}">
                           <a14:useLocalDpi xmlns:a14="http://schemas.microsoft.com/office/drawing/2010/main" val="0"/>
@@ -4785,7 +4770,7 @@
     <w:p/>
     <w:p>
       <w:pPr>
-        <w:pStyle w:val="Heading2"/>
+        <w:pStyle w:val="Titre2"/>
       </w:pPr>
       <w:bookmarkStart w:id="5" w:name="_Toc413142413"/>
       <w:bookmarkStart w:id="6" w:name="_Toc416100366"/>
@@ -4818,7 +4803,7 @@
           <w:rFonts w:ascii="Arial" w:hAnsi="Arial" w:cs="Arial"/>
           <w:noProof/>
           <w:sz w:val="24"/>
-          <w:lang w:eastAsia="fr-CA"/>
+          <w:lang w:val="en-CA" w:eastAsia="en-CA"/>
         </w:rPr>
         <w:drawing>
           <wp:inline distT="0" distB="0" distL="0" distR="0" wp14:anchorId="5490A0A9" wp14:editId="2475105D">
@@ -4838,7 +4823,7 @@
                     </pic:cNvPicPr>
                   </pic:nvPicPr>
                   <pic:blipFill>
-                    <a:blip r:embed="rId18">
+                    <a:blip r:embed="rId17">
                       <a:extLst>
                         <a:ext uri="{28A0092B-C50C-407E-A947-70E740481C1C}">
                           <a14:useLocalDpi xmlns:a14="http://schemas.microsoft.com/office/drawing/2010/main" val="0"/>
@@ -5216,24 +5201,36 @@
     </w:p>
     <w:p>
       <w:pPr>
-        <w:spacing w:after="160" w:line="259" w:lineRule="auto"/>
-        <w:rPr>
-          <w:rFonts w:asciiTheme="majorHAnsi" w:eastAsiaTheme="majorEastAsia" w:hAnsiTheme="majorHAnsi" w:cstheme="majorBidi"/>
-          <w:b/>
-          <w:bCs/>
-          <w:color w:val="5B9BD5" w:themeColor="accent1"/>
-          <w:sz w:val="26"/>
-          <w:szCs w:val="26"/>
-        </w:rPr>
-      </w:pPr>
-      <w:r>
+        <w:pStyle w:val="Titre2"/>
+      </w:pPr>
+      <w:r>
+        <w:rPr>
+          <w:noProof/>
+        </w:rPr>
         <w:lastRenderedPageBreak/>
+        <w:pict w14:anchorId="3FDF19F1">
+          <v:shape id="_x0000_s1039" type="#_x0000_t75" style="position:absolute;margin-left:-15pt;margin-top:66.8pt;width:6in;height:178pt;z-index:251677696;mso-position-horizontal-relative:text;mso-position-vertical-relative:text">
+            <v:imagedata r:id="rId18" o:title="TP3DiagrammeDeSequenceSystemeJouHeure"/>
+            <w10:wrap type="square"/>
+          </v:shape>
+        </w:pict>
+      </w:r>
+      <w:r>
+        <w:t>Validation qu’un jour/heure de début est valide pour un cours donné</w:t>
+      </w:r>
+    </w:p>
+    <w:p/>
+    <w:p>
+      <w:r>
+        <w:t>Le diagramme a été modifié pour correspondre aux classes et fonctions de notre application.</w:t>
+      </w:r>
+      <w:r>
         <w:br w:type="page"/>
       </w:r>
     </w:p>
     <w:p>
       <w:pPr>
-        <w:pStyle w:val="Heading2"/>
+        <w:pStyle w:val="Titre2"/>
       </w:pPr>
       <w:r>
         <w:lastRenderedPageBreak/>
@@ -5248,6 +5245,45 @@
       <w:bookmarkEnd w:id="7"/>
     </w:p>
     <w:p/>
+    <w:p>
+      <w:r>
+        <w:t xml:space="preserve">Étant donné la taille du diagramme, nous avons inclus une image exportée de </w:t>
+      </w:r>
+      <w:r>
+        <w:rPr>
+          <w:i/>
+        </w:rPr>
+        <w:t xml:space="preserve">Visual </w:t>
+      </w:r>
+      <w:proofErr w:type="spellStart"/>
+      <w:r>
+        <w:rPr>
+          <w:i/>
+        </w:rPr>
+        <w:t>Paradigm</w:t>
+      </w:r>
+      <w:proofErr w:type="spellEnd"/>
+      <w:r>
+        <w:t xml:space="preserve"> en pièce jointe avec le rapport. Vous pouvez aussi l’ouvrir directement dans </w:t>
+      </w:r>
+      <w:r>
+        <w:rPr>
+          <w:i/>
+        </w:rPr>
+        <w:t xml:space="preserve">Visual </w:t>
+      </w:r>
+      <w:proofErr w:type="spellStart"/>
+      <w:r>
+        <w:rPr>
+          <w:i/>
+        </w:rPr>
+        <w:t>Paradigm</w:t>
+      </w:r>
+      <w:proofErr w:type="spellEnd"/>
+      <w:r>
+        <w:t>.</w:t>
+      </w:r>
+    </w:p>
     <w:p/>
     <w:p>
       <w:pPr>
@@ -5259,12 +5295,19 @@
         </w:sectPr>
       </w:pPr>
       <w:bookmarkStart w:id="8" w:name="_GoBack"/>
+      <w:r>
+        <w:lastRenderedPageBreak/>
+        <w:pict w14:anchorId="07B6ECAF">
+          <v:shape id="_x0000_i1026" type="#_x0000_t75" style="width:448.5pt;height:655.5pt">
+            <v:imagedata r:id="rId19" o:title="TP3DiagrammeDeSequenceSysteme"/>
+          </v:shape>
+        </w:pict>
+      </w:r>
       <w:bookmarkEnd w:id="8"/>
     </w:p>
-    <w:p/>
-    <w:p>
-      <w:pPr>
-        <w:pStyle w:val="Heading1"/>
+    <w:p>
+      <w:pPr>
+        <w:pStyle w:val="Titre1"/>
       </w:pPr>
       <w:bookmarkStart w:id="9" w:name="_Toc416100369"/>
       <w:r>
@@ -5275,12 +5318,7 @@
     </w:p>
     <w:p>
       <w:pPr>
-        <w:pStyle w:val="Heading2"/>
-      </w:pPr>
-    </w:p>
-    <w:p>
-      <w:pPr>
-        <w:pStyle w:val="Heading2"/>
+        <w:pStyle w:val="Titre2"/>
       </w:pPr>
       <w:bookmarkStart w:id="10" w:name="_Toc416100370"/>
       <w:r>
@@ -5301,7 +5339,7 @@
       <w:r>
         <w:rPr>
           <w:noProof/>
-          <w:lang w:eastAsia="fr-CA"/>
+          <w:lang w:val="en-CA" w:eastAsia="en-CA"/>
         </w:rPr>
         <w:drawing>
           <wp:inline distT="0" distB="0" distL="0" distR="0" wp14:anchorId="0707232A" wp14:editId="37DCA9E5">
@@ -5321,7 +5359,7 @@
                     </pic:cNvPicPr>
                   </pic:nvPicPr>
                   <pic:blipFill>
-                    <a:blip r:embed="rId19">
+                    <a:blip r:embed="rId20">
                       <a:extLst>
                         <a:ext uri="{28A0092B-C50C-407E-A947-70E740481C1C}">
                           <a14:useLocalDpi xmlns:a14="http://schemas.microsoft.com/office/drawing/2010/main" val="0"/>
@@ -5355,7 +5393,7 @@
     </w:p>
     <w:p>
       <w:pPr>
-        <w:pStyle w:val="Heading2"/>
+        <w:pStyle w:val="Titre2"/>
         <w:sectPr>
           <w:pgSz w:w="12240" w:h="15840"/>
           <w:pgMar w:top="1440" w:right="1800" w:bottom="1440" w:left="1800" w:header="708" w:footer="708" w:gutter="0"/>
@@ -5367,12 +5405,12 @@
     </w:p>
     <w:p>
       <w:pPr>
-        <w:pStyle w:val="Heading2"/>
+        <w:pStyle w:val="Titre2"/>
       </w:pPr>
       <w:r>
         <w:rPr>
           <w:noProof/>
-          <w:lang w:eastAsia="fr-CA"/>
+          <w:lang w:val="en-CA" w:eastAsia="en-CA"/>
         </w:rPr>
         <w:lastRenderedPageBreak/>
         <w:drawing>
@@ -5401,7 +5439,7 @@
                     </pic:cNvPicPr>
                   </pic:nvPicPr>
                   <pic:blipFill>
-                    <a:blip r:embed="rId20">
+                    <a:blip r:embed="rId21">
                       <a:extLst>
                         <a:ext uri="{28A0092B-C50C-407E-A947-70E740481C1C}">
                           <a14:useLocalDpi xmlns:a14="http://schemas.microsoft.com/office/drawing/2010/main" val="0"/>
@@ -5451,7 +5489,7 @@
     </w:p>
     <w:p>
       <w:pPr>
-        <w:pStyle w:val="Heading2"/>
+        <w:pStyle w:val="Titre2"/>
       </w:pPr>
       <w:bookmarkStart w:id="12" w:name="_Toc411942605"/>
       <w:bookmarkStart w:id="13" w:name="_Toc416100372"/>
@@ -6396,17 +6434,17 @@
     </w:p>
     <w:p>
       <w:pPr>
-        <w:pStyle w:val="Heading2"/>
-      </w:pPr>
-    </w:p>
-    <w:p>
-      <w:pPr>
-        <w:pStyle w:val="Heading2"/>
-      </w:pPr>
-    </w:p>
-    <w:p>
-      <w:pPr>
-        <w:pStyle w:val="Heading2"/>
+        <w:pStyle w:val="Titre2"/>
+      </w:pPr>
+    </w:p>
+    <w:p>
+      <w:pPr>
+        <w:pStyle w:val="Titre2"/>
+      </w:pPr>
+    </w:p>
+    <w:p>
+      <w:pPr>
+        <w:pStyle w:val="Titre2"/>
         <w:sectPr>
           <w:type w:val="continuous"/>
           <w:pgSz w:w="12240" w:h="15840"/>
@@ -6418,7 +6456,7 @@
     </w:p>
     <w:p>
       <w:pPr>
-        <w:pStyle w:val="Heading2"/>
+        <w:pStyle w:val="Titre2"/>
       </w:pPr>
       <w:bookmarkStart w:id="14" w:name="_Toc416100373"/>
       <w:r>
@@ -6464,7 +6502,7 @@
           <w:b/>
           <w:i/>
           <w:noProof/>
-          <w:lang w:eastAsia="fr-CA"/>
+          <w:lang w:val="en-CA" w:eastAsia="en-CA"/>
         </w:rPr>
         <w:drawing>
           <wp:inline distT="0" distB="0" distL="0" distR="0" wp14:anchorId="4F570BC4" wp14:editId="36D6B60F">
@@ -6484,7 +6522,7 @@
                     </pic:cNvPicPr>
                   </pic:nvPicPr>
                   <pic:blipFill>
-                    <a:blip r:embed="rId21">
+                    <a:blip r:embed="rId22">
                       <a:extLst>
                         <a:ext uri="{28A0092B-C50C-407E-A947-70E740481C1C}">
                           <a14:useLocalDpi xmlns:a14="http://schemas.microsoft.com/office/drawing/2010/main" val="0"/>
@@ -6562,7 +6600,7 @@
 </file>
 
 <file path=word/numbering.xml><?xml version="1.0" encoding="utf-8"?>
-<w:numbering xmlns:wpc="http://schemas.microsoft.com/office/word/2010/wordprocessingCanvas" xmlns:mc="http://schemas.openxmlformats.org/markup-compatibility/2006" xmlns:o="urn:schemas-microsoft-com:office:office" xmlns:r="http://schemas.openxmlformats.org/officeDocument/2006/relationships" xmlns:m="http://schemas.openxmlformats.org/officeDocument/2006/math" xmlns:v="urn:schemas-microsoft-com:vml" xmlns:wp14="http://schemas.microsoft.com/office/word/2010/wordprocessingDrawing" xmlns:wp="http://schemas.openxmlformats.org/drawingml/2006/wordprocessingDrawing" xmlns:w10="urn:schemas-microsoft-com:office:word" xmlns:w="http://schemas.openxmlformats.org/wordprocessingml/2006/main" xmlns:w14="http://schemas.microsoft.com/office/word/2010/wordml" xmlns:wpg="http://schemas.microsoft.com/office/word/2010/wordprocessingGroup" xmlns:wpi="http://schemas.microsoft.com/office/word/2010/wordprocessingInk" xmlns:wne="http://schemas.microsoft.com/office/word/2006/wordml" xmlns:wps="http://schemas.microsoft.com/office/word/2010/wordprocessingShape" mc:Ignorable="w14 wp14">
+<w:numbering xmlns:wpc="http://schemas.microsoft.com/office/word/2010/wordprocessingCanvas" xmlns:mc="http://schemas.openxmlformats.org/markup-compatibility/2006" xmlns:o="urn:schemas-microsoft-com:office:office" xmlns:r="http://schemas.openxmlformats.org/officeDocument/2006/relationships" xmlns:m="http://schemas.openxmlformats.org/officeDocument/2006/math" xmlns:v="urn:schemas-microsoft-com:vml" xmlns:wp14="http://schemas.microsoft.com/office/word/2010/wordprocessingDrawing" xmlns:wp="http://schemas.openxmlformats.org/drawingml/2006/wordprocessingDrawing" xmlns:w10="urn:schemas-microsoft-com:office:word" xmlns:w="http://schemas.openxmlformats.org/wordprocessingml/2006/main" xmlns:w14="http://schemas.microsoft.com/office/word/2010/wordml" xmlns:w15="http://schemas.microsoft.com/office/word/2012/wordml" xmlns:wpg="http://schemas.microsoft.com/office/word/2010/wordprocessingGroup" xmlns:wpi="http://schemas.microsoft.com/office/word/2010/wordprocessingInk" xmlns:wne="http://schemas.microsoft.com/office/word/2006/wordml" xmlns:wps="http://schemas.microsoft.com/office/word/2010/wordprocessingShape" mc:Ignorable="w14 w15 wp14">
   <w:abstractNum w:abstractNumId="0">
     <w:nsid w:val="55CA6964"/>
     <w:multiLevelType w:val="hybridMultilevel"/>
@@ -6683,7 +6721,7 @@
 </file>
 
 <file path=word/styles.xml><?xml version="1.0" encoding="utf-8"?>
-<w:styles xmlns:mc="http://schemas.openxmlformats.org/markup-compatibility/2006" xmlns:r="http://schemas.openxmlformats.org/officeDocument/2006/relationships" xmlns:w="http://schemas.openxmlformats.org/wordprocessingml/2006/main" xmlns:w14="http://schemas.microsoft.com/office/word/2010/wordml" mc:Ignorable="w14">
+<w:styles xmlns:mc="http://schemas.openxmlformats.org/markup-compatibility/2006" xmlns:r="http://schemas.openxmlformats.org/officeDocument/2006/relationships" xmlns:w="http://schemas.openxmlformats.org/wordprocessingml/2006/main" xmlns:w14="http://schemas.microsoft.com/office/word/2010/wordml" xmlns:w15="http://schemas.microsoft.com/office/word/2012/wordml" mc:Ignorable="w14 w15">
   <w:docDefaults>
     <w:rPrDefault>
       <w:rPr>
@@ -6699,144 +6737,378 @@
       </w:pPr>
     </w:pPrDefault>
   </w:docDefaults>
-  <w:latentStyles w:defLockedState="0" w:defUIPriority="99" w:defSemiHidden="1" w:defUnhideWhenUsed="1" w:defQFormat="0" w:count="267">
-    <w:lsdException w:name="Normal" w:semiHidden="0" w:uiPriority="0" w:unhideWhenUsed="0" w:qFormat="1"/>
-    <w:lsdException w:name="heading 1" w:semiHidden="0" w:uiPriority="9" w:unhideWhenUsed="0" w:qFormat="1"/>
-    <w:lsdException w:name="heading 2" w:uiPriority="9" w:qFormat="1"/>
-    <w:lsdException w:name="heading 3" w:uiPriority="9" w:qFormat="1"/>
-    <w:lsdException w:name="heading 4" w:uiPriority="9" w:qFormat="1"/>
-    <w:lsdException w:name="heading 5" w:uiPriority="9" w:qFormat="1"/>
-    <w:lsdException w:name="heading 6" w:uiPriority="9" w:qFormat="1"/>
-    <w:lsdException w:name="heading 7" w:uiPriority="9" w:qFormat="1"/>
-    <w:lsdException w:name="heading 8" w:uiPriority="9" w:qFormat="1"/>
-    <w:lsdException w:name="heading 9" w:uiPriority="9" w:qFormat="1"/>
-    <w:lsdException w:name="toc 1" w:uiPriority="39"/>
-    <w:lsdException w:name="toc 2" w:uiPriority="39"/>
-    <w:lsdException w:name="toc 3" w:uiPriority="39"/>
-    <w:lsdException w:name="toc 4" w:uiPriority="39"/>
-    <w:lsdException w:name="toc 5" w:uiPriority="39"/>
-    <w:lsdException w:name="toc 6" w:uiPriority="39"/>
-    <w:lsdException w:name="toc 7" w:uiPriority="39"/>
-    <w:lsdException w:name="toc 8" w:uiPriority="39"/>
-    <w:lsdException w:name="toc 9" w:uiPriority="39"/>
-    <w:lsdException w:name="caption" w:uiPriority="35" w:qFormat="1"/>
-    <w:lsdException w:name="Title" w:semiHidden="0" w:uiPriority="10" w:unhideWhenUsed="0" w:qFormat="1"/>
-    <w:lsdException w:name="Default Paragraph Font" w:uiPriority="1"/>
-    <w:lsdException w:name="Subtitle" w:semiHidden="0" w:uiPriority="11" w:unhideWhenUsed="0" w:qFormat="1"/>
-    <w:lsdException w:name="Strong" w:semiHidden="0" w:uiPriority="22" w:unhideWhenUsed="0" w:qFormat="1"/>
-    <w:lsdException w:name="Emphasis" w:semiHidden="0" w:uiPriority="20" w:unhideWhenUsed="0" w:qFormat="1"/>
-    <w:lsdException w:name="Table Grid" w:semiHidden="0" w:uiPriority="39" w:unhideWhenUsed="0"/>
-    <w:lsdException w:name="Placeholder Text" w:unhideWhenUsed="0"/>
-    <w:lsdException w:name="No Spacing" w:semiHidden="0" w:uiPriority="1" w:unhideWhenUsed="0" w:qFormat="1"/>
-    <w:lsdException w:name="Light Shading" w:semiHidden="0" w:uiPriority="60" w:unhideWhenUsed="0"/>
-    <w:lsdException w:name="Light List" w:semiHidden="0" w:uiPriority="61" w:unhideWhenUsed="0"/>
-    <w:lsdException w:name="Light Grid" w:semiHidden="0" w:uiPriority="62" w:unhideWhenUsed="0"/>
-    <w:lsdException w:name="Medium Shading 1" w:semiHidden="0" w:uiPriority="63" w:unhideWhenUsed="0"/>
-    <w:lsdException w:name="Medium Shading 2" w:semiHidden="0" w:uiPriority="64" w:unhideWhenUsed="0"/>
-    <w:lsdException w:name="Medium List 1" w:semiHidden="0" w:uiPriority="65" w:unhideWhenUsed="0"/>
-    <w:lsdException w:name="Medium List 2" w:semiHidden="0" w:uiPriority="66" w:unhideWhenUsed="0"/>
-    <w:lsdException w:name="Medium Grid 1" w:semiHidden="0" w:uiPriority="67" w:unhideWhenUsed="0"/>
-    <w:lsdException w:name="Medium Grid 2" w:semiHidden="0" w:uiPriority="68" w:unhideWhenUsed="0"/>
-    <w:lsdException w:name="Medium Grid 3" w:semiHidden="0" w:uiPriority="69" w:unhideWhenUsed="0"/>
-    <w:lsdException w:name="Dark List" w:semiHidden="0" w:uiPriority="70" w:unhideWhenUsed="0"/>
-    <w:lsdException w:name="Colorful Shading" w:semiHidden="0" w:uiPriority="71" w:unhideWhenUsed="0"/>
-    <w:lsdException w:name="Colorful List" w:semiHidden="0" w:uiPriority="72" w:unhideWhenUsed="0"/>
-    <w:lsdException w:name="Colorful Grid" w:semiHidden="0" w:uiPriority="73" w:unhideWhenUsed="0"/>
-    <w:lsdException w:name="Light Shading Accent 1" w:semiHidden="0" w:uiPriority="60" w:unhideWhenUsed="0"/>
-    <w:lsdException w:name="Light List Accent 1" w:semiHidden="0" w:uiPriority="61" w:unhideWhenUsed="0"/>
-    <w:lsdException w:name="Light Grid Accent 1" w:semiHidden="0" w:uiPriority="62" w:unhideWhenUsed="0"/>
-    <w:lsdException w:name="Medium Shading 1 Accent 1" w:semiHidden="0" w:uiPriority="63" w:unhideWhenUsed="0"/>
-    <w:lsdException w:name="Medium Shading 2 Accent 1" w:semiHidden="0" w:uiPriority="64" w:unhideWhenUsed="0"/>
-    <w:lsdException w:name="Medium List 1 Accent 1" w:semiHidden="0" w:uiPriority="65" w:unhideWhenUsed="0"/>
-    <w:lsdException w:name="Revision" w:unhideWhenUsed="0"/>
-    <w:lsdException w:name="List Paragraph" w:semiHidden="0" w:uiPriority="0" w:unhideWhenUsed="0" w:qFormat="1"/>
-    <w:lsdException w:name="Quote" w:semiHidden="0" w:uiPriority="29" w:unhideWhenUsed="0" w:qFormat="1"/>
-    <w:lsdException w:name="Intense Quote" w:semiHidden="0" w:uiPriority="30" w:unhideWhenUsed="0" w:qFormat="1"/>
-    <w:lsdException w:name="Medium List 2 Accent 1" w:semiHidden="0" w:uiPriority="66" w:unhideWhenUsed="0"/>
-    <w:lsdException w:name="Medium Grid 1 Accent 1" w:semiHidden="0" w:uiPriority="67" w:unhideWhenUsed="0"/>
-    <w:lsdException w:name="Medium Grid 2 Accent 1" w:semiHidden="0" w:uiPriority="68" w:unhideWhenUsed="0"/>
-    <w:lsdException w:name="Medium Grid 3 Accent 1" w:semiHidden="0" w:uiPriority="69" w:unhideWhenUsed="0"/>
-    <w:lsdException w:name="Dark List Accent 1" w:semiHidden="0" w:uiPriority="70" w:unhideWhenUsed="0"/>
-    <w:lsdException w:name="Colorful Shading Accent 1" w:semiHidden="0" w:uiPriority="71" w:unhideWhenUsed="0"/>
-    <w:lsdException w:name="Colorful List Accent 1" w:semiHidden="0" w:uiPriority="72" w:unhideWhenUsed="0"/>
-    <w:lsdException w:name="Colorful Grid Accent 1" w:semiHidden="0" w:uiPriority="73" w:unhideWhenUsed="0"/>
-    <w:lsdException w:name="Light Shading Accent 2" w:semiHidden="0" w:uiPriority="60" w:unhideWhenUsed="0"/>
-    <w:lsdException w:name="Light List Accent 2" w:semiHidden="0" w:uiPriority="61" w:unhideWhenUsed="0"/>
-    <w:lsdException w:name="Light Grid Accent 2" w:semiHidden="0" w:uiPriority="62" w:unhideWhenUsed="0"/>
-    <w:lsdException w:name="Medium Shading 1 Accent 2" w:semiHidden="0" w:uiPriority="63" w:unhideWhenUsed="0"/>
-    <w:lsdException w:name="Medium Shading 2 Accent 2" w:semiHidden="0" w:uiPriority="64" w:unhideWhenUsed="0"/>
-    <w:lsdException w:name="Medium List 1 Accent 2" w:semiHidden="0" w:uiPriority="65" w:unhideWhenUsed="0"/>
-    <w:lsdException w:name="Medium List 2 Accent 2" w:semiHidden="0" w:uiPriority="66" w:unhideWhenUsed="0"/>
-    <w:lsdException w:name="Medium Grid 1 Accent 2" w:semiHidden="0" w:uiPriority="67" w:unhideWhenUsed="0"/>
-    <w:lsdException w:name="Medium Grid 2 Accent 2" w:semiHidden="0" w:uiPriority="68" w:unhideWhenUsed="0"/>
-    <w:lsdException w:name="Medium Grid 3 Accent 2" w:semiHidden="0" w:uiPriority="69" w:unhideWhenUsed="0"/>
-    <w:lsdException w:name="Dark List Accent 2" w:semiHidden="0" w:uiPriority="70" w:unhideWhenUsed="0"/>
-    <w:lsdException w:name="Colorful Shading Accent 2" w:semiHidden="0" w:uiPriority="71" w:unhideWhenUsed="0"/>
-    <w:lsdException w:name="Colorful List Accent 2" w:semiHidden="0" w:uiPriority="72" w:unhideWhenUsed="0"/>
-    <w:lsdException w:name="Colorful Grid Accent 2" w:semiHidden="0" w:uiPriority="73" w:unhideWhenUsed="0"/>
-    <w:lsdException w:name="Light Shading Accent 3" w:semiHidden="0" w:uiPriority="60" w:unhideWhenUsed="0"/>
-    <w:lsdException w:name="Light List Accent 3" w:semiHidden="0" w:uiPriority="61" w:unhideWhenUsed="0"/>
-    <w:lsdException w:name="Light Grid Accent 3" w:semiHidden="0" w:uiPriority="62" w:unhideWhenUsed="0"/>
-    <w:lsdException w:name="Medium Shading 1 Accent 3" w:semiHidden="0" w:uiPriority="63" w:unhideWhenUsed="0"/>
-    <w:lsdException w:name="Medium Shading 2 Accent 3" w:semiHidden="0" w:uiPriority="64" w:unhideWhenUsed="0"/>
-    <w:lsdException w:name="Medium List 1 Accent 3" w:semiHidden="0" w:uiPriority="65" w:unhideWhenUsed="0"/>
-    <w:lsdException w:name="Medium List 2 Accent 3" w:semiHidden="0" w:uiPriority="66" w:unhideWhenUsed="0"/>
-    <w:lsdException w:name="Medium Grid 1 Accent 3" w:semiHidden="0" w:uiPriority="67" w:unhideWhenUsed="0"/>
-    <w:lsdException w:name="Medium Grid 2 Accent 3" w:semiHidden="0" w:uiPriority="68" w:unhideWhenUsed="0"/>
-    <w:lsdException w:name="Medium Grid 3 Accent 3" w:semiHidden="0" w:uiPriority="69" w:unhideWhenUsed="0"/>
-    <w:lsdException w:name="Dark List Accent 3" w:semiHidden="0" w:uiPriority="70" w:unhideWhenUsed="0"/>
-    <w:lsdException w:name="Colorful Shading Accent 3" w:semiHidden="0" w:uiPriority="71" w:unhideWhenUsed="0"/>
-    <w:lsdException w:name="Colorful List Accent 3" w:semiHidden="0" w:uiPriority="72" w:unhideWhenUsed="0"/>
-    <w:lsdException w:name="Colorful Grid Accent 3" w:semiHidden="0" w:uiPriority="73" w:unhideWhenUsed="0"/>
-    <w:lsdException w:name="Light Shading Accent 4" w:semiHidden="0" w:uiPriority="60" w:unhideWhenUsed="0"/>
-    <w:lsdException w:name="Light List Accent 4" w:semiHidden="0" w:uiPriority="61" w:unhideWhenUsed="0"/>
-    <w:lsdException w:name="Light Grid Accent 4" w:semiHidden="0" w:uiPriority="62" w:unhideWhenUsed="0"/>
-    <w:lsdException w:name="Medium Shading 1 Accent 4" w:semiHidden="0" w:uiPriority="63" w:unhideWhenUsed="0"/>
-    <w:lsdException w:name="Medium Shading 2 Accent 4" w:semiHidden="0" w:uiPriority="64" w:unhideWhenUsed="0"/>
-    <w:lsdException w:name="Medium List 1 Accent 4" w:semiHidden="0" w:uiPriority="65" w:unhideWhenUsed="0"/>
-    <w:lsdException w:name="Medium List 2 Accent 4" w:semiHidden="0" w:uiPriority="66" w:unhideWhenUsed="0"/>
-    <w:lsdException w:name="Medium Grid 1 Accent 4" w:semiHidden="0" w:uiPriority="67" w:unhideWhenUsed="0"/>
-    <w:lsdException w:name="Medium Grid 2 Accent 4" w:semiHidden="0" w:uiPriority="68" w:unhideWhenUsed="0"/>
-    <w:lsdException w:name="Medium Grid 3 Accent 4" w:semiHidden="0" w:uiPriority="69" w:unhideWhenUsed="0"/>
-    <w:lsdException w:name="Dark List Accent 4" w:semiHidden="0" w:uiPriority="70" w:unhideWhenUsed="0"/>
-    <w:lsdException w:name="Colorful Shading Accent 4" w:semiHidden="0" w:uiPriority="71" w:unhideWhenUsed="0"/>
-    <w:lsdException w:name="Colorful List Accent 4" w:semiHidden="0" w:uiPriority="72" w:unhideWhenUsed="0"/>
-    <w:lsdException w:name="Colorful Grid Accent 4" w:semiHidden="0" w:uiPriority="73" w:unhideWhenUsed="0"/>
-    <w:lsdException w:name="Light Shading Accent 5" w:semiHidden="0" w:uiPriority="60" w:unhideWhenUsed="0"/>
-    <w:lsdException w:name="Light List Accent 5" w:semiHidden="0" w:uiPriority="61" w:unhideWhenUsed="0"/>
-    <w:lsdException w:name="Light Grid Accent 5" w:semiHidden="0" w:uiPriority="62" w:unhideWhenUsed="0"/>
-    <w:lsdException w:name="Medium Shading 1 Accent 5" w:semiHidden="0" w:uiPriority="63" w:unhideWhenUsed="0"/>
-    <w:lsdException w:name="Medium Shading 2 Accent 5" w:semiHidden="0" w:uiPriority="64" w:unhideWhenUsed="0"/>
-    <w:lsdException w:name="Medium List 1 Accent 5" w:semiHidden="0" w:uiPriority="65" w:unhideWhenUsed="0"/>
-    <w:lsdException w:name="Medium List 2 Accent 5" w:semiHidden="0" w:uiPriority="66" w:unhideWhenUsed="0"/>
-    <w:lsdException w:name="Medium Grid 1 Accent 5" w:semiHidden="0" w:uiPriority="67" w:unhideWhenUsed="0"/>
-    <w:lsdException w:name="Medium Grid 2 Accent 5" w:semiHidden="0" w:uiPriority="68" w:unhideWhenUsed="0"/>
-    <w:lsdException w:name="Medium Grid 3 Accent 5" w:semiHidden="0" w:uiPriority="69" w:unhideWhenUsed="0"/>
-    <w:lsdException w:name="Dark List Accent 5" w:semiHidden="0" w:uiPriority="70" w:unhideWhenUsed="0"/>
-    <w:lsdException w:name="Colorful Shading Accent 5" w:semiHidden="0" w:uiPriority="71" w:unhideWhenUsed="0"/>
-    <w:lsdException w:name="Colorful List Accent 5" w:semiHidden="0" w:uiPriority="72" w:unhideWhenUsed="0"/>
-    <w:lsdException w:name="Colorful Grid Accent 5" w:semiHidden="0" w:uiPriority="73" w:unhideWhenUsed="0"/>
-    <w:lsdException w:name="Light Shading Accent 6" w:semiHidden="0" w:uiPriority="60" w:unhideWhenUsed="0"/>
-    <w:lsdException w:name="Light List Accent 6" w:semiHidden="0" w:uiPriority="61" w:unhideWhenUsed="0"/>
-    <w:lsdException w:name="Light Grid Accent 6" w:semiHidden="0" w:uiPriority="62" w:unhideWhenUsed="0"/>
-    <w:lsdException w:name="Medium Shading 1 Accent 6" w:semiHidden="0" w:uiPriority="63" w:unhideWhenUsed="0"/>
-    <w:lsdException w:name="Medium Shading 2 Accent 6" w:semiHidden="0" w:uiPriority="64" w:unhideWhenUsed="0"/>
-    <w:lsdException w:name="Medium List 1 Accent 6" w:semiHidden="0" w:uiPriority="65" w:unhideWhenUsed="0"/>
-    <w:lsdException w:name="Medium List 2 Accent 6" w:semiHidden="0" w:uiPriority="66" w:unhideWhenUsed="0"/>
-    <w:lsdException w:name="Medium Grid 1 Accent 6" w:semiHidden="0" w:uiPriority="67" w:unhideWhenUsed="0"/>
-    <w:lsdException w:name="Medium Grid 2 Accent 6" w:semiHidden="0" w:uiPriority="68" w:unhideWhenUsed="0"/>
-    <w:lsdException w:name="Medium Grid 3 Accent 6" w:semiHidden="0" w:uiPriority="69" w:unhideWhenUsed="0"/>
-    <w:lsdException w:name="Dark List Accent 6" w:semiHidden="0" w:uiPriority="70" w:unhideWhenUsed="0"/>
-    <w:lsdException w:name="Colorful Shading Accent 6" w:semiHidden="0" w:uiPriority="71" w:unhideWhenUsed="0"/>
-    <w:lsdException w:name="Colorful List Accent 6" w:semiHidden="0" w:uiPriority="72" w:unhideWhenUsed="0"/>
-    <w:lsdException w:name="Colorful Grid Accent 6" w:semiHidden="0" w:uiPriority="73" w:unhideWhenUsed="0"/>
-    <w:lsdException w:name="Subtle Emphasis" w:semiHidden="0" w:uiPriority="19" w:unhideWhenUsed="0" w:qFormat="1"/>
-    <w:lsdException w:name="Intense Emphasis" w:semiHidden="0" w:uiPriority="21" w:unhideWhenUsed="0" w:qFormat="1"/>
-    <w:lsdException w:name="Subtle Reference" w:semiHidden="0" w:uiPriority="31" w:unhideWhenUsed="0" w:qFormat="1"/>
-    <w:lsdException w:name="Intense Reference" w:semiHidden="0" w:uiPriority="32" w:unhideWhenUsed="0" w:qFormat="1"/>
-    <w:lsdException w:name="Book Title" w:semiHidden="0" w:uiPriority="33" w:unhideWhenUsed="0" w:qFormat="1"/>
-    <w:lsdException w:name="Bibliography" w:uiPriority="37"/>
-    <w:lsdException w:name="TOC Heading" w:uiPriority="39" w:qFormat="1"/>
+  <w:latentStyles w:defLockedState="0" w:defUIPriority="99" w:defSemiHidden="0" w:defUnhideWhenUsed="0" w:defQFormat="0" w:count="371">
+    <w:lsdException w:name="Normal" w:uiPriority="0" w:qFormat="1"/>
+    <w:lsdException w:name="heading 1" w:uiPriority="9" w:qFormat="1"/>
+    <w:lsdException w:name="heading 2" w:semiHidden="1" w:uiPriority="9" w:unhideWhenUsed="1" w:qFormat="1"/>
+    <w:lsdException w:name="heading 3" w:semiHidden="1" w:uiPriority="9" w:unhideWhenUsed="1" w:qFormat="1"/>
+    <w:lsdException w:name="heading 4" w:semiHidden="1" w:uiPriority="9" w:unhideWhenUsed="1" w:qFormat="1"/>
+    <w:lsdException w:name="heading 5" w:semiHidden="1" w:uiPriority="9" w:unhideWhenUsed="1" w:qFormat="1"/>
+    <w:lsdException w:name="heading 6" w:semiHidden="1" w:uiPriority="9" w:unhideWhenUsed="1" w:qFormat="1"/>
+    <w:lsdException w:name="heading 7" w:semiHidden="1" w:uiPriority="9" w:unhideWhenUsed="1" w:qFormat="1"/>
+    <w:lsdException w:name="heading 8" w:semiHidden="1" w:uiPriority="9" w:unhideWhenUsed="1" w:qFormat="1"/>
+    <w:lsdException w:name="heading 9" w:semiHidden="1" w:uiPriority="9" w:unhideWhenUsed="1" w:qFormat="1"/>
+    <w:lsdException w:name="index 1" w:semiHidden="1" w:unhideWhenUsed="1"/>
+    <w:lsdException w:name="index 2" w:semiHidden="1" w:unhideWhenUsed="1"/>
+    <w:lsdException w:name="index 3" w:semiHidden="1" w:unhideWhenUsed="1"/>
+    <w:lsdException w:name="index 4" w:semiHidden="1" w:unhideWhenUsed="1"/>
+    <w:lsdException w:name="index 5" w:semiHidden="1" w:unhideWhenUsed="1"/>
+    <w:lsdException w:name="index 6" w:semiHidden="1" w:unhideWhenUsed="1"/>
+    <w:lsdException w:name="index 7" w:semiHidden="1" w:unhideWhenUsed="1"/>
+    <w:lsdException w:name="index 8" w:semiHidden="1" w:unhideWhenUsed="1"/>
+    <w:lsdException w:name="index 9" w:semiHidden="1" w:unhideWhenUsed="1"/>
+    <w:lsdException w:name="toc 1" w:semiHidden="1" w:uiPriority="39" w:unhideWhenUsed="1"/>
+    <w:lsdException w:name="toc 2" w:semiHidden="1" w:uiPriority="39" w:unhideWhenUsed="1"/>
+    <w:lsdException w:name="toc 3" w:semiHidden="1" w:uiPriority="39" w:unhideWhenUsed="1"/>
+    <w:lsdException w:name="toc 4" w:semiHidden="1" w:uiPriority="39" w:unhideWhenUsed="1"/>
+    <w:lsdException w:name="toc 5" w:semiHidden="1" w:uiPriority="39" w:unhideWhenUsed="1"/>
+    <w:lsdException w:name="toc 6" w:semiHidden="1" w:uiPriority="39" w:unhideWhenUsed="1"/>
+    <w:lsdException w:name="toc 7" w:semiHidden="1" w:uiPriority="39" w:unhideWhenUsed="1"/>
+    <w:lsdException w:name="toc 8" w:semiHidden="1" w:uiPriority="39" w:unhideWhenUsed="1"/>
+    <w:lsdException w:name="toc 9" w:semiHidden="1" w:uiPriority="39" w:unhideWhenUsed="1"/>
+    <w:lsdException w:name="Normal Indent" w:semiHidden="1" w:unhideWhenUsed="1"/>
+    <w:lsdException w:name="footnote text" w:semiHidden="1" w:unhideWhenUsed="1"/>
+    <w:lsdException w:name="annotation text" w:semiHidden="1" w:unhideWhenUsed="1"/>
+    <w:lsdException w:name="header" w:semiHidden="1" w:unhideWhenUsed="1"/>
+    <w:lsdException w:name="footer" w:semiHidden="1" w:unhideWhenUsed="1"/>
+    <w:lsdException w:name="index heading" w:semiHidden="1" w:unhideWhenUsed="1"/>
+    <w:lsdException w:name="caption" w:semiHidden="1" w:uiPriority="35" w:unhideWhenUsed="1" w:qFormat="1"/>
+    <w:lsdException w:name="table of figures" w:semiHidden="1" w:unhideWhenUsed="1"/>
+    <w:lsdException w:name="envelope address" w:semiHidden="1" w:unhideWhenUsed="1"/>
+    <w:lsdException w:name="envelope return" w:semiHidden="1" w:unhideWhenUsed="1"/>
+    <w:lsdException w:name="footnote reference" w:semiHidden="1" w:unhideWhenUsed="1"/>
+    <w:lsdException w:name="annotation reference" w:semiHidden="1" w:unhideWhenUsed="1"/>
+    <w:lsdException w:name="line number" w:semiHidden="1" w:unhideWhenUsed="1"/>
+    <w:lsdException w:name="page number" w:semiHidden="1" w:unhideWhenUsed="1"/>
+    <w:lsdException w:name="endnote reference" w:semiHidden="1" w:unhideWhenUsed="1"/>
+    <w:lsdException w:name="endnote text" w:semiHidden="1" w:unhideWhenUsed="1"/>
+    <w:lsdException w:name="table of authorities" w:semiHidden="1" w:unhideWhenUsed="1"/>
+    <w:lsdException w:name="macro" w:semiHidden="1" w:unhideWhenUsed="1"/>
+    <w:lsdException w:name="toa heading" w:semiHidden="1" w:unhideWhenUsed="1"/>
+    <w:lsdException w:name="List" w:semiHidden="1" w:unhideWhenUsed="1"/>
+    <w:lsdException w:name="List Bullet" w:semiHidden="1" w:unhideWhenUsed="1"/>
+    <w:lsdException w:name="List Number" w:semiHidden="1" w:unhideWhenUsed="1"/>
+    <w:lsdException w:name="List 2" w:semiHidden="1" w:unhideWhenUsed="1"/>
+    <w:lsdException w:name="List 3" w:semiHidden="1" w:unhideWhenUsed="1"/>
+    <w:lsdException w:name="List 4" w:semiHidden="1" w:unhideWhenUsed="1"/>
+    <w:lsdException w:name="List 5" w:semiHidden="1" w:unhideWhenUsed="1"/>
+    <w:lsdException w:name="List Bullet 2" w:semiHidden="1" w:unhideWhenUsed="1"/>
+    <w:lsdException w:name="List Bullet 3" w:semiHidden="1" w:unhideWhenUsed="1"/>
+    <w:lsdException w:name="List Bullet 4" w:semiHidden="1" w:unhideWhenUsed="1"/>
+    <w:lsdException w:name="List Bullet 5" w:semiHidden="1" w:unhideWhenUsed="1"/>
+    <w:lsdException w:name="List Number 2" w:semiHidden="1" w:unhideWhenUsed="1"/>
+    <w:lsdException w:name="List Number 3" w:semiHidden="1" w:unhideWhenUsed="1"/>
+    <w:lsdException w:name="List Number 4" w:semiHidden="1" w:unhideWhenUsed="1"/>
+    <w:lsdException w:name="List Number 5" w:semiHidden="1" w:unhideWhenUsed="1"/>
+    <w:lsdException w:name="Title" w:uiPriority="10" w:qFormat="1"/>
+    <w:lsdException w:name="Closing" w:semiHidden="1" w:unhideWhenUsed="1"/>
+    <w:lsdException w:name="Signature" w:semiHidden="1" w:unhideWhenUsed="1"/>
+    <w:lsdException w:name="Default Paragraph Font" w:semiHidden="1" w:uiPriority="1" w:unhideWhenUsed="1"/>
+    <w:lsdException w:name="Body Text" w:semiHidden="1" w:unhideWhenUsed="1"/>
+    <w:lsdException w:name="Body Text Indent" w:semiHidden="1" w:unhideWhenUsed="1"/>
+    <w:lsdException w:name="List Continue" w:semiHidden="1" w:unhideWhenUsed="1"/>
+    <w:lsdException w:name="List Continue 2" w:semiHidden="1" w:unhideWhenUsed="1"/>
+    <w:lsdException w:name="List Continue 3" w:semiHidden="1" w:unhideWhenUsed="1"/>
+    <w:lsdException w:name="List Continue 4" w:semiHidden="1" w:unhideWhenUsed="1"/>
+    <w:lsdException w:name="List Continue 5" w:semiHidden="1" w:unhideWhenUsed="1"/>
+    <w:lsdException w:name="Message Header" w:semiHidden="1" w:unhideWhenUsed="1"/>
+    <w:lsdException w:name="Subtitle" w:uiPriority="11" w:qFormat="1"/>
+    <w:lsdException w:name="Salutation" w:semiHidden="1" w:unhideWhenUsed="1"/>
+    <w:lsdException w:name="Date" w:semiHidden="1" w:unhideWhenUsed="1"/>
+    <w:lsdException w:name="Body Text First Indent" w:semiHidden="1" w:unhideWhenUsed="1"/>
+    <w:lsdException w:name="Body Text First Indent 2" w:semiHidden="1" w:unhideWhenUsed="1"/>
+    <w:lsdException w:name="Note Heading" w:semiHidden="1" w:unhideWhenUsed="1"/>
+    <w:lsdException w:name="Body Text 2" w:semiHidden="1" w:unhideWhenUsed="1"/>
+    <w:lsdException w:name="Body Text 3" w:semiHidden="1" w:unhideWhenUsed="1"/>
+    <w:lsdException w:name="Body Text Indent 2" w:semiHidden="1" w:unhideWhenUsed="1"/>
+    <w:lsdException w:name="Body Text Indent 3" w:semiHidden="1" w:unhideWhenUsed="1"/>
+    <w:lsdException w:name="Block Text" w:semiHidden="1" w:unhideWhenUsed="1"/>
+    <w:lsdException w:name="Hyperlink" w:semiHidden="1" w:unhideWhenUsed="1"/>
+    <w:lsdException w:name="FollowedHyperlink" w:semiHidden="1" w:unhideWhenUsed="1"/>
+    <w:lsdException w:name="Strong" w:uiPriority="22" w:qFormat="1"/>
+    <w:lsdException w:name="Emphasis" w:uiPriority="20" w:qFormat="1"/>
+    <w:lsdException w:name="Document Map" w:semiHidden="1" w:unhideWhenUsed="1"/>
+    <w:lsdException w:name="Plain Text" w:semiHidden="1" w:unhideWhenUsed="1"/>
+    <w:lsdException w:name="E-mail Signature" w:semiHidden="1" w:unhideWhenUsed="1"/>
+    <w:lsdException w:name="HTML Top of Form" w:semiHidden="1" w:unhideWhenUsed="1"/>
+    <w:lsdException w:name="HTML Bottom of Form" w:semiHidden="1" w:unhideWhenUsed="1"/>
+    <w:lsdException w:name="Normal (Web)" w:semiHidden="1" w:unhideWhenUsed="1"/>
+    <w:lsdException w:name="HTML Acronym" w:semiHidden="1" w:unhideWhenUsed="1"/>
+    <w:lsdException w:name="HTML Address" w:semiHidden="1" w:unhideWhenUsed="1"/>
+    <w:lsdException w:name="HTML Cite" w:semiHidden="1" w:unhideWhenUsed="1"/>
+    <w:lsdException w:name="HTML Code" w:semiHidden="1" w:unhideWhenUsed="1"/>
+    <w:lsdException w:name="HTML Definition" w:semiHidden="1" w:unhideWhenUsed="1"/>
+    <w:lsdException w:name="HTML Keyboard" w:semiHidden="1" w:unhideWhenUsed="1"/>
+    <w:lsdException w:name="HTML Preformatted" w:semiHidden="1" w:unhideWhenUsed="1"/>
+    <w:lsdException w:name="HTML Sample" w:semiHidden="1" w:unhideWhenUsed="1"/>
+    <w:lsdException w:name="HTML Typewriter" w:semiHidden="1" w:unhideWhenUsed="1"/>
+    <w:lsdException w:name="HTML Variable" w:semiHidden="1" w:unhideWhenUsed="1"/>
+    <w:lsdException w:name="Normal Table" w:semiHidden="1" w:unhideWhenUsed="1"/>
+    <w:lsdException w:name="annotation subject" w:semiHidden="1" w:unhideWhenUsed="1"/>
+    <w:lsdException w:name="No List" w:semiHidden="1" w:unhideWhenUsed="1"/>
+    <w:lsdException w:name="Outline List 1" w:semiHidden="1" w:unhideWhenUsed="1"/>
+    <w:lsdException w:name="Outline List 2" w:semiHidden="1" w:unhideWhenUsed="1"/>
+    <w:lsdException w:name="Outline List 3" w:semiHidden="1" w:unhideWhenUsed="1"/>
+    <w:lsdException w:name="Table Simple 1" w:semiHidden="1" w:unhideWhenUsed="1"/>
+    <w:lsdException w:name="Table Simple 2" w:semiHidden="1" w:unhideWhenUsed="1"/>
+    <w:lsdException w:name="Table Simple 3" w:semiHidden="1" w:unhideWhenUsed="1"/>
+    <w:lsdException w:name="Table Classic 1" w:semiHidden="1" w:unhideWhenUsed="1"/>
+    <w:lsdException w:name="Table Classic 2" w:semiHidden="1" w:unhideWhenUsed="1"/>
+    <w:lsdException w:name="Table Classic 3" w:semiHidden="1" w:unhideWhenUsed="1"/>
+    <w:lsdException w:name="Table Classic 4" w:semiHidden="1" w:unhideWhenUsed="1"/>
+    <w:lsdException w:name="Table Colorful 1" w:semiHidden="1" w:unhideWhenUsed="1"/>
+    <w:lsdException w:name="Table Colorful 2" w:semiHidden="1" w:unhideWhenUsed="1"/>
+    <w:lsdException w:name="Table Colorful 3" w:semiHidden="1" w:unhideWhenUsed="1"/>
+    <w:lsdException w:name="Table Columns 1" w:semiHidden="1" w:unhideWhenUsed="1"/>
+    <w:lsdException w:name="Table Columns 2" w:semiHidden="1" w:unhideWhenUsed="1"/>
+    <w:lsdException w:name="Table Columns 3" w:semiHidden="1" w:unhideWhenUsed="1"/>
+    <w:lsdException w:name="Table Columns 4" w:semiHidden="1" w:unhideWhenUsed="1"/>
+    <w:lsdException w:name="Table Columns 5" w:semiHidden="1" w:unhideWhenUsed="1"/>
+    <w:lsdException w:name="Table Grid 1" w:semiHidden="1" w:unhideWhenUsed="1"/>
+    <w:lsdException w:name="Table Grid 2" w:semiHidden="1" w:unhideWhenUsed="1"/>
+    <w:lsdException w:name="Table Grid 3" w:semiHidden="1" w:unhideWhenUsed="1"/>
+    <w:lsdException w:name="Table Grid 4" w:semiHidden="1" w:unhideWhenUsed="1"/>
+    <w:lsdException w:name="Table Grid 5" w:semiHidden="1" w:unhideWhenUsed="1"/>
+    <w:lsdException w:name="Table Grid 6" w:semiHidden="1" w:unhideWhenUsed="1"/>
+    <w:lsdException w:name="Table Grid 7" w:semiHidden="1" w:unhideWhenUsed="1"/>
+    <w:lsdException w:name="Table Grid 8" w:semiHidden="1" w:unhideWhenUsed="1"/>
+    <w:lsdException w:name="Table List 1" w:semiHidden="1" w:unhideWhenUsed="1"/>
+    <w:lsdException w:name="Table List 2" w:semiHidden="1" w:unhideWhenUsed="1"/>
+    <w:lsdException w:name="Table List 3" w:semiHidden="1" w:unhideWhenUsed="1"/>
+    <w:lsdException w:name="Table List 4" w:semiHidden="1" w:unhideWhenUsed="1"/>
+    <w:lsdException w:name="Table List 5" w:semiHidden="1" w:unhideWhenUsed="1"/>
+    <w:lsdException w:name="Table List 6" w:semiHidden="1" w:unhideWhenUsed="1"/>
+    <w:lsdException w:name="Table List 7" w:semiHidden="1" w:unhideWhenUsed="1"/>
+    <w:lsdException w:name="Table List 8" w:semiHidden="1" w:unhideWhenUsed="1"/>
+    <w:lsdException w:name="Table 3D effects 1" w:semiHidden="1" w:unhideWhenUsed="1"/>
+    <w:lsdException w:name="Table 3D effects 2" w:semiHidden="1" w:unhideWhenUsed="1"/>
+    <w:lsdException w:name="Table 3D effects 3" w:semiHidden="1" w:unhideWhenUsed="1"/>
+    <w:lsdException w:name="Table Contemporary" w:semiHidden="1" w:unhideWhenUsed="1"/>
+    <w:lsdException w:name="Table Elegant" w:semiHidden="1" w:unhideWhenUsed="1"/>
+    <w:lsdException w:name="Table Professional" w:semiHidden="1" w:unhideWhenUsed="1"/>
+    <w:lsdException w:name="Table Subtle 1" w:semiHidden="1" w:unhideWhenUsed="1"/>
+    <w:lsdException w:name="Table Subtle 2" w:semiHidden="1" w:unhideWhenUsed="1"/>
+    <w:lsdException w:name="Table Web 1" w:semiHidden="1" w:unhideWhenUsed="1"/>
+    <w:lsdException w:name="Table Web 2" w:semiHidden="1" w:unhideWhenUsed="1"/>
+    <w:lsdException w:name="Table Web 3" w:semiHidden="1" w:unhideWhenUsed="1"/>
+    <w:lsdException w:name="Balloon Text" w:semiHidden="1" w:unhideWhenUsed="1"/>
+    <w:lsdException w:name="Table Grid" w:uiPriority="39"/>
+    <w:lsdException w:name="Table Theme" w:semiHidden="1" w:unhideWhenUsed="1"/>
+    <w:lsdException w:name="Placeholder Text" w:semiHidden="1"/>
+    <w:lsdException w:name="No Spacing" w:uiPriority="1" w:qFormat="1"/>
+    <w:lsdException w:name="Light Shading" w:uiPriority="60"/>
+    <w:lsdException w:name="Light List" w:uiPriority="61"/>
+    <w:lsdException w:name="Light Grid" w:uiPriority="62"/>
+    <w:lsdException w:name="Medium Shading 1" w:uiPriority="63"/>
+    <w:lsdException w:name="Medium Shading 2" w:uiPriority="64"/>
+    <w:lsdException w:name="Medium List 1" w:uiPriority="65"/>
+    <w:lsdException w:name="Medium List 2" w:uiPriority="66"/>
+    <w:lsdException w:name="Medium Grid 1" w:uiPriority="67"/>
+    <w:lsdException w:name="Medium Grid 2" w:uiPriority="68"/>
+    <w:lsdException w:name="Medium Grid 3" w:uiPriority="69"/>
+    <w:lsdException w:name="Dark List" w:uiPriority="70"/>
+    <w:lsdException w:name="Colorful Shading" w:uiPriority="71"/>
+    <w:lsdException w:name="Colorful List" w:uiPriority="72"/>
+    <w:lsdException w:name="Colorful Grid" w:uiPriority="73"/>
+    <w:lsdException w:name="Light Shading Accent 1" w:uiPriority="60"/>
+    <w:lsdException w:name="Light List Accent 1" w:uiPriority="61"/>
+    <w:lsdException w:name="Light Grid Accent 1" w:uiPriority="62"/>
+    <w:lsdException w:name="Medium Shading 1 Accent 1" w:uiPriority="63"/>
+    <w:lsdException w:name="Medium Shading 2 Accent 1" w:uiPriority="64"/>
+    <w:lsdException w:name="Medium List 1 Accent 1" w:uiPriority="65"/>
+    <w:lsdException w:name="Revision" w:semiHidden="1"/>
+    <w:lsdException w:name="List Paragraph" w:uiPriority="0" w:qFormat="1"/>
+    <w:lsdException w:name="Quote" w:uiPriority="29" w:qFormat="1"/>
+    <w:lsdException w:name="Intense Quote" w:uiPriority="30" w:qFormat="1"/>
+    <w:lsdException w:name="Medium List 2 Accent 1" w:uiPriority="66"/>
+    <w:lsdException w:name="Medium Grid 1 Accent 1" w:uiPriority="67"/>
+    <w:lsdException w:name="Medium Grid 2 Accent 1" w:uiPriority="68"/>
+    <w:lsdException w:name="Medium Grid 3 Accent 1" w:uiPriority="69"/>
+    <w:lsdException w:name="Dark List Accent 1" w:uiPriority="70"/>
+    <w:lsdException w:name="Colorful Shading Accent 1" w:uiPriority="71"/>
+    <w:lsdException w:name="Colorful List Accent 1" w:uiPriority="72"/>
+    <w:lsdException w:name="Colorful Grid Accent 1" w:uiPriority="73"/>
+    <w:lsdException w:name="Light Shading Accent 2" w:uiPriority="60"/>
+    <w:lsdException w:name="Light List Accent 2" w:uiPriority="61"/>
+    <w:lsdException w:name="Light Grid Accent 2" w:uiPriority="62"/>
+    <w:lsdException w:name="Medium Shading 1 Accent 2" w:uiPriority="63"/>
+    <w:lsdException w:name="Medium Shading 2 Accent 2" w:uiPriority="64"/>
+    <w:lsdException w:name="Medium List 1 Accent 2" w:uiPriority="65"/>
+    <w:lsdException w:name="Medium List 2 Accent 2" w:uiPriority="66"/>
+    <w:lsdException w:name="Medium Grid 1 Accent 2" w:uiPriority="67"/>
+    <w:lsdException w:name="Medium Grid 2 Accent 2" w:uiPriority="68"/>
+    <w:lsdException w:name="Medium Grid 3 Accent 2" w:uiPriority="69"/>
+    <w:lsdException w:name="Dark List Accent 2" w:uiPriority="70"/>
+    <w:lsdException w:name="Colorful Shading Accent 2" w:uiPriority="71"/>
+    <w:lsdException w:name="Colorful List Accent 2" w:uiPriority="72"/>
+    <w:lsdException w:name="Colorful Grid Accent 2" w:uiPriority="73"/>
+    <w:lsdException w:name="Light Shading Accent 3" w:uiPriority="60"/>
+    <w:lsdException w:name="Light List Accent 3" w:uiPriority="61"/>
+    <w:lsdException w:name="Light Grid Accent 3" w:uiPriority="62"/>
+    <w:lsdException w:name="Medium Shading 1 Accent 3" w:uiPriority="63"/>
+    <w:lsdException w:name="Medium Shading 2 Accent 3" w:uiPriority="64"/>
+    <w:lsdException w:name="Medium List 1 Accent 3" w:uiPriority="65"/>
+    <w:lsdException w:name="Medium List 2 Accent 3" w:uiPriority="66"/>
+    <w:lsdException w:name="Medium Grid 1 Accent 3" w:uiPriority="67"/>
+    <w:lsdException w:name="Medium Grid 2 Accent 3" w:uiPriority="68"/>
+    <w:lsdException w:name="Medium Grid 3 Accent 3" w:uiPriority="69"/>
+    <w:lsdException w:name="Dark List Accent 3" w:uiPriority="70"/>
+    <w:lsdException w:name="Colorful Shading Accent 3" w:uiPriority="71"/>
+    <w:lsdException w:name="Colorful List Accent 3" w:uiPriority="72"/>
+    <w:lsdException w:name="Colorful Grid Accent 3" w:uiPriority="73"/>
+    <w:lsdException w:name="Light Shading Accent 4" w:uiPriority="60"/>
+    <w:lsdException w:name="Light List Accent 4" w:uiPriority="61"/>
+    <w:lsdException w:name="Light Grid Accent 4" w:uiPriority="62"/>
+    <w:lsdException w:name="Medium Shading 1 Accent 4" w:uiPriority="63"/>
+    <w:lsdException w:name="Medium Shading 2 Accent 4" w:uiPriority="64"/>
+    <w:lsdException w:name="Medium List 1 Accent 4" w:uiPriority="65"/>
+    <w:lsdException w:name="Medium List 2 Accent 4" w:uiPriority="66"/>
+    <w:lsdException w:name="Medium Grid 1 Accent 4" w:uiPriority="67"/>
+    <w:lsdException w:name="Medium Grid 2 Accent 4" w:uiPriority="68"/>
+    <w:lsdException w:name="Medium Grid 3 Accent 4" w:uiPriority="69"/>
+    <w:lsdException w:name="Dark List Accent 4" w:uiPriority="70"/>
+    <w:lsdException w:name="Colorful Shading Accent 4" w:uiPriority="71"/>
+    <w:lsdException w:name="Colorful List Accent 4" w:uiPriority="72"/>
+    <w:lsdException w:name="Colorful Grid Accent 4" w:uiPriority="73"/>
+    <w:lsdException w:name="Light Shading Accent 5" w:uiPriority="60"/>
+    <w:lsdException w:name="Light List Accent 5" w:uiPriority="61"/>
+    <w:lsdException w:name="Light Grid Accent 5" w:uiPriority="62"/>
+    <w:lsdException w:name="Medium Shading 1 Accent 5" w:uiPriority="63"/>
+    <w:lsdException w:name="Medium Shading 2 Accent 5" w:uiPriority="64"/>
+    <w:lsdException w:name="Medium List 1 Accent 5" w:uiPriority="65"/>
+    <w:lsdException w:name="Medium List 2 Accent 5" w:uiPriority="66"/>
+    <w:lsdException w:name="Medium Grid 1 Accent 5" w:uiPriority="67"/>
+    <w:lsdException w:name="Medium Grid 2 Accent 5" w:uiPriority="68"/>
+    <w:lsdException w:name="Medium Grid 3 Accent 5" w:uiPriority="69"/>
+    <w:lsdException w:name="Dark List Accent 5" w:uiPriority="70"/>
+    <w:lsdException w:name="Colorful Shading Accent 5" w:uiPriority="71"/>
+    <w:lsdException w:name="Colorful List Accent 5" w:uiPriority="72"/>
+    <w:lsdException w:name="Colorful Grid Accent 5" w:uiPriority="73"/>
+    <w:lsdException w:name="Light Shading Accent 6" w:uiPriority="60"/>
+    <w:lsdException w:name="Light List Accent 6" w:uiPriority="61"/>
+    <w:lsdException w:name="Light Grid Accent 6" w:uiPriority="62"/>
+    <w:lsdException w:name="Medium Shading 1 Accent 6" w:uiPriority="63"/>
+    <w:lsdException w:name="Medium Shading 2 Accent 6" w:uiPriority="64"/>
+    <w:lsdException w:name="Medium List 1 Accent 6" w:uiPriority="65"/>
+    <w:lsdException w:name="Medium List 2 Accent 6" w:uiPriority="66"/>
+    <w:lsdException w:name="Medium Grid 1 Accent 6" w:uiPriority="67"/>
+    <w:lsdException w:name="Medium Grid 2 Accent 6" w:uiPriority="68"/>
+    <w:lsdException w:name="Medium Grid 3 Accent 6" w:uiPriority="69"/>
+    <w:lsdException w:name="Dark List Accent 6" w:uiPriority="70"/>
+    <w:lsdException w:name="Colorful Shading Accent 6" w:uiPriority="71"/>
+    <w:lsdException w:name="Colorful List Accent 6" w:uiPriority="72"/>
+    <w:lsdException w:name="Colorful Grid Accent 6" w:uiPriority="73"/>
+    <w:lsdException w:name="Subtle Emphasis" w:uiPriority="19" w:qFormat="1"/>
+    <w:lsdException w:name="Intense Emphasis" w:uiPriority="21" w:qFormat="1"/>
+    <w:lsdException w:name="Subtle Reference" w:uiPriority="31" w:qFormat="1"/>
+    <w:lsdException w:name="Intense Reference" w:uiPriority="32" w:qFormat="1"/>
+    <w:lsdException w:name="Book Title" w:uiPriority="33" w:qFormat="1"/>
+    <w:lsdException w:name="Bibliography" w:semiHidden="1" w:uiPriority="37" w:unhideWhenUsed="1"/>
+    <w:lsdException w:name="TOC Heading" w:semiHidden="1" w:uiPriority="39" w:unhideWhenUsed="1" w:qFormat="1"/>
+    <w:lsdException w:name="Plain Table 1" w:uiPriority="41"/>
+    <w:lsdException w:name="Plain Table 2" w:uiPriority="42"/>
+    <w:lsdException w:name="Plain Table 3" w:uiPriority="43"/>
+    <w:lsdException w:name="Plain Table 4" w:uiPriority="44"/>
+    <w:lsdException w:name="Plain Table 5" w:uiPriority="45"/>
+    <w:lsdException w:name="Grid Table Light" w:uiPriority="40"/>
+    <w:lsdException w:name="Grid Table 1 Light" w:uiPriority="46"/>
+    <w:lsdException w:name="Grid Table 2" w:uiPriority="47"/>
+    <w:lsdException w:name="Grid Table 3" w:uiPriority="48"/>
+    <w:lsdException w:name="Grid Table 4" w:uiPriority="49"/>
+    <w:lsdException w:name="Grid Table 5 Dark" w:uiPriority="50"/>
+    <w:lsdException w:name="Grid Table 6 Colorful" w:uiPriority="51"/>
+    <w:lsdException w:name="Grid Table 7 Colorful" w:uiPriority="52"/>
+    <w:lsdException w:name="Grid Table 1 Light Accent 1" w:uiPriority="46"/>
+    <w:lsdException w:name="Grid Table 2 Accent 1" w:uiPriority="47"/>
+    <w:lsdException w:name="Grid Table 3 Accent 1" w:uiPriority="48"/>
+    <w:lsdException w:name="Grid Table 4 Accent 1" w:uiPriority="49"/>
+    <w:lsdException w:name="Grid Table 5 Dark Accent 1" w:uiPriority="50"/>
+    <w:lsdException w:name="Grid Table 6 Colorful Accent 1" w:uiPriority="51"/>
+    <w:lsdException w:name="Grid Table 7 Colorful Accent 1" w:uiPriority="52"/>
+    <w:lsdException w:name="Grid Table 1 Light Accent 2" w:uiPriority="46"/>
+    <w:lsdException w:name="Grid Table 2 Accent 2" w:uiPriority="47"/>
+    <w:lsdException w:name="Grid Table 3 Accent 2" w:uiPriority="48"/>
+    <w:lsdException w:name="Grid Table 4 Accent 2" w:uiPriority="49"/>
+    <w:lsdException w:name="Grid Table 5 Dark Accent 2" w:uiPriority="50"/>
+    <w:lsdException w:name="Grid Table 6 Colorful Accent 2" w:uiPriority="51"/>
+    <w:lsdException w:name="Grid Table 7 Colorful Accent 2" w:uiPriority="52"/>
+    <w:lsdException w:name="Grid Table 1 Light Accent 3" w:uiPriority="46"/>
+    <w:lsdException w:name="Grid Table 2 Accent 3" w:uiPriority="47"/>
+    <w:lsdException w:name="Grid Table 3 Accent 3" w:uiPriority="48"/>
+    <w:lsdException w:name="Grid Table 4 Accent 3" w:uiPriority="49"/>
+    <w:lsdException w:name="Grid Table 5 Dark Accent 3" w:uiPriority="50"/>
+    <w:lsdException w:name="Grid Table 6 Colorful Accent 3" w:uiPriority="51"/>
+    <w:lsdException w:name="Grid Table 7 Colorful Accent 3" w:uiPriority="52"/>
+    <w:lsdException w:name="Grid Table 1 Light Accent 4" w:uiPriority="46"/>
+    <w:lsdException w:name="Grid Table 2 Accent 4" w:uiPriority="47"/>
+    <w:lsdException w:name="Grid Table 3 Accent 4" w:uiPriority="48"/>
+    <w:lsdException w:name="Grid Table 4 Accent 4" w:uiPriority="49"/>
+    <w:lsdException w:name="Grid Table 5 Dark Accent 4" w:uiPriority="50"/>
+    <w:lsdException w:name="Grid Table 6 Colorful Accent 4" w:uiPriority="51"/>
+    <w:lsdException w:name="Grid Table 7 Colorful Accent 4" w:uiPriority="52"/>
+    <w:lsdException w:name="Grid Table 1 Light Accent 5" w:uiPriority="46"/>
+    <w:lsdException w:name="Grid Table 2 Accent 5" w:uiPriority="47"/>
+    <w:lsdException w:name="Grid Table 3 Accent 5" w:uiPriority="48"/>
+    <w:lsdException w:name="Grid Table 4 Accent 5" w:uiPriority="49"/>
+    <w:lsdException w:name="Grid Table 5 Dark Accent 5" w:uiPriority="50"/>
+    <w:lsdException w:name="Grid Table 6 Colorful Accent 5" w:uiPriority="51"/>
+    <w:lsdException w:name="Grid Table 7 Colorful Accent 5" w:uiPriority="52"/>
+    <w:lsdException w:name="Grid Table 1 Light Accent 6" w:uiPriority="46"/>
+    <w:lsdException w:name="Grid Table 2 Accent 6" w:uiPriority="47"/>
+    <w:lsdException w:name="Grid Table 3 Accent 6" w:uiPriority="48"/>
+    <w:lsdException w:name="Grid Table 4 Accent 6" w:uiPriority="49"/>
+    <w:lsdException w:name="Grid Table 5 Dark Accent 6" w:uiPriority="50"/>
+    <w:lsdException w:name="Grid Table 6 Colorful Accent 6" w:uiPriority="51"/>
+    <w:lsdException w:name="Grid Table 7 Colorful Accent 6" w:uiPriority="52"/>
+    <w:lsdException w:name="List Table 1 Light" w:uiPriority="46"/>
+    <w:lsdException w:name="List Table 2" w:uiPriority="47"/>
+    <w:lsdException w:name="List Table 3" w:uiPriority="48"/>
+    <w:lsdException w:name="List Table 4" w:uiPriority="49"/>
+    <w:lsdException w:name="List Table 5 Dark" w:uiPriority="50"/>
+    <w:lsdException w:name="List Table 6 Colorful" w:uiPriority="51"/>
+    <w:lsdException w:name="List Table 7 Colorful" w:uiPriority="52"/>
+    <w:lsdException w:name="List Table 1 Light Accent 1" w:uiPriority="46"/>
+    <w:lsdException w:name="List Table 2 Accent 1" w:uiPriority="47"/>
+    <w:lsdException w:name="List Table 3 Accent 1" w:uiPriority="48"/>
+    <w:lsdException w:name="List Table 4 Accent 1" w:uiPriority="49"/>
+    <w:lsdException w:name="List Table 5 Dark Accent 1" w:uiPriority="50"/>
+    <w:lsdException w:name="List Table 6 Colorful Accent 1" w:uiPriority="51"/>
+    <w:lsdException w:name="List Table 7 Colorful Accent 1" w:uiPriority="52"/>
+    <w:lsdException w:name="List Table 1 Light Accent 2" w:uiPriority="46"/>
+    <w:lsdException w:name="List Table 2 Accent 2" w:uiPriority="47"/>
+    <w:lsdException w:name="List Table 3 Accent 2" w:uiPriority="48"/>
+    <w:lsdException w:name="List Table 4 Accent 2" w:uiPriority="49"/>
+    <w:lsdException w:name="List Table 5 Dark Accent 2" w:uiPriority="50"/>
+    <w:lsdException w:name="List Table 6 Colorful Accent 2" w:uiPriority="51"/>
+    <w:lsdException w:name="List Table 7 Colorful Accent 2" w:uiPriority="52"/>
+    <w:lsdException w:name="List Table 1 Light Accent 3" w:uiPriority="46"/>
+    <w:lsdException w:name="List Table 2 Accent 3" w:uiPriority="47"/>
+    <w:lsdException w:name="List Table 3 Accent 3" w:uiPriority="48"/>
+    <w:lsdException w:name="List Table 4 Accent 3" w:uiPriority="49"/>
+    <w:lsdException w:name="List Table 5 Dark Accent 3" w:uiPriority="50"/>
+    <w:lsdException w:name="List Table 6 Colorful Accent 3" w:uiPriority="51"/>
+    <w:lsdException w:name="List Table 7 Colorful Accent 3" w:uiPriority="52"/>
+    <w:lsdException w:name="List Table 1 Light Accent 4" w:uiPriority="46"/>
+    <w:lsdException w:name="List Table 2 Accent 4" w:uiPriority="47"/>
+    <w:lsdException w:name="List Table 3 Accent 4" w:uiPriority="48"/>
+    <w:lsdException w:name="List Table 4 Accent 4" w:uiPriority="49"/>
+    <w:lsdException w:name="List Table 5 Dark Accent 4" w:uiPriority="50"/>
+    <w:lsdException w:name="List Table 6 Colorful Accent 4" w:uiPriority="51"/>
+    <w:lsdException w:name="List Table 7 Colorful Accent 4" w:uiPriority="52"/>
+    <w:lsdException w:name="List Table 1 Light Accent 5" w:uiPriority="46"/>
+    <w:lsdException w:name="List Table 2 Accent 5" w:uiPriority="47"/>
+    <w:lsdException w:name="List Table 3 Accent 5" w:uiPriority="48"/>
+    <w:lsdException w:name="List Table 4 Accent 5" w:uiPriority="49"/>
+    <w:lsdException w:name="List Table 5 Dark Accent 5" w:uiPriority="50"/>
+    <w:lsdException w:name="List Table 6 Colorful Accent 5" w:uiPriority="51"/>
+    <w:lsdException w:name="List Table 7 Colorful Accent 5" w:uiPriority="52"/>
+    <w:lsdException w:name="List Table 1 Light Accent 6" w:uiPriority="46"/>
+    <w:lsdException w:name="List Table 2 Accent 6" w:uiPriority="47"/>
+    <w:lsdException w:name="List Table 3 Accent 6" w:uiPriority="48"/>
+    <w:lsdException w:name="List Table 4 Accent 6" w:uiPriority="49"/>
+    <w:lsdException w:name="List Table 5 Dark Accent 6" w:uiPriority="50"/>
+    <w:lsdException w:name="List Table 6 Colorful Accent 6" w:uiPriority="51"/>
+    <w:lsdException w:name="List Table 7 Colorful Accent 6" w:uiPriority="52"/>
   </w:latentStyles>
   <w:style w:type="paragraph" w:default="1" w:styleId="Normal">
     <w:name w:val="Normal"/>
@@ -6852,11 +7124,11 @@
       <w:lang w:val="fr-CA"/>
     </w:rPr>
   </w:style>
-  <w:style w:type="paragraph" w:styleId="Heading1">
+  <w:style w:type="paragraph" w:styleId="Titre1">
     <w:name w:val="heading 1"/>
     <w:basedOn w:val="Normal"/>
     <w:next w:val="Normal"/>
-    <w:link w:val="Heading1Char"/>
+    <w:link w:val="Titre1Car"/>
     <w:uiPriority w:val="9"/>
     <w:qFormat/>
     <w:rsid w:val="00902B14"/>
@@ -6876,11 +7148,11 @@
       <w:szCs w:val="36"/>
     </w:rPr>
   </w:style>
-  <w:style w:type="paragraph" w:styleId="Heading2">
+  <w:style w:type="paragraph" w:styleId="Titre2">
     <w:name w:val="heading 2"/>
     <w:basedOn w:val="Normal"/>
     <w:next w:val="Normal"/>
-    <w:link w:val="Heading2Char"/>
+    <w:link w:val="Titre2Car"/>
     <w:uiPriority w:val="9"/>
     <w:unhideWhenUsed/>
     <w:qFormat/>
@@ -6900,13 +7172,13 @@
       <w:szCs w:val="26"/>
     </w:rPr>
   </w:style>
-  <w:style w:type="character" w:default="1" w:styleId="DefaultParagraphFont">
+  <w:style w:type="character" w:default="1" w:styleId="Policepardfaut">
     <w:name w:val="Default Paragraph Font"/>
     <w:uiPriority w:val="1"/>
     <w:semiHidden/>
     <w:unhideWhenUsed/>
   </w:style>
-  <w:style w:type="table" w:default="1" w:styleId="TableNormal">
+  <w:style w:type="table" w:default="1" w:styleId="TableauNormal">
     <w:name w:val="Normal Table"/>
     <w:uiPriority w:val="99"/>
     <w:semiHidden/>
@@ -6921,16 +7193,16 @@
       </w:tblCellMar>
     </w:tblPr>
   </w:style>
-  <w:style w:type="numbering" w:default="1" w:styleId="NoList">
+  <w:style w:type="numbering" w:default="1" w:styleId="Aucuneliste">
     <w:name w:val="No List"/>
     <w:uiPriority w:val="99"/>
     <w:semiHidden/>
     <w:unhideWhenUsed/>
   </w:style>
-  <w:style w:type="character" w:customStyle="1" w:styleId="Heading1Char">
-    <w:name w:val="Heading 1 Char"/>
-    <w:basedOn w:val="DefaultParagraphFont"/>
-    <w:link w:val="Heading1"/>
+  <w:style w:type="character" w:customStyle="1" w:styleId="Titre1Car">
+    <w:name w:val="Titre 1 Car"/>
+    <w:basedOn w:val="Policepardfaut"/>
+    <w:link w:val="Titre1"/>
     <w:uiPriority w:val="9"/>
     <w:rsid w:val="00902B14"/>
     <w:rPr>
@@ -6941,10 +7213,10 @@
       <w:lang w:val="fr-CA"/>
     </w:rPr>
   </w:style>
-  <w:style w:type="character" w:customStyle="1" w:styleId="Heading2Char">
-    <w:name w:val="Heading 2 Char"/>
-    <w:basedOn w:val="DefaultParagraphFont"/>
-    <w:link w:val="Heading2"/>
+  <w:style w:type="character" w:customStyle="1" w:styleId="Titre2Car">
+    <w:name w:val="Titre 2 Car"/>
+    <w:basedOn w:val="Policepardfaut"/>
+    <w:link w:val="Titre2"/>
     <w:uiPriority w:val="9"/>
     <w:rsid w:val="00902B14"/>
     <w:rPr>
@@ -6957,7 +7229,7 @@
       <w:lang w:val="fr-CA"/>
     </w:rPr>
   </w:style>
-  <w:style w:type="paragraph" w:styleId="ListParagraph">
+  <w:style w:type="paragraph" w:styleId="Paragraphedeliste">
     <w:name w:val="List Paragraph"/>
     <w:basedOn w:val="Normal"/>
     <w:qFormat/>
@@ -6990,9 +7262,9 @@
       <w:lang w:val="fr-CA"/>
     </w:rPr>
   </w:style>
-  <w:style w:type="paragraph" w:styleId="TOCHeading">
+  <w:style w:type="paragraph" w:styleId="En-ttedetabledesmatires">
     <w:name w:val="TOC Heading"/>
-    <w:basedOn w:val="Heading1"/>
+    <w:basedOn w:val="Titre1"/>
     <w:next w:val="Normal"/>
     <w:uiPriority w:val="39"/>
     <w:unhideWhenUsed/>
@@ -7013,7 +7285,7 @@
       <w:lang w:val="en-US" w:eastAsia="ja-JP"/>
     </w:rPr>
   </w:style>
-  <w:style w:type="paragraph" w:styleId="TOC1">
+  <w:style w:type="paragraph" w:styleId="TM1">
     <w:name w:val="toc 1"/>
     <w:basedOn w:val="Normal"/>
     <w:next w:val="Normal"/>
@@ -7025,7 +7297,7 @@
       <w:spacing w:after="100"/>
     </w:pPr>
   </w:style>
-  <w:style w:type="paragraph" w:styleId="TOC2">
+  <w:style w:type="paragraph" w:styleId="TM2">
     <w:name w:val="toc 2"/>
     <w:basedOn w:val="Normal"/>
     <w:next w:val="Normal"/>
@@ -7038,9 +7310,9 @@
       <w:ind w:left="210"/>
     </w:pPr>
   </w:style>
-  <w:style w:type="character" w:styleId="Hyperlink">
+  <w:style w:type="character" w:styleId="Lienhypertexte">
     <w:name w:val="Hyperlink"/>
-    <w:basedOn w:val="DefaultParagraphFont"/>
+    <w:basedOn w:val="Policepardfaut"/>
     <w:uiPriority w:val="99"/>
     <w:unhideWhenUsed/>
     <w:rsid w:val="00902B14"/>
@@ -7049,10 +7321,10 @@
       <w:u w:val="single"/>
     </w:rPr>
   </w:style>
-  <w:style w:type="paragraph" w:styleId="BalloonText">
+  <w:style w:type="paragraph" w:styleId="Textedebulles">
     <w:name w:val="Balloon Text"/>
     <w:basedOn w:val="Normal"/>
-    <w:link w:val="BalloonTextChar"/>
+    <w:link w:val="TextedebullesCar"/>
     <w:uiPriority w:val="99"/>
     <w:semiHidden/>
     <w:unhideWhenUsed/>
@@ -7066,10 +7338,10 @@
       <w:szCs w:val="18"/>
     </w:rPr>
   </w:style>
-  <w:style w:type="character" w:customStyle="1" w:styleId="BalloonTextChar">
-    <w:name w:val="Balloon Text Char"/>
-    <w:basedOn w:val="DefaultParagraphFont"/>
-    <w:link w:val="BalloonText"/>
+  <w:style w:type="character" w:customStyle="1" w:styleId="TextedebullesCar">
+    <w:name w:val="Texte de bulles Car"/>
+    <w:basedOn w:val="Policepardfaut"/>
+    <w:link w:val="Textedebulles"/>
     <w:uiPriority w:val="99"/>
     <w:semiHidden/>
     <w:rsid w:val="00CD758C"/>
@@ -7080,422 +7352,9 @@
       <w:lang w:val="fr-CA"/>
     </w:rPr>
   </w:style>
-  <w:style w:type="character" w:styleId="FollowedHyperlink">
+  <w:style w:type="character" w:styleId="Lienhypertextesuivivisit">
     <w:name w:val="FollowedHyperlink"/>
-    <w:basedOn w:val="DefaultParagraphFont"/>
-    <w:uiPriority w:val="99"/>
-    <w:semiHidden/>
-    <w:unhideWhenUsed/>
-    <w:rsid w:val="00CD758C"/>
-    <w:rPr>
-      <w:color w:val="954F72" w:themeColor="followedHyperlink"/>
-      <w:u w:val="single"/>
-    </w:rPr>
-  </w:style>
-</w:styles>
-</file>
-
-<file path=word/stylesWithEffects.xml><?xml version="1.0" encoding="utf-8"?>
-<w:styles xmlns:wpc="http://schemas.microsoft.com/office/word/2010/wordprocessingCanvas" xmlns:mc="http://schemas.openxmlformats.org/markup-compatibility/2006" xmlns:o="urn:schemas-microsoft-com:office:office" xmlns:r="http://schemas.openxmlformats.org/officeDocument/2006/relationships" xmlns:m="http://schemas.openxmlformats.org/officeDocument/2006/math" xmlns:v="urn:schemas-microsoft-com:vml" xmlns:wp14="http://schemas.microsoft.com/office/word/2010/wordprocessingDrawing" xmlns:wp="http://schemas.openxmlformats.org/drawingml/2006/wordprocessingDrawing" xmlns:w10="urn:schemas-microsoft-com:office:word" xmlns:w="http://schemas.openxmlformats.org/wordprocessingml/2006/main" xmlns:w14="http://schemas.microsoft.com/office/word/2010/wordml" xmlns:wpg="http://schemas.microsoft.com/office/word/2010/wordprocessingGroup" xmlns:wpi="http://schemas.microsoft.com/office/word/2010/wordprocessingInk" xmlns:wne="http://schemas.microsoft.com/office/word/2006/wordml" xmlns:wps="http://schemas.microsoft.com/office/word/2010/wordprocessingShape" mc:Ignorable="w14 wp14">
-  <w:docDefaults>
-    <w:rPrDefault>
-      <w:rPr>
-        <w:rFonts w:asciiTheme="minorHAnsi" w:eastAsiaTheme="minorHAnsi" w:hAnsiTheme="minorHAnsi" w:cstheme="minorBidi"/>
-        <w:sz w:val="22"/>
-        <w:szCs w:val="22"/>
-        <w:lang w:val="en-CA" w:eastAsia="en-US" w:bidi="ar-SA"/>
-      </w:rPr>
-    </w:rPrDefault>
-    <w:pPrDefault>
-      <w:pPr>
-        <w:spacing w:after="160" w:line="259" w:lineRule="auto"/>
-      </w:pPr>
-    </w:pPrDefault>
-  </w:docDefaults>
-  <w:latentStyles w:defLockedState="0" w:defUIPriority="99" w:defSemiHidden="1" w:defUnhideWhenUsed="1" w:defQFormat="0" w:count="267">
-    <w:lsdException w:name="Normal" w:semiHidden="0" w:uiPriority="0" w:unhideWhenUsed="0" w:qFormat="1"/>
-    <w:lsdException w:name="heading 1" w:semiHidden="0" w:uiPriority="9" w:unhideWhenUsed="0" w:qFormat="1"/>
-    <w:lsdException w:name="heading 2" w:uiPriority="9" w:qFormat="1"/>
-    <w:lsdException w:name="heading 3" w:uiPriority="9" w:qFormat="1"/>
-    <w:lsdException w:name="heading 4" w:uiPriority="9" w:qFormat="1"/>
-    <w:lsdException w:name="heading 5" w:uiPriority="9" w:qFormat="1"/>
-    <w:lsdException w:name="heading 6" w:uiPriority="9" w:qFormat="1"/>
-    <w:lsdException w:name="heading 7" w:uiPriority="9" w:qFormat="1"/>
-    <w:lsdException w:name="heading 8" w:uiPriority="9" w:qFormat="1"/>
-    <w:lsdException w:name="heading 9" w:uiPriority="9" w:qFormat="1"/>
-    <w:lsdException w:name="toc 1" w:uiPriority="39"/>
-    <w:lsdException w:name="toc 2" w:uiPriority="39"/>
-    <w:lsdException w:name="toc 3" w:uiPriority="39"/>
-    <w:lsdException w:name="toc 4" w:uiPriority="39"/>
-    <w:lsdException w:name="toc 5" w:uiPriority="39"/>
-    <w:lsdException w:name="toc 6" w:uiPriority="39"/>
-    <w:lsdException w:name="toc 7" w:uiPriority="39"/>
-    <w:lsdException w:name="toc 8" w:uiPriority="39"/>
-    <w:lsdException w:name="toc 9" w:uiPriority="39"/>
-    <w:lsdException w:name="caption" w:uiPriority="35" w:qFormat="1"/>
-    <w:lsdException w:name="Title" w:semiHidden="0" w:uiPriority="10" w:unhideWhenUsed="0" w:qFormat="1"/>
-    <w:lsdException w:name="Default Paragraph Font" w:uiPriority="1"/>
-    <w:lsdException w:name="Subtitle" w:semiHidden="0" w:uiPriority="11" w:unhideWhenUsed="0" w:qFormat="1"/>
-    <w:lsdException w:name="Strong" w:semiHidden="0" w:uiPriority="22" w:unhideWhenUsed="0" w:qFormat="1"/>
-    <w:lsdException w:name="Emphasis" w:semiHidden="0" w:uiPriority="20" w:unhideWhenUsed="0" w:qFormat="1"/>
-    <w:lsdException w:name="Table Grid" w:semiHidden="0" w:uiPriority="39" w:unhideWhenUsed="0"/>
-    <w:lsdException w:name="Placeholder Text" w:unhideWhenUsed="0"/>
-    <w:lsdException w:name="No Spacing" w:semiHidden="0" w:uiPriority="1" w:unhideWhenUsed="0" w:qFormat="1"/>
-    <w:lsdException w:name="Light Shading" w:semiHidden="0" w:uiPriority="60" w:unhideWhenUsed="0"/>
-    <w:lsdException w:name="Light List" w:semiHidden="0" w:uiPriority="61" w:unhideWhenUsed="0"/>
-    <w:lsdException w:name="Light Grid" w:semiHidden="0" w:uiPriority="62" w:unhideWhenUsed="0"/>
-    <w:lsdException w:name="Medium Shading 1" w:semiHidden="0" w:uiPriority="63" w:unhideWhenUsed="0"/>
-    <w:lsdException w:name="Medium Shading 2" w:semiHidden="0" w:uiPriority="64" w:unhideWhenUsed="0"/>
-    <w:lsdException w:name="Medium List 1" w:semiHidden="0" w:uiPriority="65" w:unhideWhenUsed="0"/>
-    <w:lsdException w:name="Medium List 2" w:semiHidden="0" w:uiPriority="66" w:unhideWhenUsed="0"/>
-    <w:lsdException w:name="Medium Grid 1" w:semiHidden="0" w:uiPriority="67" w:unhideWhenUsed="0"/>
-    <w:lsdException w:name="Medium Grid 2" w:semiHidden="0" w:uiPriority="68" w:unhideWhenUsed="0"/>
-    <w:lsdException w:name="Medium Grid 3" w:semiHidden="0" w:uiPriority="69" w:unhideWhenUsed="0"/>
-    <w:lsdException w:name="Dark List" w:semiHidden="0" w:uiPriority="70" w:unhideWhenUsed="0"/>
-    <w:lsdException w:name="Colorful Shading" w:semiHidden="0" w:uiPriority="71" w:unhideWhenUsed="0"/>
-    <w:lsdException w:name="Colorful List" w:semiHidden="0" w:uiPriority="72" w:unhideWhenUsed="0"/>
-    <w:lsdException w:name="Colorful Grid" w:semiHidden="0" w:uiPriority="73" w:unhideWhenUsed="0"/>
-    <w:lsdException w:name="Light Shading Accent 1" w:semiHidden="0" w:uiPriority="60" w:unhideWhenUsed="0"/>
-    <w:lsdException w:name="Light List Accent 1" w:semiHidden="0" w:uiPriority="61" w:unhideWhenUsed="0"/>
-    <w:lsdException w:name="Light Grid Accent 1" w:semiHidden="0" w:uiPriority="62" w:unhideWhenUsed="0"/>
-    <w:lsdException w:name="Medium Shading 1 Accent 1" w:semiHidden="0" w:uiPriority="63" w:unhideWhenUsed="0"/>
-    <w:lsdException w:name="Medium Shading 2 Accent 1" w:semiHidden="0" w:uiPriority="64" w:unhideWhenUsed="0"/>
-    <w:lsdException w:name="Medium List 1 Accent 1" w:semiHidden="0" w:uiPriority="65" w:unhideWhenUsed="0"/>
-    <w:lsdException w:name="Revision" w:unhideWhenUsed="0"/>
-    <w:lsdException w:name="List Paragraph" w:semiHidden="0" w:uiPriority="0" w:unhideWhenUsed="0" w:qFormat="1"/>
-    <w:lsdException w:name="Quote" w:semiHidden="0" w:uiPriority="29" w:unhideWhenUsed="0" w:qFormat="1"/>
-    <w:lsdException w:name="Intense Quote" w:semiHidden="0" w:uiPriority="30" w:unhideWhenUsed="0" w:qFormat="1"/>
-    <w:lsdException w:name="Medium List 2 Accent 1" w:semiHidden="0" w:uiPriority="66" w:unhideWhenUsed="0"/>
-    <w:lsdException w:name="Medium Grid 1 Accent 1" w:semiHidden="0" w:uiPriority="67" w:unhideWhenUsed="0"/>
-    <w:lsdException w:name="Medium Grid 2 Accent 1" w:semiHidden="0" w:uiPriority="68" w:unhideWhenUsed="0"/>
-    <w:lsdException w:name="Medium Grid 3 Accent 1" w:semiHidden="0" w:uiPriority="69" w:unhideWhenUsed="0"/>
-    <w:lsdException w:name="Dark List Accent 1" w:semiHidden="0" w:uiPriority="70" w:unhideWhenUsed="0"/>
-    <w:lsdException w:name="Colorful Shading Accent 1" w:semiHidden="0" w:uiPriority="71" w:unhideWhenUsed="0"/>
-    <w:lsdException w:name="Colorful List Accent 1" w:semiHidden="0" w:uiPriority="72" w:unhideWhenUsed="0"/>
-    <w:lsdException w:name="Colorful Grid Accent 1" w:semiHidden="0" w:uiPriority="73" w:unhideWhenUsed="0"/>
-    <w:lsdException w:name="Light Shading Accent 2" w:semiHidden="0" w:uiPriority="60" w:unhideWhenUsed="0"/>
-    <w:lsdException w:name="Light List Accent 2" w:semiHidden="0" w:uiPriority="61" w:unhideWhenUsed="0"/>
-    <w:lsdException w:name="Light Grid Accent 2" w:semiHidden="0" w:uiPriority="62" w:unhideWhenUsed="0"/>
-    <w:lsdException w:name="Medium Shading 1 Accent 2" w:semiHidden="0" w:uiPriority="63" w:unhideWhenUsed="0"/>
-    <w:lsdException w:name="Medium Shading 2 Accent 2" w:semiHidden="0" w:uiPriority="64" w:unhideWhenUsed="0"/>
-    <w:lsdException w:name="Medium List 1 Accent 2" w:semiHidden="0" w:uiPriority="65" w:unhideWhenUsed="0"/>
-    <w:lsdException w:name="Medium List 2 Accent 2" w:semiHidden="0" w:uiPriority="66" w:unhideWhenUsed="0"/>
-    <w:lsdException w:name="Medium Grid 1 Accent 2" w:semiHidden="0" w:uiPriority="67" w:unhideWhenUsed="0"/>
-    <w:lsdException w:name="Medium Grid 2 Accent 2" w:semiHidden="0" w:uiPriority="68" w:unhideWhenUsed="0"/>
-    <w:lsdException w:name="Medium Grid 3 Accent 2" w:semiHidden="0" w:uiPriority="69" w:unhideWhenUsed="0"/>
-    <w:lsdException w:name="Dark List Accent 2" w:semiHidden="0" w:uiPriority="70" w:unhideWhenUsed="0"/>
-    <w:lsdException w:name="Colorful Shading Accent 2" w:semiHidden="0" w:uiPriority="71" w:unhideWhenUsed="0"/>
-    <w:lsdException w:name="Colorful List Accent 2" w:semiHidden="0" w:uiPriority="72" w:unhideWhenUsed="0"/>
-    <w:lsdException w:name="Colorful Grid Accent 2" w:semiHidden="0" w:uiPriority="73" w:unhideWhenUsed="0"/>
-    <w:lsdException w:name="Light Shading Accent 3" w:semiHidden="0" w:uiPriority="60" w:unhideWhenUsed="0"/>
-    <w:lsdException w:name="Light List Accent 3" w:semiHidden="0" w:uiPriority="61" w:unhideWhenUsed="0"/>
-    <w:lsdException w:name="Light Grid Accent 3" w:semiHidden="0" w:uiPriority="62" w:unhideWhenUsed="0"/>
-    <w:lsdException w:name="Medium Shading 1 Accent 3" w:semiHidden="0" w:uiPriority="63" w:unhideWhenUsed="0"/>
-    <w:lsdException w:name="Medium Shading 2 Accent 3" w:semiHidden="0" w:uiPriority="64" w:unhideWhenUsed="0"/>
-    <w:lsdException w:name="Medium List 1 Accent 3" w:semiHidden="0" w:uiPriority="65" w:unhideWhenUsed="0"/>
-    <w:lsdException w:name="Medium List 2 Accent 3" w:semiHidden="0" w:uiPriority="66" w:unhideWhenUsed="0"/>
-    <w:lsdException w:name="Medium Grid 1 Accent 3" w:semiHidden="0" w:uiPriority="67" w:unhideWhenUsed="0"/>
-    <w:lsdException w:name="Medium Grid 2 Accent 3" w:semiHidden="0" w:uiPriority="68" w:unhideWhenUsed="0"/>
-    <w:lsdException w:name="Medium Grid 3 Accent 3" w:semiHidden="0" w:uiPriority="69" w:unhideWhenUsed="0"/>
-    <w:lsdException w:name="Dark List Accent 3" w:semiHidden="0" w:uiPriority="70" w:unhideWhenUsed="0"/>
-    <w:lsdException w:name="Colorful Shading Accent 3" w:semiHidden="0" w:uiPriority="71" w:unhideWhenUsed="0"/>
-    <w:lsdException w:name="Colorful List Accent 3" w:semiHidden="0" w:uiPriority="72" w:unhideWhenUsed="0"/>
-    <w:lsdException w:name="Colorful Grid Accent 3" w:semiHidden="0" w:uiPriority="73" w:unhideWhenUsed="0"/>
-    <w:lsdException w:name="Light Shading Accent 4" w:semiHidden="0" w:uiPriority="60" w:unhideWhenUsed="0"/>
-    <w:lsdException w:name="Light List Accent 4" w:semiHidden="0" w:uiPriority="61" w:unhideWhenUsed="0"/>
-    <w:lsdException w:name="Light Grid Accent 4" w:semiHidden="0" w:uiPriority="62" w:unhideWhenUsed="0"/>
-    <w:lsdException w:name="Medium Shading 1 Accent 4" w:semiHidden="0" w:uiPriority="63" w:unhideWhenUsed="0"/>
-    <w:lsdException w:name="Medium Shading 2 Accent 4" w:semiHidden="0" w:uiPriority="64" w:unhideWhenUsed="0"/>
-    <w:lsdException w:name="Medium List 1 Accent 4" w:semiHidden="0" w:uiPriority="65" w:unhideWhenUsed="0"/>
-    <w:lsdException w:name="Medium List 2 Accent 4" w:semiHidden="0" w:uiPriority="66" w:unhideWhenUsed="0"/>
-    <w:lsdException w:name="Medium Grid 1 Accent 4" w:semiHidden="0" w:uiPriority="67" w:unhideWhenUsed="0"/>
-    <w:lsdException w:name="Medium Grid 2 Accent 4" w:semiHidden="0" w:uiPriority="68" w:unhideWhenUsed="0"/>
-    <w:lsdException w:name="Medium Grid 3 Accent 4" w:semiHidden="0" w:uiPriority="69" w:unhideWhenUsed="0"/>
-    <w:lsdException w:name="Dark List Accent 4" w:semiHidden="0" w:uiPriority="70" w:unhideWhenUsed="0"/>
-    <w:lsdException w:name="Colorful Shading Accent 4" w:semiHidden="0" w:uiPriority="71" w:unhideWhenUsed="0"/>
-    <w:lsdException w:name="Colorful List Accent 4" w:semiHidden="0" w:uiPriority="72" w:unhideWhenUsed="0"/>
-    <w:lsdException w:name="Colorful Grid Accent 4" w:semiHidden="0" w:uiPriority="73" w:unhideWhenUsed="0"/>
-    <w:lsdException w:name="Light Shading Accent 5" w:semiHidden="0" w:uiPriority="60" w:unhideWhenUsed="0"/>
-    <w:lsdException w:name="Light List Accent 5" w:semiHidden="0" w:uiPriority="61" w:unhideWhenUsed="0"/>
-    <w:lsdException w:name="Light Grid Accent 5" w:semiHidden="0" w:uiPriority="62" w:unhideWhenUsed="0"/>
-    <w:lsdException w:name="Medium Shading 1 Accent 5" w:semiHidden="0" w:uiPriority="63" w:unhideWhenUsed="0"/>
-    <w:lsdException w:name="Medium Shading 2 Accent 5" w:semiHidden="0" w:uiPriority="64" w:unhideWhenUsed="0"/>
-    <w:lsdException w:name="Medium List 1 Accent 5" w:semiHidden="0" w:uiPriority="65" w:unhideWhenUsed="0"/>
-    <w:lsdException w:name="Medium List 2 Accent 5" w:semiHidden="0" w:uiPriority="66" w:unhideWhenUsed="0"/>
-    <w:lsdException w:name="Medium Grid 1 Accent 5" w:semiHidden="0" w:uiPriority="67" w:unhideWhenUsed="0"/>
-    <w:lsdException w:name="Medium Grid 2 Accent 5" w:semiHidden="0" w:uiPriority="68" w:unhideWhenUsed="0"/>
-    <w:lsdException w:name="Medium Grid 3 Accent 5" w:semiHidden="0" w:uiPriority="69" w:unhideWhenUsed="0"/>
-    <w:lsdException w:name="Dark List Accent 5" w:semiHidden="0" w:uiPriority="70" w:unhideWhenUsed="0"/>
-    <w:lsdException w:name="Colorful Shading Accent 5" w:semiHidden="0" w:uiPriority="71" w:unhideWhenUsed="0"/>
-    <w:lsdException w:name="Colorful List Accent 5" w:semiHidden="0" w:uiPriority="72" w:unhideWhenUsed="0"/>
-    <w:lsdException w:name="Colorful Grid Accent 5" w:semiHidden="0" w:uiPriority="73" w:unhideWhenUsed="0"/>
-    <w:lsdException w:name="Light Shading Accent 6" w:semiHidden="0" w:uiPriority="60" w:unhideWhenUsed="0"/>
-    <w:lsdException w:name="Light List Accent 6" w:semiHidden="0" w:uiPriority="61" w:unhideWhenUsed="0"/>
-    <w:lsdException w:name="Light Grid Accent 6" w:semiHidden="0" w:uiPriority="62" w:unhideWhenUsed="0"/>
-    <w:lsdException w:name="Medium Shading 1 Accent 6" w:semiHidden="0" w:uiPriority="63" w:unhideWhenUsed="0"/>
-    <w:lsdException w:name="Medium Shading 2 Accent 6" w:semiHidden="0" w:uiPriority="64" w:unhideWhenUsed="0"/>
-    <w:lsdException w:name="Medium List 1 Accent 6" w:semiHidden="0" w:uiPriority="65" w:unhideWhenUsed="0"/>
-    <w:lsdException w:name="Medium List 2 Accent 6" w:semiHidden="0" w:uiPriority="66" w:unhideWhenUsed="0"/>
-    <w:lsdException w:name="Medium Grid 1 Accent 6" w:semiHidden="0" w:uiPriority="67" w:unhideWhenUsed="0"/>
-    <w:lsdException w:name="Medium Grid 2 Accent 6" w:semiHidden="0" w:uiPriority="68" w:unhideWhenUsed="0"/>
-    <w:lsdException w:name="Medium Grid 3 Accent 6" w:semiHidden="0" w:uiPriority="69" w:unhideWhenUsed="0"/>
-    <w:lsdException w:name="Dark List Accent 6" w:semiHidden="0" w:uiPriority="70" w:unhideWhenUsed="0"/>
-    <w:lsdException w:name="Colorful Shading Accent 6" w:semiHidden="0" w:uiPriority="71" w:unhideWhenUsed="0"/>
-    <w:lsdException w:name="Colorful List Accent 6" w:semiHidden="0" w:uiPriority="72" w:unhideWhenUsed="0"/>
-    <w:lsdException w:name="Colorful Grid Accent 6" w:semiHidden="0" w:uiPriority="73" w:unhideWhenUsed="0"/>
-    <w:lsdException w:name="Subtle Emphasis" w:semiHidden="0" w:uiPriority="19" w:unhideWhenUsed="0" w:qFormat="1"/>
-    <w:lsdException w:name="Intense Emphasis" w:semiHidden="0" w:uiPriority="21" w:unhideWhenUsed="0" w:qFormat="1"/>
-    <w:lsdException w:name="Subtle Reference" w:semiHidden="0" w:uiPriority="31" w:unhideWhenUsed="0" w:qFormat="1"/>
-    <w:lsdException w:name="Intense Reference" w:semiHidden="0" w:uiPriority="32" w:unhideWhenUsed="0" w:qFormat="1"/>
-    <w:lsdException w:name="Book Title" w:semiHidden="0" w:uiPriority="33" w:unhideWhenUsed="0" w:qFormat="1"/>
-    <w:lsdException w:name="Bibliography" w:uiPriority="37"/>
-    <w:lsdException w:name="TOC Heading" w:uiPriority="39" w:qFormat="1"/>
-  </w:latentStyles>
-  <w:style w:type="paragraph" w:default="1" w:styleId="Normal">
-    <w:name w:val="Normal"/>
-    <w:qFormat/>
-    <w:rsid w:val="00902B14"/>
-    <w:pPr>
-      <w:spacing w:after="120" w:line="264" w:lineRule="auto"/>
-    </w:pPr>
-    <w:rPr>
-      <w:rFonts w:eastAsiaTheme="minorEastAsia"/>
-      <w:sz w:val="21"/>
-      <w:szCs w:val="21"/>
-      <w:lang w:val="fr-CA"/>
-    </w:rPr>
-  </w:style>
-  <w:style w:type="paragraph" w:styleId="Heading1">
-    <w:name w:val="heading 1"/>
-    <w:basedOn w:val="Normal"/>
-    <w:next w:val="Normal"/>
-    <w:link w:val="Heading1Char"/>
-    <w:uiPriority w:val="9"/>
-    <w:qFormat/>
-    <w:rsid w:val="00902B14"/>
-    <w:pPr>
-      <w:keepNext/>
-      <w:keepLines/>
-      <w:pBdr>
-        <w:bottom w:val="single" w:sz="4" w:space="1" w:color="5B9BD5" w:themeColor="accent1"/>
-      </w:pBdr>
-      <w:spacing w:before="400" w:after="40" w:line="240" w:lineRule="auto"/>
-      <w:outlineLvl w:val="0"/>
-    </w:pPr>
-    <w:rPr>
-      <w:rFonts w:asciiTheme="majorHAnsi" w:eastAsiaTheme="majorEastAsia" w:hAnsiTheme="majorHAnsi" w:cstheme="majorBidi"/>
-      <w:color w:val="2E74B5" w:themeColor="accent1" w:themeShade="BF"/>
-      <w:sz w:val="36"/>
-      <w:szCs w:val="36"/>
-    </w:rPr>
-  </w:style>
-  <w:style w:type="paragraph" w:styleId="Heading2">
-    <w:name w:val="heading 2"/>
-    <w:basedOn w:val="Normal"/>
-    <w:next w:val="Normal"/>
-    <w:link w:val="Heading2Char"/>
-    <w:uiPriority w:val="9"/>
-    <w:unhideWhenUsed/>
-    <w:qFormat/>
-    <w:rsid w:val="00902B14"/>
-    <w:pPr>
-      <w:keepNext/>
-      <w:keepLines/>
-      <w:spacing w:before="200" w:after="0"/>
-      <w:outlineLvl w:val="1"/>
-    </w:pPr>
-    <w:rPr>
-      <w:rFonts w:asciiTheme="majorHAnsi" w:eastAsiaTheme="majorEastAsia" w:hAnsiTheme="majorHAnsi" w:cstheme="majorBidi"/>
-      <w:b/>
-      <w:bCs/>
-      <w:color w:val="5B9BD5" w:themeColor="accent1"/>
-      <w:sz w:val="26"/>
-      <w:szCs w:val="26"/>
-    </w:rPr>
-  </w:style>
-  <w:style w:type="character" w:default="1" w:styleId="DefaultParagraphFont">
-    <w:name w:val="Default Paragraph Font"/>
-    <w:uiPriority w:val="1"/>
-    <w:semiHidden/>
-    <w:unhideWhenUsed/>
-  </w:style>
-  <w:style w:type="table" w:default="1" w:styleId="TableNormal">
-    <w:name w:val="Normal Table"/>
-    <w:uiPriority w:val="99"/>
-    <w:semiHidden/>
-    <w:unhideWhenUsed/>
-    <w:tblPr>
-      <w:tblInd w:w="0" w:type="dxa"/>
-      <w:tblCellMar>
-        <w:top w:w="0" w:type="dxa"/>
-        <w:left w:w="108" w:type="dxa"/>
-        <w:bottom w:w="0" w:type="dxa"/>
-        <w:right w:w="108" w:type="dxa"/>
-      </w:tblCellMar>
-    </w:tblPr>
-  </w:style>
-  <w:style w:type="numbering" w:default="1" w:styleId="NoList">
-    <w:name w:val="No List"/>
-    <w:uiPriority w:val="99"/>
-    <w:semiHidden/>
-    <w:unhideWhenUsed/>
-  </w:style>
-  <w:style w:type="character" w:customStyle="1" w:styleId="Heading1Char">
-    <w:name w:val="Heading 1 Char"/>
-    <w:basedOn w:val="DefaultParagraphFont"/>
-    <w:link w:val="Heading1"/>
-    <w:uiPriority w:val="9"/>
-    <w:rsid w:val="00902B14"/>
-    <w:rPr>
-      <w:rFonts w:asciiTheme="majorHAnsi" w:eastAsiaTheme="majorEastAsia" w:hAnsiTheme="majorHAnsi" w:cstheme="majorBidi"/>
-      <w:color w:val="2E74B5" w:themeColor="accent1" w:themeShade="BF"/>
-      <w:sz w:val="36"/>
-      <w:szCs w:val="36"/>
-      <w:lang w:val="fr-CA"/>
-    </w:rPr>
-  </w:style>
-  <w:style w:type="character" w:customStyle="1" w:styleId="Heading2Char">
-    <w:name w:val="Heading 2 Char"/>
-    <w:basedOn w:val="DefaultParagraphFont"/>
-    <w:link w:val="Heading2"/>
-    <w:uiPriority w:val="9"/>
-    <w:rsid w:val="00902B14"/>
-    <w:rPr>
-      <w:rFonts w:asciiTheme="majorHAnsi" w:eastAsiaTheme="majorEastAsia" w:hAnsiTheme="majorHAnsi" w:cstheme="majorBidi"/>
-      <w:b/>
-      <w:bCs/>
-      <w:color w:val="5B9BD5" w:themeColor="accent1"/>
-      <w:sz w:val="26"/>
-      <w:szCs w:val="26"/>
-      <w:lang w:val="fr-CA"/>
-    </w:rPr>
-  </w:style>
-  <w:style w:type="paragraph" w:styleId="ListParagraph">
-    <w:name w:val="List Paragraph"/>
-    <w:basedOn w:val="Normal"/>
-    <w:qFormat/>
-    <w:rsid w:val="00902B14"/>
-    <w:pPr>
-      <w:spacing w:after="200" w:line="276" w:lineRule="auto"/>
-      <w:ind w:left="720"/>
-      <w:contextualSpacing/>
-    </w:pPr>
-    <w:rPr>
-      <w:rFonts w:eastAsiaTheme="minorHAnsi"/>
-      <w:sz w:val="22"/>
-      <w:szCs w:val="22"/>
-    </w:rPr>
-  </w:style>
-  <w:style w:type="paragraph" w:customStyle="1" w:styleId="Default">
-    <w:name w:val="Default"/>
-    <w:rsid w:val="00902B14"/>
-    <w:pPr>
-      <w:autoSpaceDE w:val="0"/>
-      <w:autoSpaceDN w:val="0"/>
-      <w:adjustRightInd w:val="0"/>
-      <w:spacing w:after="0" w:line="240" w:lineRule="auto"/>
-    </w:pPr>
-    <w:rPr>
-      <w:rFonts w:ascii="Calibri" w:hAnsi="Calibri" w:cs="Calibri"/>
-      <w:color w:val="000000"/>
-      <w:sz w:val="24"/>
-      <w:szCs w:val="24"/>
-      <w:lang w:val="fr-CA"/>
-    </w:rPr>
-  </w:style>
-  <w:style w:type="paragraph" w:styleId="TOCHeading">
-    <w:name w:val="TOC Heading"/>
-    <w:basedOn w:val="Heading1"/>
-    <w:next w:val="Normal"/>
-    <w:uiPriority w:val="39"/>
-    <w:unhideWhenUsed/>
-    <w:qFormat/>
-    <w:rsid w:val="00902B14"/>
-    <w:pPr>
-      <w:pBdr>
-        <w:bottom w:val="none" w:sz="0" w:space="0" w:color="auto"/>
-      </w:pBdr>
-      <w:spacing w:before="480" w:after="0" w:line="276" w:lineRule="auto"/>
-      <w:outlineLvl w:val="9"/>
-    </w:pPr>
-    <w:rPr>
-      <w:b/>
-      <w:bCs/>
-      <w:sz w:val="28"/>
-      <w:szCs w:val="28"/>
-      <w:lang w:val="en-US" w:eastAsia="ja-JP"/>
-    </w:rPr>
-  </w:style>
-  <w:style w:type="paragraph" w:styleId="TOC1">
-    <w:name w:val="toc 1"/>
-    <w:basedOn w:val="Normal"/>
-    <w:next w:val="Normal"/>
-    <w:autoRedefine/>
-    <w:uiPriority w:val="39"/>
-    <w:unhideWhenUsed/>
-    <w:rsid w:val="00902B14"/>
-    <w:pPr>
-      <w:spacing w:after="100"/>
-    </w:pPr>
-  </w:style>
-  <w:style w:type="paragraph" w:styleId="TOC2">
-    <w:name w:val="toc 2"/>
-    <w:basedOn w:val="Normal"/>
-    <w:next w:val="Normal"/>
-    <w:autoRedefine/>
-    <w:uiPriority w:val="39"/>
-    <w:unhideWhenUsed/>
-    <w:rsid w:val="00902B14"/>
-    <w:pPr>
-      <w:spacing w:after="100"/>
-      <w:ind w:left="210"/>
-    </w:pPr>
-  </w:style>
-  <w:style w:type="character" w:styleId="Hyperlink">
-    <w:name w:val="Hyperlink"/>
-    <w:basedOn w:val="DefaultParagraphFont"/>
-    <w:uiPriority w:val="99"/>
-    <w:unhideWhenUsed/>
-    <w:rsid w:val="00902B14"/>
-    <w:rPr>
-      <w:color w:val="0563C1" w:themeColor="hyperlink"/>
-      <w:u w:val="single"/>
-    </w:rPr>
-  </w:style>
-  <w:style w:type="paragraph" w:styleId="BalloonText">
-    <w:name w:val="Balloon Text"/>
-    <w:basedOn w:val="Normal"/>
-    <w:link w:val="BalloonTextChar"/>
-    <w:uiPriority w:val="99"/>
-    <w:semiHidden/>
-    <w:unhideWhenUsed/>
-    <w:rsid w:val="00CD758C"/>
-    <w:pPr>
-      <w:spacing w:after="0" w:line="240" w:lineRule="auto"/>
-    </w:pPr>
-    <w:rPr>
-      <w:rFonts w:ascii="Lucida Grande" w:hAnsi="Lucida Grande"/>
-      <w:sz w:val="18"/>
-      <w:szCs w:val="18"/>
-    </w:rPr>
-  </w:style>
-  <w:style w:type="character" w:customStyle="1" w:styleId="BalloonTextChar">
-    <w:name w:val="Balloon Text Char"/>
-    <w:basedOn w:val="DefaultParagraphFont"/>
-    <w:link w:val="BalloonText"/>
-    <w:uiPriority w:val="99"/>
-    <w:semiHidden/>
-    <w:rsid w:val="00CD758C"/>
-    <w:rPr>
-      <w:rFonts w:ascii="Lucida Grande" w:eastAsiaTheme="minorEastAsia" w:hAnsi="Lucida Grande"/>
-      <w:sz w:val="18"/>
-      <w:szCs w:val="18"/>
-      <w:lang w:val="fr-CA"/>
-    </w:rPr>
-  </w:style>
-  <w:style w:type="character" w:styleId="FollowedHyperlink">
-    <w:name w:val="FollowedHyperlink"/>
-    <w:basedOn w:val="DefaultParagraphFont"/>
+    <w:basedOn w:val="Policepardfaut"/>
     <w:uiPriority w:val="99"/>
     <w:semiHidden/>
     <w:unhideWhenUsed/>
@@ -7763,7 +7622,7 @@
   <a:extraClrSchemeLst/>
   <a:extLst>
     <a:ext uri="{05A4C25C-085E-4340-85A3-A5531E510DB2}">
-      <thm15:themeFamily xmlns:thm15="http://schemas.microsoft.com/office/thememl/2012/main" xmlns="" name="Office Theme" id="{62F939B6-93AF-4DB8-9C6B-D6C7DFDC589F}" vid="{4A3C46E8-61CC-4603-A589-7422A47A8E4A}"/>
+      <thm15:themeFamily xmlns:thm15="http://schemas.microsoft.com/office/thememl/2012/main" name="Office Theme" id="{62F939B6-93AF-4DB8-9C6B-D6C7DFDC589F}" vid="{4A3C46E8-61CC-4603-A589-7422A47A8E4A}"/>
     </a:ext>
   </a:extLst>
 </a:theme>
@@ -7774,7 +7633,7 @@
 </file>
 
 <file path=customXml/itemProps1.xml><?xml version="1.0" encoding="utf-8"?>
-<ds:datastoreItem xmlns:ds="http://schemas.openxmlformats.org/officeDocument/2006/customXml" ds:itemID="{44C8929D-EE05-45AE-884C-44E1403F40C5}">
+<ds:datastoreItem xmlns:ds="http://schemas.openxmlformats.org/officeDocument/2006/customXml" ds:itemID="{96FF6C85-2779-4531-BC9F-5B74E33B7831}">
   <ds:schemaRefs>
     <ds:schemaRef ds:uri="http://schemas.openxmlformats.org/officeDocument/2006/bibliography"/>
   </ds:schemaRefs>

</xml_diff>